<commit_message>
Implementation of suggestions from reviewers, after the paper was accepted in VEM2013.
</commit_message>
<xml_diff>
--- a/VEM_2013/DyeVC_VEM2013.docx
+++ b/VEM_2013/DyeVC_VEM2013.docx
@@ -10,8 +10,6 @@
           <w:lang w:val="en-US"/>
         </w:rPr>
       </w:pPr>
-      <w:bookmarkStart w:id="0" w:name="_GoBack"/>
-      <w:bookmarkEnd w:id="0"/>
       <w:r>
         <w:rPr>
           <w:lang w:val="en-US"/>
@@ -78,8 +76,13 @@
       <w:r>
         <w:t xml:space="preserve"> </w:t>
       </w:r>
-      <w:r>
-        <w:t xml:space="preserve">Brazil </w:t>
+      <w:proofErr w:type="spellStart"/>
+      <w:r>
+        <w:t>Brazil</w:t>
+      </w:r>
+      <w:proofErr w:type="spellEnd"/>
+      <w:r>
+        <w:t xml:space="preserve"> </w:t>
       </w:r>
       <w:r>
         <w:br/>
@@ -91,12 +94,37 @@
         </w:rPr>
         <w:t>{</w:t>
       </w:r>
+      <w:proofErr w:type="spellStart"/>
       <w:r>
         <w:rPr>
           <w:rFonts w:ascii="Courier New" w:hAnsi="Courier New"/>
           <w:sz w:val="20"/>
         </w:rPr>
-        <w:t>ccesario, leomurta}@ic.uff.br</w:t>
+        <w:t>ccesario</w:t>
+      </w:r>
+      <w:proofErr w:type="spellEnd"/>
+      <w:r>
+        <w:rPr>
+          <w:rFonts w:ascii="Courier New" w:hAnsi="Courier New"/>
+          <w:sz w:val="20"/>
+        </w:rPr>
+        <w:t xml:space="preserve">, </w:t>
+      </w:r>
+      <w:proofErr w:type="spellStart"/>
+      <w:r>
+        <w:rPr>
+          <w:rFonts w:ascii="Courier New" w:hAnsi="Courier New"/>
+          <w:sz w:val="20"/>
+        </w:rPr>
+        <w:t>leomurta</w:t>
+      </w:r>
+      <w:proofErr w:type="spellEnd"/>
+      <w:r>
+        <w:rPr>
+          <w:rFonts w:ascii="Courier New" w:hAnsi="Courier New"/>
+          <w:sz w:val="20"/>
+        </w:rPr>
+        <w:t>}@ic.uff.br</w:t>
       </w:r>
     </w:p>
     <w:p>
@@ -276,7 +304,7 @@
           <w:rFonts w:cs="Times"/>
           <w:lang w:val="en-US"/>
         </w:rPr>
-        <w:instrText xml:space="preserve"> ADDIN ZOTERO_ITEM CSL_CITATION {"citationID":"csvvqbll4","properties":{"formattedCitation":"[Rochkind 1975]","plainCitation":"[Rochkind 1975]"},"citationItems":[{"id":1796,"uris":["http://zotero.org/users/892576/items/7J2JEB2X"],"uri":["http://zotero.org/users/892576/items/7J2JEB2X"],"itemData":{"id":1796,"type":"article-journal","title":"The source code control system","container-title":"IEEE Transactions on Software Engineering. (TSE)","page":"364–470","volume":"1","issue":"4","source":"Google Scholar","abstract":"The Source Code Control System (SCCS) is a software tool designed to help programming projects control changes to source code. It provides facilities for storing, updating, and retrieving all versions of modules, for controlling updating privileges, for identifying load modules by version number, and for recording who made each software change, when and where it was made, and why. This paper discusses the SCCS approach to source code control, shows how it is used and explains how it is implemented.","author":[{"family":"Rochkind","given":"Marc J."}],"issued":{"date-parts":[["1975"]]},"accessed":{"date-parts":[["2012",8,28]]}}}],"schema":"https://github.com/citation-style-language/schema/raw/master/csl-citation.json"} </w:instrText>
+        <w:instrText xml:space="preserve"> ADDIN ZOTERO_ITEM CSL_CITATION {"citationID":"csvvqbll4","properties":{"formattedCitation":"[Rochkind 1975]","plainCitation":"[Rochkind 1975]"},"citationItems":[{"id":1796,"uris":["http://zotero.org/users/892576/items/7J2JEB2X"],"uri":["http://zotero.org/users/892576/items/7J2JEB2X"],"itemData":{"id":1796,"type":"article-journal","title":"The source code control system","container-title":"IEEE Transactions on Software Engineering. (TSE)","page":"364–470","volume":"1","issue":"4","source":"Google Scholar","abstract":"The Source Code Control System (SCCS) is a software tool designed to help programming projects control changes to source code. It provides facilities for storing, updating, and retrieving all versions of modules, for controlling updating privileges, for identifying load modules by version number, and for recording who made each software change, when and where it was made, and why. This paper discusses the SCCS approach to source code control, shows how it is used and explains how it is implemented.","author":[{"family":"Rochkind","given":"Marc J."}],"issued":{"date-parts":[["1975",12]]},"accessed":{"date-parts":[["2012",8,28]]}}}],"schema":"https://github.com/citation-style-language/schema/raw/master/csl-citation.json"} </w:instrText>
       </w:r>
       <w:r>
         <w:rPr>
@@ -339,7 +367,7 @@
           <w:rFonts w:cs="Times"/>
           <w:lang w:val="en-US"/>
         </w:rPr>
-        <w:instrText xml:space="preserve"> ADDIN ZOTERO_ITEM CSL_CITATION {"citationID":"t0hm6j5ns","properties":{"formattedCitation":"[Estublier 2000]","plainCitation":"[Estublier 2000]"},"citationItems":[{"id":1793,"uris":["http://zotero.org/users/892576/items/QWIBJUD8"],"uri":["http://zotero.org/users/892576/items/QWIBJUD8"],"itemData":{"id":1793,"type":"paper-conference","title":"Software configuration management: a roadmap","container-title":"Proceedings of the Conference on The Future of Software Engineering","collection-title":"ICSE '00","publisher":"ACM","publisher-place":"New York, NY, USA","page":"279–289","source":"ACM Digital Library","event-place":"New York, NY, USA","DOI":"10.1145/336512.336576","ISBN":"1-58113-253-0","shortTitle":"Software configuration management","author":[{"family":"Estublier","given":"Jacky"}],"issued":{"date-parts":[["2000"]]}}}],"schema":"https://github.com/citation-style-language/schema/raw/master/csl-citation.json"} </w:instrText>
+        <w:instrText xml:space="preserve"> ADDIN ZOTERO_ITEM CSL_CITATION {"citationID":"t0hm6j5ns","properties":{"formattedCitation":"[Estublier 2000]","plainCitation":"[Estublier 2000]"},"citationItems":[{"id":1793,"uris":["http://zotero.org/users/892576/items/QWIBJUD8"],"uri":["http://zotero.org/users/892576/items/QWIBJUD8"],"itemData":{"id":1793,"type":"paper-conference","title":"Software configuration management: a roadmap","container-title":"Proceedings of the Conference on The Future of Software Engineering","collection-title":"ICSE '00","publisher":"ACM","publisher-place":"New York, NY, USA","page":"279–289","source":"ACM Digital Library","event-place":"New York, NY, USA","DOI":"10.1145/336512.336576","ISBN":"1-58113-253-0","shortTitle":"Software configuration management","author":[{"family":"Estublier","given":"Jacky"}],"issued":{"date-parts":[["2000",5]]}}}],"schema":"https://github.com/citation-style-language/schema/raw/master/csl-citation.json"} </w:instrText>
       </w:r>
       <w:r>
         <w:rPr>
@@ -805,7 +833,23 @@
           <w:rFonts w:cs="Times"/>
           <w:lang w:val="en-US"/>
         </w:rPr>
-        <w:t xml:space="preserve">Git and Github usage increased </w:t>
+        <w:t xml:space="preserve">Git and </w:t>
+      </w:r>
+      <w:proofErr w:type="spellStart"/>
+      <w:r>
+        <w:rPr>
+          <w:rFonts w:cs="Times"/>
+          <w:lang w:val="en-US"/>
+        </w:rPr>
+        <w:t>Github</w:t>
+      </w:r>
+      <w:proofErr w:type="spellEnd"/>
+      <w:r>
+        <w:rPr>
+          <w:rFonts w:cs="Times"/>
+          <w:lang w:val="en-US"/>
+        </w:rPr>
+        <w:t xml:space="preserve"> usage increased </w:t>
       </w:r>
       <w:r>
         <w:rPr>
@@ -1295,7 +1339,7 @@
           <w:rFonts w:cs="Times"/>
           <w:lang w:val="en-US"/>
         </w:rPr>
-        <w:instrText xml:space="preserve"> ADDIN ZOTERO_ITEM CSL_CITATION {"citationID":"1916bibvnm","properties":{"formattedCitation":"[Perry et al. 1998]","plainCitation":"[Perry et al. 1998]"},"citationItems":[{"id":2005,"uris":["http://zotero.org/users/892576/items/72T7GIFR"],"uri":["http://zotero.org/users/892576/items/72T7GIFR"],"itemData":{"id":2005,"type":"paper-conference","title":"Parallel changes in large scale software development: an observational case study","container-title":"Proceedings of the 20th international conference on Software engineering","collection-title":"ICSE '98","publisher":"IEEE Computer Society","publisher-place":"Washington, DC, USA","page":"251–260","source":"ACM Digital Library","event-place":"Washington, DC, USA","ISBN":"0-8186-8368-6","shortTitle":"Parallel changes in large scale software development","author":[{"family":"Perry","given":"Dewayne E."},{"family":"Siy","given":"Harvey P."},{"family":"Votta","given":"Lawrence G"}],"issued":{"date-parts":[["1998"]]}}}],"schema":"https://github.com/citation-style-language/schema/raw/master/csl-citation.json"} </w:instrText>
+        <w:instrText xml:space="preserve"> ADDIN ZOTERO_ITEM CSL_CITATION {"citationID":"1916bibvnm","properties":{"formattedCitation":"[Perry et al. 1998]","plainCitation":"[Perry et al. 1998]"},"citationItems":[{"id":2005,"uris":["http://zotero.org/users/892576/items/72T7GIFR"],"uri":["http://zotero.org/users/892576/items/72T7GIFR"],"itemData":{"id":2005,"type":"paper-conference","title":"Parallel changes in large scale software development: an observational case study","container-title":"Proceedings of the 20th International Conference on Software engineering","collection-title":"ICSE '98","publisher":"IEEE Computer Society","publisher-place":"Washington, DC, USA","page":"251–260","event-place":"Washington, DC, USA","ISBN":"0-8186-8368-6","shortTitle":"Parallel changes in large scale software development","author":[{"family":"Perry","given":"Dewayne E."},{"family":"Siy","given":"Harvey P."},{"family":"Votta","given":"Lawrence G"}],"issued":{"date-parts":[["1998",4]]}}}],"schema":"https://github.com/citation-style-language/schema/raw/master/csl-citation.json"} </w:instrText>
       </w:r>
       <w:r>
         <w:rPr>
@@ -1342,7 +1386,7 @@
           <w:rFonts w:cs="Times"/>
           <w:lang w:val="en-US"/>
         </w:rPr>
-        <w:instrText xml:space="preserve"> ADDIN ZOTERO_ITEM CSL_CITATION {"citationID":"ljjo439c0","properties":{"formattedCitation":"[Da Silva et al. 2006]","plainCitation":"[Da Silva et al. 2006]"},"citationItems":[{"id":2050,"uris":["http://zotero.org/users/892576/items/XTFV8KTW"],"uri":["http://zotero.org/users/892576/items/XTFV8KTW"],"itemData":{"id":2050,"type":"paper-conference","title":"Lighthouse: coordination through emerging design","container-title":"Proceedings of the 2006 OOPSLA workshop on eclipse technology eXchange","collection-title":"eclipse '06","publisher":"ACM","publisher-place":"New York, NY, USA","page":"11–15","source":"ACM Digital Library","event-place":"New York, NY, USA","abstract":"Despite the fact that software development is an inherently collaborative activity, a great deal of software development is spent with developers in isolation, working on their own parts of the system. In these situations developers are unaware of parallel changes being made by others, often resulting in conflicts. One common approach to deal with this issue is called conflict resolution, which means that changes have already been checked-in and developers must use merge tools to resolve conflicts and then retest the code to ensure its correctness. Unfortunately, this process becomes more difficult the longer the conflicts go undetected. In order to address these issues, have been proposed conflict avoidance approaches that detect conflicts as soon as they occur. In this paper, we present Lighthouse, an Eclipse plug-in that takes the conflict avoidance approach to coordinate developers. Lighthouse distinguishes itself by utilizing a concept called emerging design, an up to date design representation of the code, to alert developers of potentially conflicting implementation changes as they occur, indicating where the changes have been made and by whom.","DOI":"10.1145/1188835.1188838","ISBN":"1-59593-621-1","shortTitle":"Lighthouse","author":[{"family":"da Silva","given":"Isabella A."},{"family":"Chen","given":"Ping H."},{"family":"Van der Westhuizen","given":"Christopher"},{"family":"Ripley","given":"Roger M."},{"family":"van der Hoek","given":"André"}],"issued":{"date-parts":[["2006"]]}}}],"schema":"https://github.com/citation-style-language/schema/raw/master/csl-citation.json"} </w:instrText>
+        <w:instrText xml:space="preserve"> ADDIN ZOTERO_ITEM CSL_CITATION {"citationID":"ljjo439c0","properties":{"formattedCitation":"[Da Silva et al. 2006]","plainCitation":"[Da Silva et al. 2006]"},"citationItems":[{"id":2050,"uris":["http://zotero.org/users/892576/items/XTFV8KTW"],"uri":["http://zotero.org/users/892576/items/XTFV8KTW"],"itemData":{"id":2050,"type":"paper-conference","title":"Lighthouse: coordination through emerging design","container-title":"Proceedings of the 2006 OOPSLA workshop on eclipse technology eXchange","collection-title":"eclipse '06","publisher":"ACM","publisher-place":"New York, NY, USA","page":"11–15","source":"ACM Digital Library","event-place":"New York, NY, USA","abstract":"Despite the fact that software development is an inherently collaborative activity, a great deal of software development is spent with developers in isolation, working on their own parts of the system. In these situations developers are unaware of parallel changes being made by others, often resulting in conflicts. One common approach to deal with this issue is called conflict resolution, which means that changes have already been checked-in and developers must use merge tools to resolve conflicts and then retest the code to ensure its correctness. Unfortunately, this process becomes more difficult the longer the conflicts go undetected. In order to address these issues, have been proposed conflict avoidance approaches that detect conflicts as soon as they occur. In this paper, we present Lighthouse, an Eclipse plug-in that takes the conflict avoidance approach to coordinate developers. Lighthouse distinguishes itself by utilizing a concept called emerging design, an up to date design representation of the code, to alert developers of potentially conflicting implementation changes as they occur, indicating where the changes have been made and by whom.","DOI":"10.1145/1188835.1188838","ISBN":"1-59593-621-1","shortTitle":"Lighthouse","author":[{"family":"da Silva","given":"Isabella A."},{"family":"Chen","given":"Ping H."},{"family":"Van der Westhuizen","given":"Christopher"},{"family":"Ripley","given":"Roger M."},{"family":"van der Hoek","given":"André"}],"issued":{"date-parts":[["2006",10]]}}}],"schema":"https://github.com/citation-style-language/schema/raw/master/csl-citation.json"} </w:instrText>
       </w:r>
       <w:r>
         <w:rPr>
@@ -1444,7 +1488,7 @@
           <w:rFonts w:cs="Times"/>
           <w:lang w:val="en-US"/>
         </w:rPr>
-        <w:instrText xml:space="preserve"> ADDIN ZOTERO_ITEM CSL_CITATION {"citationID":"11n7sohu0d","properties":{"formattedCitation":"[Brun et al. 2011]","plainCitation":"[Brun et al. 2011]"},"citationItems":[{"id":1889,"uris":["http://zotero.org/users/892576/items/QS2I9JH6"],"uri":["http://zotero.org/users/892576/items/QS2I9JH6"],"itemData":{"id":1889,"type":"paper-conference","title":"Proactive detection of collaboration conflicts","container-title":"Proceedings of the 19th ACM SIGSOFT symposium and the 13th European conference on Foundations of software engineering","collection-title":"ESEC/FSE '11","publisher":"ACM","publisher-place":"New York, NY, USA","page":"168–178","source":"ACM Digital Library","event-place":"New York, NY, USA","abstract":"Collaborative development can be hampered when conflicts arise because developers have inconsistent copies of a shared project. We present an approach to help developers identify and resolve conflicts early, before those conflicts become severe and before relevant changes fade away in the developers' memories. This paper presents three results. First, a study of open-source systems establishes that conflicts are frequent, persistent, and appear not only as overlapping textual edits but also as subsequent build and test failures. The study spans nine open-source systems totaling 3.4 million lines of code; our conflict data is derived from 550,000 development versions of the systems. Second, using previously-unexploited information, we precisely diagnose important classes of conflicts using the novel technique of speculative analysis over version control operations. Third, we describe the design of Crystal, a publicly-available tool that uses speculative analysis to make concrete advice unobtrusively available to developers, helping them identify, manage, and prevent conflicts.","DOI":"10.1145/2025113.2025139","ISBN":"978-1-4503-0443-6","author":[{"family":"Brun","given":"Yuriy"},{"family":"Holmes","given":"Reid"},{"family":"Ernst","given":"Michael D."},{"family":"Notkin","given":"David"}],"issued":{"date-parts":[["2011"]]}}}],"schema":"https://github.com/citation-style-language/schema/raw/master/csl-citation.json"} </w:instrText>
+        <w:instrText xml:space="preserve"> ADDIN ZOTERO_ITEM CSL_CITATION {"citationID":"11n7sohu0d","properties":{"formattedCitation":"[Brun et al. 2011]","plainCitation":"[Brun et al. 2011]"},"citationItems":[{"id":1889,"uris":["http://zotero.org/users/892576/items/QS2I9JH6"],"uri":["http://zotero.org/users/892576/items/QS2I9JH6"],"itemData":{"id":1889,"type":"paper-conference","title":"Proactive detection of collaboration conflicts","container-title":"Proceedings of the 19th ACM SIGSOFT symposium and the 13th European conference on Foundations of software engineering","collection-title":"ESEC/FSE '11","publisher":"ACM","publisher-place":"New York, NY, USA","page":"168–178","source":"ACM Digital Library","event-place":"New York, NY, USA","abstract":"Collaborative development can be hampered when conflicts arise because developers have inconsistent copies of a shared project. We present an approach to help developers identify and resolve conflicts early, before those conflicts become severe and before relevant changes fade away in the developers' memories. This paper presents three results. First, a study of open-source systems establishes that conflicts are frequent, persistent, and appear not only as overlapping textual edits but also as subsequent build and test failures. The study spans nine open-source systems totaling 3.4 million lines of code; our conflict data is derived from 550,000 development versions of the systems. Second, using previously-unexploited information, we precisely diagnose important classes of conflicts using the novel technique of speculative analysis over version control operations. Third, we describe the design of Crystal, a publicly-available tool that uses speculative analysis to make concrete advice unobtrusively available to developers, helping them identify, manage, and prevent conflicts.","DOI":"10.1145/2025113.2025139","ISBN":"978-1-4503-0443-6","author":[{"family":"Brun","given":"Yuriy"},{"family":"Holmes","given":"Reid"},{"family":"Ernst","given":"Michael D."},{"family":"Notkin","given":"David"}],"issued":{"date-parts":[["2011",9]]}}}],"schema":"https://github.com/citation-style-language/schema/raw/master/csl-citation.json"} </w:instrText>
       </w:r>
       <w:r>
         <w:rPr>
@@ -1635,7 +1679,7 @@
           <w:rFonts w:cs="Times"/>
           <w:lang w:val="en-US"/>
         </w:rPr>
-        <w:instrText xml:space="preserve"> ADDIN ZOTERO_ITEM CSL_CITATION {"citationID":"vdo2civfh","properties":{"formattedCitation":"[Appleton et al. 1998]","plainCitation":"[Appleton et al. 1998]"},"citationItems":[{"id":2052,"uris":["http://zotero.org/users/892576/items/64TVAQ57"],"uri":["http://zotero.org/users/892576/items/64TVAQ57"],"itemData":{"id":2052,"type":"paper-conference","title":"Streamed lines: Branching patterns for parallel software development","container-title":"Proceedings of the 1998 Pattern Languages of Programs Conference","collection-title":"PLoP 1998","publisher":"ACM","publisher-place":"Monticello, Illinois, USA","event-place":"Monticello, Illinois, USA","author":[{"family":"Appleton","given":"B."},{"family":"Berczuk","given":"S."},{"family":"Cabrera","given":"R."},{"family":"Orenstein","given":"R."}],"issued":{"date-parts":[["1998"]]}}}],"schema":"https://github.com/citation-style-language/schema/raw/master/csl-citation.json"} </w:instrText>
+        <w:instrText xml:space="preserve"> ADDIN ZOTERO_ITEM CSL_CITATION {"citationID":"vdo2civfh","properties":{"formattedCitation":"[Appleton et al. 1998]","plainCitation":"[Appleton et al. 1998]"},"citationItems":[{"id":2052,"uris":["http://zotero.org/users/892576/items/64TVAQ57"],"uri":["http://zotero.org/users/892576/items/64TVAQ57"],"itemData":{"id":2052,"type":"paper-conference","title":"Streamed lines: Branching patterns for parallel software development","container-title":"Proceedings of the 1998 Pattern Languages of Programs Conference","collection-title":"PLoP 1998","publisher":"ACM","publisher-place":"Monticello, Illinois, USA","volume":"98","event-place":"Monticello, Illinois, USA","author":[{"family":"Appleton","given":"B."},{"family":"Berczuk","given":"S."},{"family":"Cabrera","given":"R."},{"family":"Orenstein","given":"R."}],"issued":{"date-parts":[["1998",8]]}}}],"schema":"https://github.com/citation-style-language/schema/raw/master/csl-citation.json"} </w:instrText>
       </w:r>
       <w:r>
         <w:rPr>
@@ -1767,7 +1811,14 @@
         <w:rPr>
           <w:lang w:val="en-US"/>
         </w:rPr>
-        <w:t>questions like</w:t>
+        <w:t xml:space="preserve">questions </w:t>
+      </w:r>
+      <w:proofErr w:type="gramStart"/>
+      <w:r>
+        <w:rPr>
+          <w:lang w:val="en-US"/>
+        </w:rPr>
+        <w:t>like</w:t>
       </w:r>
       <w:r>
         <w:rPr>
@@ -1775,6 +1826,7 @@
         </w:rPr>
         <w:t>:</w:t>
       </w:r>
+      <w:proofErr w:type="gramEnd"/>
       <w:r>
         <w:rPr>
           <w:lang w:val="en-US"/>
@@ -1882,7 +1934,14 @@
         <w:rPr>
           <w:lang w:val="en-US"/>
         </w:rPr>
-        <w:t>, giving to the developers the perception of concurrent changes. Palant</w:t>
+        <w:t xml:space="preserve">, giving to the developers the perception of concurrent changes. </w:t>
+      </w:r>
+      <w:proofErr w:type="spellStart"/>
+      <w:r>
+        <w:rPr>
+          <w:lang w:val="en-US"/>
+        </w:rPr>
+        <w:t>Palant</w:t>
       </w:r>
       <w:r>
         <w:rPr>
@@ -1894,7 +1953,14 @@
         <w:rPr>
           <w:lang w:val="en-US"/>
         </w:rPr>
-        <w:t xml:space="preserve">r </w:t>
+        <w:t>r</w:t>
+      </w:r>
+      <w:proofErr w:type="spellEnd"/>
+      <w:r>
+        <w:rPr>
+          <w:lang w:val="en-US"/>
+        </w:rPr>
+        <w:t xml:space="preserve"> </w:t>
       </w:r>
       <w:r>
         <w:rPr>
@@ -1908,7 +1974,7 @@
           <w:rFonts w:cs="Times"/>
           <w:lang w:val="en-US"/>
         </w:rPr>
-        <w:instrText xml:space="preserve"> ADDIN ZOTERO_ITEM CSL_CITATION {"citationID":"1nbm9e33kh","properties":{"formattedCitation":"[Sarma and Van der Hoek 2002]","plainCitation":"[Sarma and Van der Hoek 2002]"},"citationItems":[{"id":1828,"uris":["http://zotero.org/users/892576/items/GQ9AT32A"],"uri":["http://zotero.org/users/892576/items/GQ9AT32A"],"itemData":{"id":1828,"type":"paper-conference","title":"Palantir: coordinating distributed workspaces","container-title":"Computer Software and Applications Conference, 2002. COMPSAC 2002. Proceedings. 26th Annual International","page":"1093 - 1097","source":"IEEE Xplore","event":"Computer Software and Applications Conference, 2002. COMPSAC 2002. Proceedings. 26th Annual International","abstract":"Distributed software development suffers from limited collaboration capabilities, as developers are unable to easily coordinate their efforts across physical boundaries. Different fields, such as CSCW and groupware, have attempted to bridge this gap, but few of the approaches developed so far have been incorporated in current software development environments. Configuration management (CM) systems are vital to any software development process, support distributed development, and are in widespread use. Unfortunately, they have only limited support for distributed collaboration. We describe Palantir, a system that is aimed at bringing collaborative capabilities to distributed development. Palantir builds upon existing CM systems to introduce project awareness to the developer workspace. In particular, Palantir supports close collaboration among developers by visualizing concurrent changes and showing, in real time, the severity and impact of those changes on the developer's workspace.","DOI":"10.1109/CMPSAC.2002.1045155","shortTitle":"Palantir","author":[{"family":"Sarma","given":"A."},{"family":"van der Hoek","given":"A."}],"issued":{"date-parts":[["2002"]]}}}],"schema":"https://github.com/citation-style-language/schema/raw/master/csl-citation.json"} </w:instrText>
+        <w:instrText xml:space="preserve"> ADDIN ZOTERO_ITEM CSL_CITATION {"citationID":"1nbm9e33kh","properties":{"formattedCitation":"[Sarma and Van der Hoek 2002]","plainCitation":"[Sarma and Van der Hoek 2002]"},"citationItems":[{"id":1828,"uris":["http://zotero.org/users/892576/items/GQ9AT32A"],"uri":["http://zotero.org/users/892576/items/GQ9AT32A"],"itemData":{"id":1828,"type":"paper-conference","title":"Palantir: coordinating distributed workspaces","container-title":"Computer Software and Applications Conference, 2002. COMPSAC 2002. Proceedings. 26th Annual International","publisher-place":"Oxford, United Kingdom","page":"1093 - 1097","source":"IEEE Xplore","event":"Computer Software and Applications Conference, 2002. COMPSAC 2002. Proceedings. 26th Annual International","event-place":"Oxford, United Kingdom","abstract":"Distributed software development suffers from limited collaboration capabilities, as developers are unable to easily coordinate their efforts across physical boundaries. Different fields, such as CSCW and groupware, have attempted to bridge this gap, but few of the approaches developed so far have been incorporated in current software development environments. Configuration management (CM) systems are vital to any software development process, support distributed development, and are in widespread use. Unfortunately, they have only limited support for distributed collaboration. We describe Palantir, a system that is aimed at bringing collaborative capabilities to distributed development. Palantir builds upon existing CM systems to introduce project awareness to the developer workspace. In particular, Palantir supports close collaboration among developers by visualizing concurrent changes and showing, in real time, the severity and impact of those changes on the developer's workspace.","DOI":"10.1109/CMPSAC.2002.1045155","shortTitle":"Palantir","author":[{"family":"Sarma","given":"A."},{"family":"van der Hoek","given":"A."}],"issued":{"date-parts":[["2002",8]]}}}],"schema":"https://github.com/citation-style-language/schema/raw/master/csl-citation.json"} </w:instrText>
       </w:r>
       <w:r>
         <w:rPr>
@@ -1949,13 +2015,19 @@
           <w:rFonts w:cs="Times"/>
           <w:lang w:val="en-US"/>
         </w:rPr>
-        <w:instrText xml:space="preserve"> ADDIN ZOTERO_ITEM CSL_CITATION {"citationID":"i3p42rdo6","properties":{"formattedCitation":"[Da Silva et al. 2006]","plainCitation":"[Da Silva et al. 2006]"},"citationItems":[{"id":2050,"uris":["http://zotero.org/users/892576/items/XTFV8KTW"],"uri":["http://zotero.org/users/892576/items/XTFV8KTW"],"itemData":{"id":2050,"type":"paper-conference","title":"Lighthouse: coordination through emerging design","container-title":"Proceedings of the 2006 OOPSLA workshop on eclipse technology eXchange","collection-title":"eclipse '06","publisher":"ACM","publisher-place":"New York, NY, USA","page":"11–15","source":"ACM Digital Library","event-place":"New York, NY, USA","abstract":"Despite the fact that software development is an inherently collaborative activity, a great deal of software</w:instrText>
-      </w:r>
-      <w:r>
-        <w:rPr>
-          <w:lang w:val="en-US"/>
-        </w:rPr>
-        <w:instrText xml:space="preserve"> development is spent with developers in isolation, working on their own parts of the system. In these situations developers are unaware of parallel changes being made by others, often resulting in conflicts. One common approach to deal with this issue is called conflict resolution, which means that changes have already been checked-in and developers must use merge tools to resolve conflicts and then retest the code to ensure its correctness. Unfortunately, this process becomes more difficult the longer the conflicts go undetected. In order to address these issues, have been proposed conflict avoidance approaches that detect conflicts as soon as they occur. In this paper, we present Lighthouse, an Eclipse plug-in that takes the conflict avoidance approach to coordinate developers. Lighthouse distinguishes itself by utilizing a concept called emerging design, an up to date design representation of the code, to alert developers of potentially conflicting implementation changes as they occur, indicating where the changes have been made and by whom.","DOI":"10.1145/1188835.1188838","ISBN":"1-59593-621-1","shortTitle":"Lighthouse","author":[{"family":"da Silva","given":"Isabella A."},{"family":"Chen","given":"Ping H."},{"family":"Van der Westhuizen","given":"Christopher"},{"family":"Ripley","given":"Roger M."},{"family":"van der Hoek","given":"André"}],"issued":{"date-parts":[["2006"]]}}}],"schema":"https://github.com/citation-style-language/schema/raw/master/csl-citation.json"} </w:instrText>
+        <w:instrText xml:space="preserve"> ADDIN ZOTERO_ITEM CSL_CITATION {"citationID":"i3p42rdo6","properties":{"formattedCitation":"[Da Silva et al. 2006]","plainCitation":"[Da Silva et al. 2006]"},"citationItems":[{"id":2050,"uris":["http://zotero.org/users/892576/items/XTFV8KTW"],"uri":["http://zotero.org/users/892576/items/XTFV8KTW"],"itemData":{"id":2050,"type":"paper-conference","title":"Lighthouse: coordination through emerging design","container-title":"Proceedings of the 2006 OOPSLA workshop on eclipse technology eXchange","collection-title":"eclipse '06","publisher":"ACM","publisher-place":"New York, NY, USA","page":"11–15","source":"ACM Digital Library","event-place":"New York, NY, USA","abstract":"Despite the fact that software development is an inherently collaborative activity, a great deal of software de</w:instrText>
+      </w:r>
+      <w:r>
+        <w:rPr>
+          <w:rFonts w:cs="Times"/>
+        </w:rPr>
+        <w:instrText>velopment is spen</w:instrText>
+      </w:r>
+      <w:r>
+        <w:rPr>
+          <w:rFonts w:cs="Times"/>
+        </w:rPr>
+        <w:instrText xml:space="preserve">t with developers in isolation, working on their own parts of the system. In these situations developers are unaware of parallel changes being made by others, often resulting in conflicts. One common approach to deal with this issue is called conflict resolution, which means that changes have already been checked-in and developers must use merge tools to resolve conflicts and then retest the code to ensure its correctness. Unfortunately, this process becomes more difficult the longer the conflicts go undetected. In order to address these issues, have been proposed conflict avoidance approaches that detect conflicts as soon as they occur. In this paper, we present Lighthouse, an Eclipse plug-in that takes the conflict avoidance approach to coordinate developers. Lighthouse distinguishes itself by utilizing a concept called emerging design, an up to date design representation of the code, to alert developers of potentially conflicting implementation changes as they occur, indicating where the changes have been made and by whom.","DOI":"10.1145/1188835.1188838","ISBN":"1-59593-621-1","shortTitle":"Lighthouse","author":[{"family":"da Silva","given":"Isabella A."},{"family":"Chen","given":"Ping H."},{"family":"Van der Westhuizen","given":"Christopher"},{"family":"Ripley","given":"Roger M."},{"family":"van der Hoek","given":"André"}],"issued":{"date-parts":[["2006",10]]}}}],"schema":"https://github.com/citation-style-language/schema/raw/master/csl-citation.json"} </w:instrText>
       </w:r>
       <w:r>
         <w:rPr>
@@ -1965,9 +2037,6 @@
         <w:fldChar w:fldCharType="separate"/>
       </w:r>
       <w:r>
-        <w:rPr>
-          <w:lang w:val="en-US"/>
-        </w:rPr>
         <w:t>[Da Silva et al. 2006]</w:t>
       </w:r>
       <w:r>
@@ -1978,10 +2047,15 @@
         <w:fldChar w:fldCharType="end"/>
       </w:r>
       <w:r>
-        <w:rPr>
-          <w:lang w:val="en-US"/>
-        </w:rPr>
-        <w:t xml:space="preserve">, CollabVS </w:t>
+        <w:t xml:space="preserve">, </w:t>
+      </w:r>
+      <w:proofErr w:type="spellStart"/>
+      <w:r>
+        <w:t>CollabVS</w:t>
+      </w:r>
+      <w:proofErr w:type="spellEnd"/>
+      <w:r>
+        <w:t xml:space="preserve"> </w:t>
       </w:r>
       <w:r>
         <w:rPr>
@@ -1991,17 +2065,7 @@
         <w:fldChar w:fldCharType="begin"/>
       </w:r>
       <w:r>
-        <w:rPr>
-          <w:lang w:val="en-US"/>
-        </w:rPr>
-        <w:instrText xml:space="preserve"> ADDIN ZOTERO_ITEM CSL_CITATION {"citationID":"14vg8feqk3","properties":{"formattedCitation":"[Dewan and Hegde 2007]","plainCitation":"[Dewan and Hegde 2007]"},"citationItems":[{"id":1795,"uris":["http://zotero.org/users/892576/items/ZA8958NJ"],"uri":["http://zotero.org/users/892576/items/ZA8958NJ"],"itemData":{"id":1795,"type":"chapter","title":"Semi-synchronous conflict detection and resolution in asynchronous software development","container-title":"ECSCW 2007","publisher":"Springer London","page":"159-178","source":"SpringerLink","abstract":"Previous work has found that (a) when software is developed collaboratively, concurrent accesses to related pieces of code are made, and (b) when these accesses are coordinated asynchronously through a version control system, they result in increased defects because of conflicting concurrent changes. Previous findings also show that distance collaboration aggravates software-development problems and radical colocation reduces them. These results motivate a semi-synchronous distributed computersupported model that allows programmers creating code asynchronously to synchronously collaborate with each other to detect and resolve potentially conflicting tasks before they have completed the tasks. We describe, illustrate, and evaluate a new model designed to meet these requirements. Our results show that the model can catch conflicts at editing time that would be expensive to manage at later times.","URL"</w:instrText>
-      </w:r>
-      <w:r>
-        <w:rPr>
-          <w:rFonts w:cs="Times"/>
-          <w:lang w:val="en-US"/>
-        </w:rPr>
-        <w:instrText xml:space="preserve">:"http://www.springerlink.com.ez24.periodicos.capes.gov.br/content/x58r16x73p670554/abstract/","ISBN":"978-1-84800-031-5","author":[{"family":"Dewan","given":"Prasun"},{"family":"Hegde","given":"Rajesh"}],"editor":[{"family":"Bannon","given":"Liam"},{"family":"Wagner","given":"Ina"},{"family":"Gutwin","given":"Carl"},{"family":"Harper","given":"Richard"},{"family":"Schmidt","given":"Kjeld"}],"issued":{"date-parts":[["2007"]]},"accessed":{"date-parts":[["2012",8,27]]}}}],"schema":"https://github.com/citation-style-language/schema/raw/master/csl-citation.json"} </w:instrText>
+        <w:instrText xml:space="preserve"> ADDIN ZOTERO_ITEM CSL_CITATION {"citationID":"14vg8feqk3","properties":{"formattedCitation":"[Dewan and Hegde 2007]","plainCitation":"[Dewan and Hegde 2007]"},"citationItems":[{"id":1795,"uris":["http://zotero.org/users/892576/items/ZA8958NJ"],"uri":["http://zotero.org/users/892576/items/ZA8958NJ"],"itemData":{"id":1795,"type":"paper-conference","title":"Semi-synchronous conflict detection and resolution in asynchronous software development","container-title":"Proceedings of the 10th European Conference on Computer-Supported Cooperative Work","collection-title":"ECSCW 2007","publisher":"Springer London","page":"159-178","source":"SpringerLink","abstract":"Previous work has found that (a) when software is developed collaboratively, concurrent accesses to related pieces of code are made, and (b) when these accesses are coordinated asynchronously through a version control system, they result in increased defects because of conflicting concurrent changes. Previous findings also show that distance collaboration aggravates software-development problems and radical colocation reduces them. These results motivate a semi-synchronous distributed computersupported model that allows programmers creating code asynchronously to synchronously collaborate with each other to detect and resolve potentially conflicting tasks before they have completed the tasks. We describe, illustrate, and evaluate a new model designed to meet these requirements. Our results show that the model can catch conflicts at editing time that would be expensive to manage at later times.","ISBN":"978-1-84800-031-5","author":[{"family":"Dewan","given":"Prasun"},{"family":"Hegde","given":"Rajesh"}],"issued":{"date-parts":[["2007",9]]}}}],"schema":"https://github.com/citation-style-language/schema/raw/master/csl-citation.json"} </w:instrText>
       </w:r>
       <w:r>
         <w:rPr>
@@ -2013,9 +2077,50 @@
       <w:r>
         <w:rPr>
           <w:rFonts w:cs="Times"/>
-          <w:lang w:val="en-US"/>
-        </w:rPr>
-        <w:t>[Dewan and Hegde 2007]</w:t>
+        </w:rPr>
+        <w:t>[</w:t>
+      </w:r>
+      <w:proofErr w:type="spellStart"/>
+      <w:r>
+        <w:rPr>
+          <w:rFonts w:cs="Times"/>
+        </w:rPr>
+        <w:t>Dewan</w:t>
+      </w:r>
+      <w:proofErr w:type="spellEnd"/>
+      <w:r>
+        <w:rPr>
+          <w:rFonts w:cs="Times"/>
+        </w:rPr>
+        <w:t xml:space="preserve"> </w:t>
+      </w:r>
+      <w:proofErr w:type="spellStart"/>
+      <w:r>
+        <w:rPr>
+          <w:rFonts w:cs="Times"/>
+        </w:rPr>
+        <w:t>and</w:t>
+      </w:r>
+      <w:proofErr w:type="spellEnd"/>
+      <w:r>
+        <w:rPr>
+          <w:rFonts w:cs="Times"/>
+        </w:rPr>
+        <w:t xml:space="preserve"> </w:t>
+      </w:r>
+      <w:proofErr w:type="spellStart"/>
+      <w:r>
+        <w:rPr>
+          <w:rFonts w:cs="Times"/>
+        </w:rPr>
+        <w:t>Hegde</w:t>
+      </w:r>
+      <w:proofErr w:type="spellEnd"/>
+      <w:r>
+        <w:rPr>
+          <w:rFonts w:cs="Times"/>
+        </w:rPr>
+        <w:t xml:space="preserve"> 2007]</w:t>
       </w:r>
       <w:r>
         <w:rPr>
@@ -2025,9 +2130,6 @@
         <w:fldChar w:fldCharType="end"/>
       </w:r>
       <w:r>
-        <w:rPr>
-          <w:lang w:val="en-US"/>
-        </w:rPr>
         <w:t xml:space="preserve">, Safe-Commit </w:t>
       </w:r>
       <w:r>
@@ -2040,16 +2142,22 @@
       <w:r>
         <w:rPr>
           <w:rFonts w:cs="Times"/>
-          <w:lang w:val="en-US"/>
-        </w:rPr>
-        <w:instrText xml:space="preserve"> ADDIN ZOTERO_ITEM CSL_CITATION {"citationID":"q2rhob66g","properties":{"formattedCitation":"[Wloka et al. 2009]","plainCitation":"[Wloka et al. 2009]"},"citationItems":[{"id":1824,"uris":["http://zotero.org/users/892576/items/GGPFIC3M"],"uri":["http://zotero.org/users/892576/items/GGPFIC3M"],"itemData":{"id":1824,"type":"paper-conference","title":"Safe-commit analysis to facilitate team software development","container-title":"Proceedings of the 31st International Conference on Software Engineering","collection-title"</w:instrText>
-      </w:r>
-      <w:r>
-        <w:rPr>
-          <w:rFonts w:cs="Times"/>
-          <w:lang w:val="en-US"/>
-        </w:rPr>
-        <w:instrText xml:space="preserve">:"ICSE '09","publisher":"IEEE Computer Society","publisher-place":"Washington, DC, USA","page":"507–517","source":"ACM Digital Library","event-place":"Washington, DC, USA","abstract":"Software development teams exchange source code in shared repositories. These repositories are kept consistent by having developers follow a commit policy, such as “Program edits can be committed only if all available tests succeed.” Such policies may result in long intervals between commits, increasing the likelihood of duplicative development and merge conflicts. Furthermore, commit policies are generally not automatically enforceable. We present a program analysis to identify committable changes that can be released early, without causing failures of existing tests, even in the presence of failing tests in a developer's local workspace. The algorithm can support relaxed commit policies that allow early release of changes, reducing the potential for merge conflicts. In experiments using several versions of a non-trivial software system with failing tests, 3 newly enabled commit policies were shown to allow a significant percentage of changes to be committed.","DOI":"10.1109/ICSE.2009.5070549","ISBN":"978-1-4244-3453-4","author":[{"family":"Wloka","given":"Jan"},{"family":"Ryder","given":"Barbara"},{"family":"Tip","given":"Frank"},{"family":"Ren","given":"Xiaoxia"}],"issued":{"date-parts":[["2009"]]}}}],"schema":"https://github.com/citation-style-language/schema/raw/master/csl-citation.json"} </w:instrText>
+        </w:rPr>
+        <w:instrText xml:space="preserve"> ADDIN ZOTERO_ITEM CSL_CITATION {"citationID":"q2rhob66g","properties":{"formattedCitation":"[Wloka et al. 2009]","plainCitation":"[Wloka et al. 2009]"},"citationItems":[{"id":1824,"uris":["http://zotero.org/users/892576/items/GGPFIC3M"],"uri":["http://zotero.org/users/892576/items/GGPFIC3M"],"itemData":{"id":1824,"type":"paper-conference","title":"Safe-commit analysis to facilitate team software development","container-title":"Proceedings of the 31st International Conference on Software Engineering","collection-title":"</w:instrText>
+      </w:r>
+      <w:r>
+        <w:rPr>
+          <w:rFonts w:cs="Times"/>
+          <w:lang w:val="en-US"/>
+        </w:rPr>
+        <w:instrText>ICSE '09","publisher":"IEEE Computer Society","publisher-place":"Washington, DC, USA","page":"507–517","source":"ACM Digital Library","event-place":"Washington, DC, USA","abstract":"Software development teams exchange source code in shared repositories. These repositories are kept consistent by having developers follow a commit policy, such as “Program edits can be committed only if all available tests succeed.” Such policies may result in long intervals between commits, increasing the likelihood of duplicative development and merge conflicts. Furthermore, commit policies are generally not automatically enforceable. We present a program analysis to identify committable changes that can be released early, without causing failures of existing tests, even in the presence of failing tests in a developer's local workspace. The algorithm can support relaxed commit policies that allow early release of changes, reducing the potent</w:instrText>
+      </w:r>
+      <w:r>
+        <w:rPr>
+          <w:rFonts w:cs="Times"/>
+          <w:lang w:val="en-US"/>
+        </w:rPr>
+        <w:instrText xml:space="preserve">ial for merge conflicts. In experiments using several versions of a non-trivial software system with failing tests, 3 newly enabled commit policies were shown to allow a significant percentage of changes to be committed.","DOI":"10.1109/ICSE.2009.5070549","ISBN":"978-1-4244-3453-4","author":[{"family":"Wloka","given":"Jan"},{"family":"Ryder","given":"Barbara"},{"family":"Tip","given":"Frank"},{"family":"Ren","given":"Xiaoxia"}],"issued":{"date-parts":[["2009",5]]}}}],"schema":"https://github.com/citation-style-language/schema/raw/master/csl-citation.json"} </w:instrText>
       </w:r>
       <w:r>
         <w:rPr>
@@ -2063,7 +2171,23 @@
           <w:rFonts w:cs="Times"/>
           <w:lang w:val="en-US"/>
         </w:rPr>
-        <w:t>[Wloka et al. 2009]</w:t>
+        <w:t>[</w:t>
+      </w:r>
+      <w:proofErr w:type="spellStart"/>
+      <w:r>
+        <w:rPr>
+          <w:rFonts w:cs="Times"/>
+          <w:lang w:val="en-US"/>
+        </w:rPr>
+        <w:t>Wloka</w:t>
+      </w:r>
+      <w:proofErr w:type="spellEnd"/>
+      <w:r>
+        <w:rPr>
+          <w:rFonts w:cs="Times"/>
+          <w:lang w:val="en-US"/>
+        </w:rPr>
+        <w:t xml:space="preserve"> et al. 2009]</w:t>
       </w:r>
       <w:r>
         <w:rPr>
@@ -2088,7 +2212,7 @@
         <w:rPr>
           <w:lang w:val="en-US"/>
         </w:rPr>
-        <w:instrText xml:space="preserve"> ADDIN ZOTERO_ITEM CSL_CITATION {"citationID":"1qprr99th9","properties":{"formattedCitation":"[Brun et al. 2011]","plainCitation":"[Brun et al. 2011]"},"citationItems":[{"id":1889,"uris":["http://zotero.org/users/892576/items/QS2I9JH6"],"uri":["http://zotero.org/users/892576/items/QS2I9JH6"],"itemData":{"id":1889,"type":"paper-conference","title":"Proactive detection of collaboration conflicts","container-title":"Proceedings of the 19th ACM SIGSOFT symposium and the 13th European conference on Foundations of software engineering","collection-title":"ESEC/FSE '11","publisher":"ACM","publisher-place":"New York, NY, USA","page":"168–178","source":"ACM Digital Library","event-place":"New York, NY, USA","abstract":"Collaborative development can be hampered when conflicts arise because developers have inconsistent copies of a shared project. We present an approach to help developers identify and resolve conflicts early, before those conflicts become severe and before relevant changes fade away in the developers' memories. This paper presents three results. First, a study of open-source systems establishes that conflicts are frequent, persistent, and appear not only as overlapping textual edits but also as subsequent build and test failures. The study spans nine open-source systems totaling 3.4 million lines of code; our conflict data is derived from 550,000 development versions of the systems. Second, using previously-unexploited information, we precisely diagnose important classes of conflicts using the novel technique of speculative analysis over version control operations. Third, we describe the design of Crystal, a publicly-available tool that uses speculative analysis to make concrete advice unobtrusively available to developers, helping them identify, manage, and prevent conflicts.","DOI":"10.1145/2025113.2025139","ISBN":"978-1-4503-0443-6","author":[{"family":"Brun","given":"Yuriy"},{"family":"Holmes","given":"Reid"},{"family":"Ernst","given":"Michael D."},{"family":"Notkin","given":"David"}],"issued":{"date-parts":[["2011"]]}}}],"schema":"https://github.com/citation-style-language/schema/raw/master/csl-citation.json"} </w:instrText>
+        <w:instrText xml:space="preserve"> ADDIN ZOTERO_ITEM CSL_CITATION {"citationID":"1qprr99th9","properties":{"formattedCitation":"[Brun et al. 2011]","plainCitation":"[Brun et al. 2011]"},"citationItems":[{"id":1889,"uris":["http://zotero.org/users/892576/items/QS2I9JH6"],"uri":["http://zotero.org/users/892576/items/QS2I9JH6"],"itemData":{"id":1889,"type":"paper-conference","title":"Proactive detection of collaboration conflicts","container-title":"Proceedings of the 19th ACM SIGSOFT symposium and the 13th European conference on Foundations of software engineering","collection-title":"ESEC/FSE '11","publisher":"ACM","publisher-place":"New York, NY, USA","page":"168–178","source":"ACM Digital Library","event-place":"New York, NY, USA","abstract":"Collaborative development can be hampered when conflicts arise because developers have inconsistent copies of a shared project. We present an approach to help developers identify and resolve conflicts early, before those conflicts become severe and before relevant changes fade away in the developers' memories. This paper presents three results. First, a study of open-source systems establishes that conflicts are frequent, persistent, and appear not only as overlapping textual edits but also as subsequent build and test failures. The study spans nine open-source systems totaling 3.4 million lines of code; our conflict data is derived from 550,000 development versions of the systems. Second, using previously-unexploited information, we precisely diagnose important classes of conflicts using the novel technique of speculative analysis over version control operations. Third, we describe the design of Crystal, a publicly-available tool that uses speculative analysis to make concrete advice unobtrusively available to developers, helping them identify, manage, and prevent conflicts.","DOI":"10.1145/2025113.2025139","ISBN":"978-1-4503-0443-6","author":[{"family":"Brun","given":"Yuriy"},{"family":"Holmes","given":"Reid"},{"family":"Ernst","given":"Michael D."},{"family":"Notkin","given":"David"}],"issued":{"date-parts":[["2011",9]]}}}],"schema":"https://github.com/citation-style-language/schema/raw/master/csl-citation.json"} </w:instrText>
       </w:r>
       <w:r>
         <w:rPr>
@@ -2113,7 +2237,21 @@
         <w:rPr>
           <w:lang w:val="en-US"/>
         </w:rPr>
-        <w:t xml:space="preserve">, WeCode </w:t>
+        <w:t xml:space="preserve">, </w:t>
+      </w:r>
+      <w:proofErr w:type="spellStart"/>
+      <w:r>
+        <w:rPr>
+          <w:lang w:val="en-US"/>
+        </w:rPr>
+        <w:t>WeCode</w:t>
+      </w:r>
+      <w:proofErr w:type="spellEnd"/>
+      <w:r>
+        <w:rPr>
+          <w:lang w:val="en-US"/>
+        </w:rPr>
+        <w:t xml:space="preserve"> </w:t>
       </w:r>
       <w:r>
         <w:rPr>
@@ -2129,7 +2267,7 @@
           <w:szCs w:val="24"/>
           <w:lang w:val="en-US"/>
         </w:rPr>
-        <w:instrText xml:space="preserve"> ADDIN ZOTERO_ITEM CSL_CITATION {"citationID":"2nhr8sjfbs","properties":{"formattedCitation":"{\\rtf [Guimar\\uc0\\u227{}es and Silva 2012]}","plainCitation":"[Guimarães and Silva 2012]"},"citationItems":[{"id":1820,"uris":["http://zotero.org/users/892576/items/PRJ46ETX"],"uri":["http://zotero.org/users/892576/items/PRJ46ETX"],"itemData":{"id":1820,"type":"paper-conference","title":"Improving early detection of software merge conflicts","container-title":"Proceedings of the 2012 International Conference on Software Engineering","collection-title":"ICSE 2012","publisher":"IEEE Press","publisher-place":"Piscataway, NJ, USA","page":"342–352","source":"ACM Digital Library","event-place":"Piscataway, NJ, USA","abstract":"Merge conflicts cause software defects which if detected late may require expensive resolution. This is especially true when developers work too long without integrating concurrent changes, which in practice is common as integration generally occurs at check-in. Awareness of others' activities was proposed to help developers detect conflicts earlier. However, it requires developers to detect conflicts by themselves and may overload them with notifications, thus making detection harder. This paper presents a novel solution that continuously merges uncommitted and committed changes to create a background system that is analyzed, compiled, and tested to precisely and accurately detect conflicts on behalf of developers, before check-in. An empirical study confirms that our solution avoids overloading developers and improves early detection of conflicts over existing approaches. Similarly to what happened with continuous compilation, this introduces the case for continuous merging inside the IDE.","ISBN":"978-1-4673-1067-3","author":[{"family":"Guimarães","given":"Mário Luís"},{"family":"Silva","given":"António Rito"}],"issued":{"date-parts":[["2012"]]}}}],"schema":"https://github.com/citation-style-language/schema/raw/master/csl-citation.json"} </w:instrText>
+        <w:instrText xml:space="preserve"> ADDIN ZOTERO_ITEM CSL_CITATION {"citationID":"2nhr8sjfbs","properties":{"formattedCitation":"{\\rtf [Guimar\\uc0\\u227{}es and Silva 2012]}","plainCitation":"[Guimarães and Silva 2012]"},"citationItems":[{"id":1820,"uris":["http://zotero.org/users/892576/items/PRJ46ETX"],"uri":["http://zotero.org/users/892576/items/PRJ46ETX"],"itemData":{"id":1820,"type":"paper-conference","title":"Improving early detection of software merge conflicts","container-title":"Proceedings of the 2012 International Conference on Software Engineering","collection-title":"ICSE 2012","publisher":"IEEE Press","publisher-place":"Piscataway, NJ, USA","page":"342–352","source":"ACM Digital Library","event-place":"Piscataway, NJ, USA","abstract":"Merge conflicts cause software defects which if detected late may require expensive resolution. This is especially true when developers work too long without integrating concurrent changes, which in practice is common as integration generally occurs at check-in. Awareness of others' activities was proposed to help developers detect conflicts earlier. However, it requires developers to detect conflicts by themselves and may overload them with notifications, thus making detection harder. This paper presents a novel solution that continuously merges uncommitted and committed changes to create a background system that is analyzed, compiled, and tested to precisely and accurately detect conflicts on behalf of developers, before check-in. An empirical study confirms that our solution avoids overloading developers and improves early detection of conflicts over existing approaches. Similarly to what happened with continuous compilation, this introduces the case for continuous merging inside the IDE.","ISBN":"978-1-4673-1067-3","author":[{"family":"Guimarães","given":"Mário Luís"},{"family":"Silva","given":"António Rito"}],"issued":{"date-parts":[["2012",6]]}}}],"schema":"https://github.com/citation-style-language/schema/raw/master/csl-citation.json"} </w:instrText>
       </w:r>
       <w:r>
         <w:rPr>
@@ -2167,7 +2305,21 @@
         <w:rPr>
           <w:lang w:val="en-US"/>
         </w:rPr>
-        <w:t xml:space="preserve"> and Polvo </w:t>
+        <w:t xml:space="preserve"> and </w:t>
+      </w:r>
+      <w:proofErr w:type="spellStart"/>
+      <w:r>
+        <w:rPr>
+          <w:lang w:val="en-US"/>
+        </w:rPr>
+        <w:t>Polvo</w:t>
+      </w:r>
+      <w:proofErr w:type="spellEnd"/>
+      <w:r>
+        <w:rPr>
+          <w:lang w:val="en-US"/>
+        </w:rPr>
+        <w:t xml:space="preserve"> </w:t>
       </w:r>
       <w:r>
         <w:rPr>
@@ -2179,7 +2331,7 @@
         <w:rPr>
           <w:lang w:val="en-US"/>
         </w:rPr>
-        <w:instrText xml:space="preserve"> ADDIN ZOTERO_ITEM CSL_CITATION {"citationID":"vs3qt982q","properties":{"formattedCitation":"[Santos and Murta 2012]","plainCitation":"[Santos and Murta 2012]"},"citationItems":[{"id":2264,"uris":["http://zotero.org/users/892576/items/2ENPBKQX"],"uri":["http://zotero.org/users/892576/items/2ENPBKQX"],"itemData":{"id":2264,"type":"paper-conference","title":"Monitoramento da Complexidade de Junção de Ramos em Sistemas de Gerência de Configuração","publisher":"IEEE","publisher-place":"Natal","event":"Simpósio Brasileiro de Engenharia de Software (aceito para publicação)","event-place":"Natal","author":[{"family":"Santos","given":"R."},{"family":"Murta","given":"L. G. P."}],"issued":{"date-parts":[["2012"]]}}}],"schema":"https://github.com/citation-style-language/schema/raw/master/csl-citation.json"} </w:instrText>
+        <w:instrText xml:space="preserve"> ADDIN ZOTERO_ITEM CSL_CITATION {"citationID":"2qofvsa4aa","properties":{"formattedCitation":"[Santos and Murta 2012]","plainCitation":"[Santos and Murta 2012]"},"citationItems":[{"id":2262,"uris":["http://zotero.org/users/892576/items/22G56Z4I"],"uri":["http://zotero.org/users/892576/items/22G56Z4I"],"itemData":{"id":2262,"type":"paper-conference","title":"Evaluating the Branch Merging Effort in Version Control Systems","container-title":"Proceedings of the 26th Brazilian Symposium on Software Engineering (SBES)","collection-title":"SBES '12","publisher":"IEEE Computer Society","publisher-place":"Natal, RN - Brazil","page":"151-160","source":"IEEE Xplore","event":"26th Brazilian Symposium on Software Engineering (SBES)","event-place":"Natal, RN - Brazil","abstract":"It is common, in software development under version control, the need of parallel development of the source code via branches. Moreover, in most cases, the merge of these branches is necessary. Therefore, our work proposes the extraction of metrics that estimate the complexity to perform merges, making it possible to visualize, among all branches, which are the most critical and analyze the evolution of the metrics since the establishment of the branch. The evaluation of our work showed that some metrics behave better in order to estimate the complexity of integrating branches. For instance, the metric Number of Physical Conflicts reached up to 99% correlation when compared to the actual merge effort.","DOI":"10.1109/SBES.2012.16","author":[{"family":"Santos","given":"R."},{"family":"Murta","given":"L.G.P."}],"issued":{"date-parts":[["2012"]]}}}],"schema":"https://github.com/citation-style-language/schema/raw/master/csl-citation.json"} </w:instrText>
       </w:r>
       <w:r>
         <w:rPr>
@@ -2204,7 +2356,21 @@
         <w:rPr>
           <w:lang w:val="en-US"/>
         </w:rPr>
-        <w:t xml:space="preserve"> are examples of this kind of work. Among these, the only one that deals with multiple branches is Polvo, establishing metrics that assist in determining the merge effort between branches. However, </w:t>
+        <w:t xml:space="preserve"> are examples of this kind of work. Among these, the only one that deals with multiple branches is </w:t>
+      </w:r>
+      <w:proofErr w:type="spellStart"/>
+      <w:r>
+        <w:rPr>
+          <w:lang w:val="en-US"/>
+        </w:rPr>
+        <w:t>Polvo</w:t>
+      </w:r>
+      <w:proofErr w:type="spellEnd"/>
+      <w:r>
+        <w:rPr>
+          <w:lang w:val="en-US"/>
+        </w:rPr>
+        <w:t xml:space="preserve">, establishing metrics that assist in determining the merge effort between branches. However, </w:t>
       </w:r>
       <w:r>
         <w:rPr>
@@ -2462,12 +2628,14 @@
         </w:rPr>
         <w:t xml:space="preserve"> and in Section </w:t>
       </w:r>
+      <w:proofErr w:type="gramStart"/>
       <w:r>
         <w:rPr>
           <w:lang w:val="en-US"/>
         </w:rPr>
         <w:t>5</w:t>
       </w:r>
+      <w:proofErr w:type="gramEnd"/>
       <w:r>
         <w:rPr>
           <w:lang w:val="en-US"/>
@@ -2674,32 +2842,32 @@
         <w:rPr>
           <w:lang w:val="en-US"/>
         </w:rPr>
-        <w:t xml:space="preserve"> indicate the direction in which updates are sent. </w:t>
+        <w:t xml:space="preserve"> indicate the direction in which updates are sent. Thus, for example, Rogue can pull updates from Gambit</w:t>
+      </w:r>
+      <w:r>
+        <w:rPr>
+          <w:lang w:val="en-US"/>
+        </w:rPr>
+        <w:t>,</w:t>
+      </w:r>
+      <w:r>
+        <w:rPr>
+          <w:lang w:val="en-US"/>
+        </w:rPr>
+        <w:t xml:space="preserve"> </w:t>
+      </w:r>
+      <w:r>
+        <w:rPr>
+          <w:lang w:val="en-US"/>
+        </w:rPr>
+        <w:t xml:space="preserve">and both Gambit and Beast can </w:t>
       </w:r>
       <w:r>
         <w:rPr>
           <w:lang w:val="en-US"/>
         </w:rPr>
         <w:lastRenderedPageBreak/>
-        <w:t>Thus, for example, Rogue can pull updates from Gambit</w:t>
-      </w:r>
-      <w:r>
-        <w:rPr>
-          <w:lang w:val="en-US"/>
-        </w:rPr>
-        <w:t>,</w:t>
-      </w:r>
-      <w:r>
-        <w:rPr>
-          <w:lang w:val="en-US"/>
-        </w:rPr>
-        <w:t xml:space="preserve"> </w:t>
-      </w:r>
-      <w:r>
-        <w:rPr>
-          <w:lang w:val="en-US"/>
-        </w:rPr>
-        <w:t xml:space="preserve">and both Gambit and Beast can pull </w:t>
+        <w:t xml:space="preserve">pull </w:t>
       </w:r>
       <w:r>
         <w:rPr>
@@ -2800,7 +2968,7 @@
           <w:lang w:val="en-US"/>
         </w:rPr>
       </w:pPr>
-      <w:bookmarkStart w:id="1" w:name="_Ref359037850"/>
+      <w:bookmarkStart w:id="0" w:name="_Ref359037850"/>
       <w:r>
         <w:rPr>
           <w:lang w:val="en-US"/>
@@ -2838,7 +3006,7 @@
         </w:rPr>
         <w:fldChar w:fldCharType="end"/>
       </w:r>
-      <w:bookmarkEnd w:id="1"/>
+      <w:bookmarkEnd w:id="0"/>
       <w:r>
         <w:rPr>
           <w:lang w:val="en-US"/>
@@ -3069,16 +3237,17 @@
           <w:lang w:val="en-US"/>
         </w:rPr>
       </w:pPr>
+      <w:bookmarkStart w:id="1" w:name="_Ref362984310"/>
       <w:r>
         <w:rPr>
           <w:lang w:val="en-US"/>
         </w:rPr>
         <w:t>DyeVC</w:t>
       </w:r>
+      <w:bookmarkEnd w:id="1"/>
     </w:p>
     <w:p>
       <w:pPr>
-        <w:pStyle w:val="PrimeiroPargrafo"/>
         <w:rPr>
           <w:lang w:val="en-US"/>
         </w:rPr>
@@ -3111,7 +3280,148 @@
         <w:rPr>
           <w:lang w:val="en-US"/>
         </w:rPr>
-        <w:t>. DyeVC gathers</w:t>
+        <w:t xml:space="preserve">. </w:t>
+      </w:r>
+      <w:r>
+        <w:rPr>
+          <w:lang w:val="en-US"/>
+        </w:rPr>
+        <w:t>The implementation uses</w:t>
+      </w:r>
+      <w:r>
+        <w:rPr>
+          <w:lang w:val="en-US"/>
+        </w:rPr>
+        <w:t xml:space="preserve"> Java Web Start</w:t>
+      </w:r>
+      <w:r>
+        <w:rPr>
+          <w:rStyle w:val="Refdenotaderodap"/>
+        </w:rPr>
+        <w:footnoteReference w:id="3"/>
+      </w:r>
+      <w:r>
+        <w:rPr>
+          <w:lang w:val="en-US"/>
+        </w:rPr>
+        <w:t xml:space="preserve"> Technology, and </w:t>
+      </w:r>
+      <w:r>
+        <w:rPr>
+          <w:lang w:val="en-US"/>
+        </w:rPr>
+        <w:t>focus on monitoring</w:t>
+      </w:r>
+      <w:r>
+        <w:rPr>
+          <w:lang w:val="en-US"/>
+        </w:rPr>
+        <w:t xml:space="preserve"> Git</w:t>
+      </w:r>
+      <w:r>
+        <w:rPr>
+          <w:lang w:val="en-US"/>
+        </w:rPr>
+        <w:t xml:space="preserve"> repositories</w:t>
+      </w:r>
+      <w:r>
+        <w:rPr>
+          <w:lang w:val="en-US"/>
+        </w:rPr>
+        <w:t>. The gathering of information from repositories is accomplished using JGit</w:t>
+      </w:r>
+      <w:r>
+        <w:rPr>
+          <w:rStyle w:val="Refdenotaderodap"/>
+          <w:lang w:val="en-US"/>
+        </w:rPr>
+        <w:footnoteReference w:id="4"/>
+      </w:r>
+      <w:r>
+        <w:rPr>
+          <w:lang w:val="en-US"/>
+        </w:rPr>
+        <w:t xml:space="preserve"> library</w:t>
+      </w:r>
+      <w:r>
+        <w:rPr>
+          <w:lang w:val="en-US"/>
+        </w:rPr>
+        <w:t xml:space="preserve">, which allows the user to use DyeVC without </w:t>
+      </w:r>
+      <w:r>
+        <w:rPr>
+          <w:lang w:val="en-US"/>
+        </w:rPr>
+        <w:t xml:space="preserve">having </w:t>
+      </w:r>
+      <w:r>
+        <w:rPr>
+          <w:lang w:val="en-US"/>
+        </w:rPr>
+        <w:t>a Git client installed</w:t>
+      </w:r>
+      <w:r>
+        <w:rPr>
+          <w:lang w:val="en-US"/>
+        </w:rPr>
+        <w:t xml:space="preserve">. </w:t>
+      </w:r>
+      <w:r>
+        <w:rPr>
+          <w:lang w:val="en-US"/>
+        </w:rPr>
+        <w:t xml:space="preserve">DyeVC presents a visual log using </w:t>
+      </w:r>
+      <w:r>
+        <w:rPr>
+          <w:lang w:val="en-US"/>
+        </w:rPr>
+        <w:t>JUNG</w:t>
+      </w:r>
+      <w:r>
+        <w:rPr>
+          <w:rStyle w:val="Refdenotaderodap"/>
+          <w:lang w:val="en-US"/>
+        </w:rPr>
+        <w:footnoteReference w:id="5"/>
+      </w:r>
+      <w:r>
+        <w:rPr>
+          <w:lang w:val="en-US"/>
+        </w:rPr>
+        <w:t xml:space="preserve"> library</w:t>
+      </w:r>
+      <w:r>
+        <w:rPr>
+          <w:lang w:val="en-US"/>
+        </w:rPr>
+        <w:t xml:space="preserve">, from which it inherits </w:t>
+      </w:r>
+      <w:r>
+        <w:rPr>
+          <w:lang w:val="en-US"/>
+        </w:rPr>
+        <w:t>the ability to extend existing layouts and filters to create new ones, which can be</w:t>
+      </w:r>
+      <w:r>
+        <w:rPr>
+          <w:lang w:val="en-US"/>
+        </w:rPr>
+        <w:t xml:space="preserve"> dynamically attached to the graphs it presents.</w:t>
+      </w:r>
+    </w:p>
+    <w:p>
+      <w:pPr>
+        <w:rPr>
+          <w:lang w:val="en-US"/>
+        </w:rPr>
+      </w:pPr>
+      <w:r>
+        <w:rPr>
+          <w:lang w:val="en-US"/>
+        </w:rPr>
+        <w:t>DyeVC gathers</w:t>
       </w:r>
       <w:r>
         <w:rPr>
@@ -3201,7 +3511,14 @@
         <w:rPr>
           <w:lang w:val="en-US"/>
         </w:rPr>
-        <w:t xml:space="preserve">es with, as shown in </w:t>
+        <w:t xml:space="preserve">es </w:t>
+      </w:r>
+      <w:r>
+        <w:rPr>
+          <w:lang w:val="en-US"/>
+        </w:rPr>
+        <w:lastRenderedPageBreak/>
+        <w:t xml:space="preserve">with, as shown in </w:t>
       </w:r>
       <w:r>
         <w:rPr>
@@ -3249,29 +3566,6 @@
         <w:rPr>
           <w:lang w:val="en-US"/>
         </w:rPr>
-        <w:fldChar w:fldCharType="begin"/>
-      </w:r>
-      <w:r>
-        <w:rPr>
-          <w:lang w:val="en-US"/>
-        </w:rPr>
-        <w:instrText xml:space="preserve"> REF _Ref359175505 \h </w:instrText>
-      </w:r>
-      <w:r>
-        <w:rPr>
-          <w:lang w:val="en-US"/>
-        </w:rPr>
-      </w:r>
-      <w:r>
-        <w:rPr>
-          <w:lang w:val="en-US"/>
-        </w:rPr>
-        <w:fldChar w:fldCharType="end"/>
-      </w:r>
-      <w:r>
-        <w:rPr>
-          <w:lang w:val="en-US"/>
-        </w:rPr>
         <w:t>.</w:t>
       </w:r>
       <w:r>
@@ -3292,6 +3586,13 @@
         </w:rPr>
         <w:t xml:space="preserve"> between subsequent monitor runs is configurable and defaults to 5 minutes.</w:t>
       </w:r>
+    </w:p>
+    <w:p>
+      <w:pPr>
+        <w:rPr>
+          <w:lang w:val="en-US"/>
+        </w:rPr>
+      </w:pPr>
     </w:p>
     <w:p>
       <w:pPr>
@@ -3427,7 +3728,6 @@
         <w:rPr>
           <w:lang w:val="en-US"/>
         </w:rPr>
-        <w:lastRenderedPageBreak/>
         <w:t xml:space="preserve">The levels </w:t>
       </w:r>
       <w:r>
@@ -3440,8 +3740,16 @@
         <w:rPr>
           <w:lang w:val="en-US"/>
         </w:rPr>
-        <w:t xml:space="preserve"> include:</w:t>
-      </w:r>
+        <w:t xml:space="preserve"> </w:t>
+      </w:r>
+      <w:proofErr w:type="gramStart"/>
+      <w:r>
+        <w:rPr>
+          <w:lang w:val="en-US"/>
+        </w:rPr>
+        <w:t>include:</w:t>
+      </w:r>
+      <w:proofErr w:type="gramEnd"/>
       <w:r>
         <w:rPr>
           <w:lang w:val="en-US"/>
@@ -5608,6 +5916,7 @@
         <w:rPr>
           <w:lang w:val="en-US"/>
         </w:rPr>
+        <w:lastRenderedPageBreak/>
         <w:t xml:space="preserve">To illustrate how this approach works, let us assume that each commit is represented by an integer number. At a giving moment, the local repository of some of the developers from </w:t>
       </w:r>
       <w:r>
@@ -6148,7 +6457,6 @@
         <w:rPr>
           <w:lang w:val="en-US"/>
         </w:rPr>
-        <w:lastRenderedPageBreak/>
         <w:t xml:space="preserve">Considering just the synchronizations presented in </w:t>
       </w:r>
       <w:r>
@@ -6293,6 +6601,12 @@
           <w:lang w:val="en-US"/>
         </w:rPr>
         <w:t>.</w:t>
+      </w:r>
+      <w:r>
+        <w:rPr>
+          <w:lang w:val="en-US"/>
+        </w:rPr>
+        <w:t xml:space="preserve"> Notice that the perceptions are not symmetric. For instance, as Gambit does not pull updates from Nightcrawler, there is no sense in giving him information regarding Nightcrawler.</w:t>
       </w:r>
     </w:p>
     <w:p>
@@ -7674,29 +7988,6 @@
         <w:rPr>
           <w:lang w:val="en-US"/>
         </w:rPr>
-        <w:fldChar w:fldCharType="begin"/>
-      </w:r>
-      <w:r>
-        <w:rPr>
-          <w:lang w:val="en-US"/>
-        </w:rPr>
-        <w:instrText xml:space="preserve"> REF _Ref359209071 \h </w:instrText>
-      </w:r>
-      <w:r>
-        <w:rPr>
-          <w:lang w:val="en-US"/>
-        </w:rPr>
-      </w:r>
-      <w:r>
-        <w:rPr>
-          <w:lang w:val="en-US"/>
-        </w:rPr>
-        <w:fldChar w:fldCharType="end"/>
-      </w:r>
-      <w:r>
-        <w:rPr>
-          <w:lang w:val="en-US"/>
-        </w:rPr>
         <w:t xml:space="preserve">. </w:t>
       </w:r>
       <w:r>
@@ -7747,12 +8038,14 @@
         </w:rPr>
         <w:t xml:space="preserve">remote branch (Level </w:t>
       </w:r>
+      <w:proofErr w:type="gramStart"/>
       <w:r>
         <w:rPr>
           <w:lang w:val="en-US"/>
         </w:rPr>
         <w:t>2</w:t>
       </w:r>
+      <w:proofErr w:type="gramEnd"/>
       <w:r>
         <w:rPr>
           <w:lang w:val="en-US"/>
@@ -7763,162 +8056,16 @@
         <w:rPr>
           <w:lang w:val="en-US"/>
         </w:rPr>
-        <w:t xml:space="preserve">). </w:t>
+        <w:t>).</w:t>
       </w:r>
     </w:p>
     <w:p>
       <w:pPr>
-        <w:rPr>
-          <w:lang w:val="en-US"/>
-        </w:rPr>
-      </w:pPr>
-      <w:r>
-        <w:rPr>
-          <w:lang w:val="en-US"/>
-        </w:rPr>
-        <w:t xml:space="preserve">Level </w:t>
-      </w:r>
-      <w:r>
-        <w:rPr>
-          <w:lang w:val="en-US"/>
-        </w:rPr>
-        <w:t>3</w:t>
-      </w:r>
-      <w:r>
-        <w:rPr>
-          <w:lang w:val="en-US"/>
-        </w:rPr>
-        <w:t xml:space="preserve"> </w:t>
-      </w:r>
-      <w:r>
-        <w:rPr>
-          <w:lang w:val="en-US"/>
-        </w:rPr>
-        <w:t>information</w:t>
-      </w:r>
-      <w:r>
-        <w:rPr>
-          <w:lang w:val="en-US"/>
-        </w:rPr>
-        <w:t xml:space="preserve"> is shown as a visual log of the repository</w:t>
-      </w:r>
-      <w:r>
-        <w:rPr>
-          <w:lang w:val="en-US"/>
-        </w:rPr>
-        <w:t xml:space="preserve"> (</w:t>
-      </w:r>
-      <w:r>
-        <w:rPr>
-          <w:lang w:val="en-US"/>
-        </w:rPr>
-        <w:fldChar w:fldCharType="begin"/>
-      </w:r>
-      <w:r>
-        <w:rPr>
-          <w:lang w:val="en-US"/>
-        </w:rPr>
-        <w:instrText xml:space="preserve"> REF _Ref359524376 \h </w:instrText>
-      </w:r>
-      <w:r>
-        <w:rPr>
-          <w:lang w:val="en-US"/>
-        </w:rPr>
-      </w:r>
-      <w:r>
-        <w:rPr>
-          <w:lang w:val="en-US"/>
-        </w:rPr>
-        <w:fldChar w:fldCharType="separate"/>
-      </w:r>
-      <w:r>
-        <w:rPr>
-          <w:lang w:val="en-US"/>
-        </w:rPr>
-        <w:t xml:space="preserve">Figure </w:t>
-      </w:r>
-      <w:r>
-        <w:rPr>
-          <w:noProof/>
-          <w:lang w:val="en-US"/>
-        </w:rPr>
-        <w:t>4</w:t>
-      </w:r>
-      <w:r>
-        <w:rPr>
-          <w:lang w:val="en-US"/>
-        </w:rPr>
-        <w:fldChar w:fldCharType="end"/>
-      </w:r>
-      <w:r>
-        <w:rPr>
-          <w:lang w:val="en-US"/>
-        </w:rPr>
-        <w:t>)</w:t>
-      </w:r>
-      <w:r>
-        <w:rPr>
-          <w:lang w:val="en-US"/>
-        </w:rPr>
-        <w:t xml:space="preserve">. </w:t>
-      </w:r>
-      <w:r>
-        <w:rPr>
-          <w:lang w:val="en-US"/>
-        </w:rPr>
-        <w:t xml:space="preserve">Each node in the graph represents a commit, and receives a color according with its type, which can be one of: regular node (cyan), branch node (red), merge node (green), branch and merge node (yellow), start node (black) or branch head (last commit in a branch, in dark gray). </w:t>
-      </w:r>
-      <w:r>
-        <w:rPr>
-          <w:lang w:val="en-US"/>
-        </w:rPr>
-        <w:t xml:space="preserve">Nodes are drawn according to its precedence order. Thus, if a commit N is created over a commit N – 1, then commit N will be located </w:t>
-      </w:r>
-      <w:r>
-        <w:rPr>
-          <w:lang w:val="en-US"/>
-        </w:rPr>
-        <w:t>in</w:t>
-      </w:r>
-      <w:r>
-        <w:rPr>
-          <w:lang w:val="en-US"/>
-        </w:rPr>
-        <w:t xml:space="preserve"> the </w:t>
-      </w:r>
-      <w:r>
-        <w:rPr>
-          <w:lang w:val="en-US"/>
-        </w:rPr>
-        <w:t>right</w:t>
-      </w:r>
-      <w:r>
-        <w:rPr>
-          <w:lang w:val="en-US"/>
-        </w:rPr>
-        <w:t xml:space="preserve"> </w:t>
-      </w:r>
-      <w:r>
-        <w:rPr>
-          <w:lang w:val="en-US"/>
-        </w:rPr>
-        <w:t xml:space="preserve">hand side </w:t>
-      </w:r>
-      <w:r>
-        <w:rPr>
-          <w:lang w:val="en-US"/>
-        </w:rPr>
-        <w:t xml:space="preserve">of commit N – 1. </w:t>
-      </w:r>
-      <w:r>
-        <w:rPr>
-          <w:lang w:val="en-US"/>
-        </w:rPr>
-        <w:t>DyeVC presents a tooltip with some information about each commit, upon a mouse over a node.</w:t>
-      </w:r>
-    </w:p>
-    <w:p>
-      <w:pPr>
+        <w:tabs>
+          <w:tab w:val="clear" w:pos="720"/>
+          <w:tab w:val="left" w:pos="0"/>
+        </w:tabs>
+        <w:ind w:firstLine="0"/>
         <w:jc w:val="center"/>
         <w:rPr>
           <w:color w:val="FF0000"/>
@@ -7931,7 +8078,7 @@
           <w:color w:val="FF0000"/>
         </w:rPr>
         <w:drawing>
-          <wp:inline distT="0" distB="0" distL="0" distR="0" wp14:anchorId="042647C6" wp14:editId="757F4BCA">
+          <wp:inline distT="0" distB="0" distL="0" distR="0" wp14:anchorId="329F4387" wp14:editId="22EE4F1D">
             <wp:extent cx="3384309" cy="2895600"/>
             <wp:effectExtent l="0" t="0" r="6985" b="0"/>
             <wp:docPr id="30" name="Imagem 30"/>
@@ -7963,7 +8110,7 @@
                   <pic:spPr bwMode="auto">
                     <a:xfrm>
                       <a:off x="0" y="0"/>
-                      <a:ext cx="3392636" cy="2902725"/>
+                      <a:ext cx="3384309" cy="2895600"/>
                     </a:xfrm>
                     <a:prstGeom prst="rect">
                       <a:avLst/>
@@ -7983,6 +8130,10 @@
     <w:p>
       <w:pPr>
         <w:pStyle w:val="Legenda"/>
+        <w:tabs>
+          <w:tab w:val="clear" w:pos="720"/>
+        </w:tabs>
+        <w:ind w:left="0"/>
         <w:rPr>
           <w:lang w:val="en-US"/>
         </w:rPr>
@@ -8043,103 +8194,261 @@
         <w:rPr>
           <w:lang w:val="en-US"/>
         </w:rPr>
-        <w:t xml:space="preserve">The log window can also be zoomed in or out, whether the user wants to see details of a particular area of the log or an overview of the entire history. The line style can be one of cubic curves, straight or quad curves. </w:t>
-      </w:r>
-      <w:r>
-        <w:rPr>
-          <w:lang w:val="en-US"/>
-        </w:rPr>
-        <w:t>By c</w:t>
-      </w:r>
-      <w:r>
-        <w:rPr>
-          <w:lang w:val="en-US"/>
-        </w:rPr>
-        <w:t xml:space="preserve">hanging the window mode from </w:t>
-      </w:r>
-      <w:r>
-        <w:rPr>
-          <w:i/>
-          <w:lang w:val="en-US"/>
-        </w:rPr>
-        <w:t>transforming</w:t>
-      </w:r>
-      <w:r>
-        <w:rPr>
-          <w:lang w:val="en-US"/>
-        </w:rPr>
-        <w:t xml:space="preserve"> to </w:t>
-      </w:r>
-      <w:r>
-        <w:rPr>
-          <w:i/>
-          <w:lang w:val="en-US"/>
-        </w:rPr>
-        <w:t>picking</w:t>
-      </w:r>
-      <w:r>
-        <w:rPr>
-          <w:lang w:val="en-US"/>
-        </w:rPr>
-        <w:t xml:space="preserve">, it is possible to </w:t>
-      </w:r>
-      <w:r>
-        <w:rPr>
-          <w:lang w:val="en-US"/>
-        </w:rPr>
-        <w:t xml:space="preserve">select a group of </w:t>
-      </w:r>
-      <w:r>
-        <w:rPr>
-          <w:lang w:val="en-US"/>
-        </w:rPr>
-        <w:t>nodes</w:t>
-      </w:r>
-      <w:r>
-        <w:rPr>
-          <w:lang w:val="en-US"/>
-        </w:rPr>
-        <w:t xml:space="preserve"> and collapse them into one node that represents them, or simply drag them into new positions to </w:t>
-      </w:r>
-      <w:r>
-        <w:rPr>
-          <w:lang w:val="en-US"/>
-        </w:rPr>
-        <w:t xml:space="preserve">have a </w:t>
-      </w:r>
-      <w:r>
-        <w:rPr>
-          <w:lang w:val="en-US"/>
-        </w:rPr>
-        <w:t>better understand</w:t>
-      </w:r>
-      <w:r>
-        <w:rPr>
-          <w:lang w:val="en-US"/>
-        </w:rPr>
-        <w:t>ing of</w:t>
-      </w:r>
-      <w:r>
-        <w:rPr>
-          <w:lang w:val="en-US"/>
-        </w:rPr>
-        <w:t xml:space="preserve"> an area where there are too many </w:t>
-      </w:r>
-      <w:r>
-        <w:rPr>
-          <w:lang w:val="en-US"/>
-        </w:rPr>
-        <w:t xml:space="preserve">crossing </w:t>
-      </w:r>
-      <w:r>
-        <w:rPr>
-          <w:lang w:val="en-US"/>
-        </w:rPr>
-        <w:t>lines.</w:t>
+        <w:t xml:space="preserve">Level </w:t>
+      </w:r>
+      <w:r>
+        <w:rPr>
+          <w:lang w:val="en-US"/>
+        </w:rPr>
+        <w:t>3</w:t>
+      </w:r>
+      <w:r>
+        <w:rPr>
+          <w:lang w:val="en-US"/>
+        </w:rPr>
+        <w:t xml:space="preserve"> </w:t>
+      </w:r>
+      <w:r>
+        <w:rPr>
+          <w:lang w:val="en-US"/>
+        </w:rPr>
+        <w:t>information</w:t>
+      </w:r>
+      <w:r>
+        <w:rPr>
+          <w:lang w:val="en-US"/>
+        </w:rPr>
+        <w:t xml:space="preserve"> is shown as a visual log of the repository</w:t>
+      </w:r>
+      <w:r>
+        <w:rPr>
+          <w:lang w:val="en-US"/>
+        </w:rPr>
+        <w:t xml:space="preserve"> (</w:t>
+      </w:r>
+      <w:r>
+        <w:rPr>
+          <w:lang w:val="en-US"/>
+        </w:rPr>
+        <w:fldChar w:fldCharType="begin"/>
+      </w:r>
+      <w:r>
+        <w:rPr>
+          <w:lang w:val="en-US"/>
+        </w:rPr>
+        <w:instrText xml:space="preserve"> REF _Ref359524376 \h </w:instrText>
+      </w:r>
+      <w:r>
+        <w:rPr>
+          <w:lang w:val="en-US"/>
+        </w:rPr>
+      </w:r>
+      <w:r>
+        <w:rPr>
+          <w:lang w:val="en-US"/>
+        </w:rPr>
+        <w:fldChar w:fldCharType="separate"/>
+      </w:r>
+      <w:r>
+        <w:rPr>
+          <w:lang w:val="en-US"/>
+        </w:rPr>
+        <w:t xml:space="preserve">Figure </w:t>
+      </w:r>
+      <w:r>
+        <w:rPr>
+          <w:noProof/>
+          <w:lang w:val="en-US"/>
+        </w:rPr>
+        <w:t>4</w:t>
+      </w:r>
+      <w:r>
+        <w:rPr>
+          <w:lang w:val="en-US"/>
+        </w:rPr>
+        <w:fldChar w:fldCharType="end"/>
+      </w:r>
+      <w:r>
+        <w:rPr>
+          <w:lang w:val="en-US"/>
+        </w:rPr>
+        <w:t>)</w:t>
+      </w:r>
+      <w:r>
+        <w:rPr>
+          <w:lang w:val="en-US"/>
+        </w:rPr>
+        <w:t xml:space="preserve">. </w:t>
+      </w:r>
+      <w:r>
+        <w:rPr>
+          <w:lang w:val="en-US"/>
+        </w:rPr>
+        <w:t xml:space="preserve">Each node in the graph represents a commit, and receives a color according with its type, which can be one of: regular node (cyan), branch node (red), merge node (green), branch and </w:t>
+      </w:r>
+      <w:r>
+        <w:rPr>
+          <w:lang w:val="en-US"/>
+        </w:rPr>
+        <w:lastRenderedPageBreak/>
+        <w:t xml:space="preserve">merge node (yellow), start node (black) or branch head (last commit in a branch, in dark gray). </w:t>
+      </w:r>
+      <w:r>
+        <w:rPr>
+          <w:lang w:val="en-US"/>
+        </w:rPr>
+        <w:t xml:space="preserve">Nodes are drawn according to its precedence order. Thus, if a commit N is created over a commit N – 1, then commit N will be located </w:t>
+      </w:r>
+      <w:r>
+        <w:rPr>
+          <w:lang w:val="en-US"/>
+        </w:rPr>
+        <w:t>in</w:t>
+      </w:r>
+      <w:r>
+        <w:rPr>
+          <w:lang w:val="en-US"/>
+        </w:rPr>
+        <w:t xml:space="preserve"> the </w:t>
+      </w:r>
+      <w:r>
+        <w:rPr>
+          <w:lang w:val="en-US"/>
+        </w:rPr>
+        <w:t>right</w:t>
+      </w:r>
+      <w:r>
+        <w:rPr>
+          <w:lang w:val="en-US"/>
+        </w:rPr>
+        <w:t xml:space="preserve"> </w:t>
+      </w:r>
+      <w:r>
+        <w:rPr>
+          <w:lang w:val="en-US"/>
+        </w:rPr>
+        <w:t xml:space="preserve">hand side </w:t>
+      </w:r>
+      <w:r>
+        <w:rPr>
+          <w:lang w:val="en-US"/>
+        </w:rPr>
+        <w:t xml:space="preserve">of commit N – 1. </w:t>
+      </w:r>
+      <w:r>
+        <w:rPr>
+          <w:lang w:val="en-US"/>
+        </w:rPr>
+        <w:t>DyeVC presents a tooltip with some information about each commit, upon a mouse over a node.</w:t>
       </w:r>
     </w:p>
     <w:p>
       <w:pPr>
+        <w:rPr>
+          <w:lang w:val="en-US"/>
+        </w:rPr>
+      </w:pPr>
+      <w:r>
+        <w:rPr>
+          <w:lang w:val="en-US"/>
+        </w:rPr>
+        <w:t xml:space="preserve">The log window can also be zoomed in or out, whether the user wants to see details of a particular area of the log or an overview of the entire history. The line style can be one of cubic curves, straight or quad curves. </w:t>
+      </w:r>
+      <w:r>
+        <w:rPr>
+          <w:lang w:val="en-US"/>
+        </w:rPr>
+        <w:t>By c</w:t>
+      </w:r>
+      <w:r>
+        <w:rPr>
+          <w:lang w:val="en-US"/>
+        </w:rPr>
+        <w:t xml:space="preserve">hanging the window mode from </w:t>
+      </w:r>
+      <w:r>
+        <w:rPr>
+          <w:i/>
+          <w:lang w:val="en-US"/>
+        </w:rPr>
+        <w:t>transforming</w:t>
+      </w:r>
+      <w:r>
+        <w:rPr>
+          <w:lang w:val="en-US"/>
+        </w:rPr>
+        <w:t xml:space="preserve"> to </w:t>
+      </w:r>
+      <w:r>
+        <w:rPr>
+          <w:i/>
+          <w:lang w:val="en-US"/>
+        </w:rPr>
+        <w:t>picking</w:t>
+      </w:r>
+      <w:r>
+        <w:rPr>
+          <w:lang w:val="en-US"/>
+        </w:rPr>
+        <w:t xml:space="preserve">, it is possible to </w:t>
+      </w:r>
+      <w:r>
+        <w:rPr>
+          <w:lang w:val="en-US"/>
+        </w:rPr>
+        <w:t xml:space="preserve">select a group of </w:t>
+      </w:r>
+      <w:r>
+        <w:rPr>
+          <w:lang w:val="en-US"/>
+        </w:rPr>
+        <w:t>nodes</w:t>
+      </w:r>
+      <w:r>
+        <w:rPr>
+          <w:lang w:val="en-US"/>
+        </w:rPr>
+        <w:t xml:space="preserve"> and collapse them into one node that represents them, or simply drag them into new positions to </w:t>
+      </w:r>
+      <w:r>
+        <w:rPr>
+          <w:lang w:val="en-US"/>
+        </w:rPr>
+        <w:t xml:space="preserve">have a </w:t>
+      </w:r>
+      <w:r>
+        <w:rPr>
+          <w:lang w:val="en-US"/>
+        </w:rPr>
+        <w:t>better understand</w:t>
+      </w:r>
+      <w:r>
+        <w:rPr>
+          <w:lang w:val="en-US"/>
+        </w:rPr>
+        <w:t>ing of</w:t>
+      </w:r>
+      <w:r>
+        <w:rPr>
+          <w:lang w:val="en-US"/>
+        </w:rPr>
+        <w:t xml:space="preserve"> an area where there are too many </w:t>
+      </w:r>
+      <w:r>
+        <w:rPr>
+          <w:lang w:val="en-US"/>
+        </w:rPr>
+        <w:t xml:space="preserve">crossing </w:t>
+      </w:r>
+      <w:r>
+        <w:rPr>
+          <w:lang w:val="en-US"/>
+        </w:rPr>
+        <w:t>lines.</w:t>
+      </w:r>
+    </w:p>
+    <w:p>
+      <w:pPr>
         <w:pStyle w:val="PrimeiroPargrafo"/>
         <w:jc w:val="center"/>
         <w:rPr>
@@ -8152,7 +8461,6 @@
           <w:noProof/>
           <w:color w:val="FF0000"/>
         </w:rPr>
-        <w:lastRenderedPageBreak/>
         <w:drawing>
           <wp:inline distT="0" distB="0" distL="0" distR="0" wp14:anchorId="074FFCDA" wp14:editId="2ED06679">
             <wp:extent cx="5391150" cy="1028700"/>
@@ -8333,7 +8641,7 @@
         <w:rPr>
           <w:lang w:val="en-US"/>
         </w:rPr>
-        <w:instrText xml:space="preserve"> ADDIN ZOTERO_ITEM CSL_CITATION {"citationID":"1gkoj4akbv","properties":{"formattedCitation":"[Steinmacher et al. 2012]","plainCitation":"[Steinmacher et al. 2012]"},"citationItems":[{"id":1885,"uris":["http://zotero.org/users/892576/items/32WJXCFE"],"uri":["http://zotero.org/users/892576/items/32WJXCFE"],"itemData":{"id":1885,"type":"article-journal","title":"Awareness Support in Distributed Software Development: A Systematic Review and Mapping of the Literature","container-title":"Computer Supported Cooperative Work (CSCW)","page":"1-46","source":"SpringerLink","abstract":"The developers’ physical dispersion in Distributed Software Development (DSD) imposes challenges related to awareness support during collaboration in such scenario. In this paper, we present a systematic literature review and mapping that gathered, analyzed, and classified studies that improve awareness support in DSD, providing an overview of the area. Our initial search returned 1967 papers, of which 91 were identified as reporting some awareness support to DSD. These papers were then analyzed, and classified according to the 3 C collaboration model and to the Gutwin et al. Awareness Framework. Our findings suggest that awareness in DSD is gaining increasingly attention, 71 out of 91 papers were published from 2006 to 2010. Most part of the papers presented tools with some awareness support. The classification showed that the coordination is by far the most supported dimension of the 3C model, while communication is the less explored. It also showed that workspace awareness elements play a central role on DSD collaboration.","DOI":"10.1007/s10606-012-9164-4","ISSN":"0925-9724","shortTitle":"Awareness Support in Distributed Software Development","author":[{"family":"Steinmacher","given":"Igor"},{"family":"Chaves","given":"Ana"},{"family":"Gerosa","given":"Marco"}],"issued":{"date-parts":[["2012",5,31]]},"accessed":{"date-parts":[["2012",10,14]]}}}],"schema":"https://github.com/citation-style-language/schema/raw/master/csl-citation.json"} </w:instrText>
+        <w:instrText xml:space="preserve"> ADDIN ZOTERO_ITEM CSL_CITATION {"citationID":"1gkoj4akbv","properties":{"formattedCitation":"[Steinmacher et al. 2012]","plainCitation":"[Steinmacher et al. 2012]"},"citationItems":[{"id":1885,"uris":["http://zotero.org/users/892576/items/32WJXCFE"],"uri":["http://zotero.org/users/892576/items/32WJXCFE"],"itemData":{"id":1885,"type":"article-journal","title":"Awareness Support in Distributed Software Development: A Systematic Review and Mapping of the Literature","container-title":"Computer Supported Cooperative Work (CSCW)","page":"1-46","source":"SpringerLink","abstract":"The developers’ physical dispersion in Distributed Software Development (DSD) imposes challenges related to awareness support during collaboration in such scenario. In this paper, we present a systematic literature review and mapping that gathered, analyzed, and classified studies that improve awareness support in DSD, providing an overview of the area. Our initial search returned 1967 papers, of which 91 were identified as reporting some awareness support to DSD. These papers were then analyzed, and classified according to the 3 C collaboration model and to the Gutwin et al. Awareness Framework. Our findings suggest that awareness in DSD is gaining increasingly attention, 71 out of 91 papers were published from 2006 to 2010. Most part of the papers presented tools with some awareness support. The classification showed that the coordination is by far the most supported dimension of the 3C model, while communication is the less explored. It also showed that workspace awareness elements play a central role on DSD collaboration.","DOI":"10.1007/s10606-012-9164-4","ISSN":"0925-9724","shortTitle":"Awareness Support in Distributed Software Development","author":[{"family":"Steinmacher","given":"Igor"},{"family":"Chaves","given":"Ana"},{"family":"Gerosa","given":"Marco"}],"issued":{"date-parts":[["2012",5]]},"accessed":{"date-parts":[["2012",10,14]]}}}],"schema":"https://github.com/citation-style-language/schema/raw/master/csl-citation.json"} </w:instrText>
       </w:r>
       <w:r>
         <w:rPr>
@@ -8432,14 +8740,23 @@
           <w:i/>
           <w:lang w:val="en-US"/>
         </w:rPr>
-        <w:t>SVN Notifier</w:t>
-      </w:r>
+        <w:t xml:space="preserve">SVN </w:t>
+      </w:r>
+      <w:proofErr w:type="spellStart"/>
+      <w:r>
+        <w:rPr>
+          <w:i/>
+          <w:lang w:val="en-US"/>
+        </w:rPr>
+        <w:t>Notifier</w:t>
+      </w:r>
+      <w:proofErr w:type="spellEnd"/>
       <w:r>
         <w:rPr>
           <w:rStyle w:val="Refdenotaderodap"/>
           <w:lang w:val="en-US"/>
         </w:rPr>
-        <w:footnoteReference w:id="3"/>
+        <w:footnoteReference w:id="6"/>
       </w:r>
       <w:r>
         <w:rPr>
@@ -8452,14 +8769,23 @@
           <w:i/>
           <w:lang w:val="en-US"/>
         </w:rPr>
-        <w:t>SCM Notifier</w:t>
-      </w:r>
+        <w:t xml:space="preserve">SCM </w:t>
+      </w:r>
+      <w:proofErr w:type="spellStart"/>
+      <w:r>
+        <w:rPr>
+          <w:i/>
+          <w:lang w:val="en-US"/>
+        </w:rPr>
+        <w:t>Notifier</w:t>
+      </w:r>
+      <w:proofErr w:type="spellEnd"/>
       <w:r>
         <w:rPr>
           <w:rStyle w:val="Refdenotaderodap"/>
           <w:lang w:val="en-US"/>
         </w:rPr>
-        <w:footnoteReference w:id="4"/>
+        <w:footnoteReference w:id="7"/>
       </w:r>
       <w:r>
         <w:rPr>
@@ -8479,7 +8805,7 @@
           <w:rStyle w:val="Refdenotaderodap"/>
           <w:lang w:val="en-US"/>
         </w:rPr>
-        <w:footnoteReference w:id="5"/>
+        <w:footnoteReference w:id="8"/>
       </w:r>
       <w:r>
         <w:rPr>
@@ -8499,7 +8825,7 @@
           <w:rStyle w:val="Refdenotaderodap"/>
           <w:lang w:val="en-US"/>
         </w:rPr>
-        <w:footnoteReference w:id="6"/>
+        <w:footnoteReference w:id="9"/>
       </w:r>
       <w:r>
         <w:rPr>
@@ -8519,7 +8845,7 @@
           <w:rStyle w:val="Refdenotaderodap"/>
           <w:lang w:val="en-US"/>
         </w:rPr>
-        <w:footnoteReference w:id="7"/>
+        <w:footnoteReference w:id="10"/>
       </w:r>
       <w:r>
         <w:rPr>
@@ -8568,6 +8894,53 @@
           <w:lang w:val="en-US"/>
         </w:rPr>
         <w:t>status, branches, and commits.</w:t>
+      </w:r>
+      <w:r>
+        <w:rPr>
+          <w:lang w:val="en-US"/>
+        </w:rPr>
+        <w:t xml:space="preserve"> DyeVC provides these different levels of details, as shown in Section </w:t>
+      </w:r>
+      <w:r>
+        <w:rPr>
+          <w:lang w:val="en-US"/>
+        </w:rPr>
+        <w:fldChar w:fldCharType="begin"/>
+      </w:r>
+      <w:r>
+        <w:rPr>
+          <w:lang w:val="en-US"/>
+        </w:rPr>
+        <w:instrText xml:space="preserve"> REF _Ref362984310 \r \h </w:instrText>
+      </w:r>
+      <w:r>
+        <w:rPr>
+          <w:lang w:val="en-US"/>
+        </w:rPr>
+      </w:r>
+      <w:r>
+        <w:rPr>
+          <w:lang w:val="en-US"/>
+        </w:rPr>
+        <w:fldChar w:fldCharType="separate"/>
+      </w:r>
+      <w:r>
+        <w:rPr>
+          <w:lang w:val="en-US"/>
+        </w:rPr>
+        <w:t>3</w:t>
+      </w:r>
+      <w:r>
+        <w:rPr>
+          <w:lang w:val="en-US"/>
+        </w:rPr>
+        <w:fldChar w:fldCharType="end"/>
+      </w:r>
+      <w:r>
+        <w:rPr>
+          <w:lang w:val="en-US"/>
+        </w:rPr>
+        <w:t>.</w:t>
       </w:r>
     </w:p>
     <w:p>
@@ -8576,12 +8949,14 @@
           <w:lang w:val="en-US"/>
         </w:rPr>
       </w:pPr>
+      <w:proofErr w:type="gramStart"/>
       <w:r>
         <w:rPr>
           <w:lang w:val="en-US"/>
         </w:rPr>
         <w:t xml:space="preserve">Approaches that detect conflicts, such as </w:t>
       </w:r>
+      <w:proofErr w:type="spellStart"/>
       <w:r>
         <w:rPr>
           <w:rFonts w:cs="Times"/>
@@ -8590,6 +8965,7 @@
         </w:rPr>
         <w:t>Polvo</w:t>
       </w:r>
+      <w:proofErr w:type="spellEnd"/>
       <w:r>
         <w:rPr>
           <w:rFonts w:cs="Times"/>
@@ -8609,7 +8985,7 @@
           <w:rFonts w:cs="Times"/>
           <w:lang w:val="en-US"/>
         </w:rPr>
-        <w:instrText xml:space="preserve"> ADDIN ZOTERO_ITEM CSL_CITATION {"citationID":"1sem4t4cm","properties":{"formattedCitation":"[Santos and Murta 2012]","plainCitation":"[Santos and Murta 2012]"},"citationItems":[{"id":2264,"uris":["http://zotero.org/users/892576/items/2ENPBKQX"],"uri":["http://zotero.org/users/892576/items/2ENPBKQX"],"itemData":{"id":2264,"type":"paper-conference","title":"Monitoramento da Complexidade de Junção de Ramos em Sistemas de Gerência de Configuração","publisher":"IEEE","publisher-place":"Natal","event":"Simpósio Brasileiro de Engenharia de Software (aceito para publicação)","event-place":"Natal","author":[{"family":"Santos","given":"R."},{"family":"Murta","given":"L. G. P."}],"issued":{"date-parts":[["2012"]]}}}],"schema":"https://github.com/citation-style-language/schema/raw/master/csl-citation.json"} </w:instrText>
+        <w:instrText xml:space="preserve"> ADDIN ZOTERO_ITEM CSL_CITATION {"citationID":"18q60p5s53","properties":{"formattedCitation":"[Santos and Murta 2012]","plainCitation":"[Santos and Murta 2012]"},"citationItems":[{"id":2262,"uris":["http://zotero.org/users/892576/items/22G56Z4I"],"uri":["http://zotero.org/users/892576/items/22G56Z4I"],"itemData":{"id":2262,"type":"paper-conference","title":"Evaluating the Branch Merging Effort in Version Control Systems","container-title":"Proceedings of the 26th Brazilian Symposium on Software Engineering (SBES)","collection-title":"SBES '12","publisher":"IEEE Computer Society","publisher-place":"Natal, RN - Brazil","page":"151-160","source":"IEEE Xplore","event":"26th Brazilian Symposium on Software Engineering (SBES)","event-place":"Natal, RN - Brazil","abstract":"It is common, in software development under version control, the need of parallel development of the source code via branches. Moreover, in most cases, the merge of these branches is necessary. Therefore, our work proposes the extraction of metrics that estimate the complexity to perform merges, making it possible to visualize, among all branches, which are the most critical and analyze the evolution of the metrics since the establishment of the branch. The evaluation of our work showed that some metrics behave better in order to estimate the complexity of integrating branches. For instance, the metric Number of Physical Conflicts reached up to 99% correlation when compared to the actual merge effort.","DOI":"10.1109/SBES.2012.16","author":[{"family":"Santos","given":"R."},{"family":"Murta","given":"L.G.P."}],"issued":{"date-parts":[["2012"]]}}}],"schema":"https://github.com/citation-style-language/schema/raw/master/csl-citation.json"} </w:instrText>
       </w:r>
       <w:r>
         <w:rPr>
@@ -8638,6 +9014,7 @@
         </w:rPr>
         <w:t xml:space="preserve"> </w:t>
       </w:r>
+      <w:proofErr w:type="spellStart"/>
       <w:r>
         <w:rPr>
           <w:i/>
@@ -8653,6 +9030,7 @@
         </w:rPr>
         <w:t>alantir</w:t>
       </w:r>
+      <w:proofErr w:type="spellEnd"/>
       <w:r>
         <w:rPr>
           <w:rFonts w:cs="Times"/>
@@ -8672,7 +9050,7 @@
           <w:rFonts w:cs="Times"/>
           <w:lang w:val="en-US"/>
         </w:rPr>
-        <w:instrText xml:space="preserve"> ADDIN ZOTERO_ITEM CSL_CITATION {"citationID":"d8Gegwi7","properties":{"formattedCitation":"[Sarma and Van der Hoek 2002]","plainCitation":"[Sarma and Van der Hoek 2002]"},"citationItems":[{"id":1828,"uris":["http://zotero.org/users/892576/items/GQ9AT32A"],"uri":["http://zotero.org/users/892576/items/GQ9AT32A"],"itemData":{"id":1828,"type":"paper-conference","title":"Palantir: coordinating distributed workspaces","container-title":"Computer Software and Applications Conference, 2002. COMPSAC 2002. Proceedings. 26th Annual International","page":"1093 - 1097","source":"IEEE Xplore","event":"Computer Software and Applications Conference, 2002. COMPSAC 2002. Proceedings. 26th Annual International","abstract":"Distributed software development suffers from limited collaboration capabilities, as developers are unable to easily coordinate their efforts across physical boundaries. Different fields, such as CSCW and groupware, have attempted to bridge this gap, but few of the approaches developed so far have been incorporated in current software development environments. Configuration management (CM) systems are vital to any software development process, support distributed development, and are in widespread use. Unfortunately, they have only limited support for distributed collaboration. We describe Palantir, a system that is aimed at bringing collaborative capabilities to distributed development. Palantir builds upon existing CM systems to introduce project awareness to the developer workspace. In particular, Palantir supports close collaboration among developers by visualizing concurrent changes and showing, in real time, the severity and impact of those changes on the developer's workspace.","DOI":"10.1109/CMPSAC.2002.1045155","shortTitle":"Palantir","author":[{"family":"Sarma","given":"A."},{"family":"van der Hoek","given":"A."}],"issued":{"date-parts":[["2002"]]}}}],"schema":"https://github.com/citation-style-language/schema/raw/master/csl-citation.json"} </w:instrText>
+        <w:instrText xml:space="preserve"> ADDIN ZOTERO_ITEM CSL_CITATION {"citationID":"d8Gegwi7","properties":{"formattedCitation":"[Sarma and Van der Hoek 2002]","plainCitation":"[Sarma and Van der Hoek 2002]"},"citationItems":[{"id":1828,"uris":["http://zotero.org/users/892576/items/GQ9AT32A"],"uri":["http://zotero.org/users/892576/items/GQ9AT32A"],"itemData":{"id":1828,"type":"paper-conference","title":"Palantir: coordinating distributed workspaces","container-title":"Computer Software and Applications Conference, 2002. COMPSAC 2002. Proceedings. 26th Annual International","publisher-place":"Oxford, United Kingdom","page":"1093 - 1097","source":"IEEE Xplore","event":"Computer Software and Applications Conference, 2002. COMPSAC 2002. Proceedings. 26th Annual International","event-place":"Oxford, United Kingdom","abstract":"Distributed software development suffers from limited collaboration capabilities, as developers are unable to easily coordinate their efforts across physical boundaries. Different fields, such as CSCW and groupware, have attempted to bridge this gap, but few of the approaches developed so far have been incorporated in current software development environments. Configuration management (CM) systems are vital to any software development process, support distributed development, and are in widespread use. Unfortunately, they have only limited support for distributed collaboration. We describe Palantir, a system that is aimed at bringing collaborative capabilities to distributed development. Palantir builds upon existing CM systems to introduce project awareness to the developer workspace. In particular, Palantir supports close collaboration among developers by visualizing concurrent changes and showing, in real time, the severity and impact of those changes on the developer's workspace.","DOI":"10.1109/CMPSAC.2002.1045155","shortTitle":"Palantir","author":[{"family":"Sarma","given":"A."},{"family":"van der Hoek","given":"A."}],"issued":{"date-parts":[["2002",8]]}}}],"schema":"https://github.com/citation-style-language/schema/raw/master/csl-citation.json"} </w:instrText>
       </w:r>
       <w:r>
         <w:rPr>
@@ -8702,6 +9080,7 @@
         </w:rPr>
         <w:t xml:space="preserve">, </w:t>
       </w:r>
+      <w:proofErr w:type="spellStart"/>
       <w:r>
         <w:rPr>
           <w:rFonts w:cs="Times"/>
@@ -8710,6 +9089,7 @@
         </w:rPr>
         <w:t>CollabVS</w:t>
       </w:r>
+      <w:proofErr w:type="spellEnd"/>
       <w:r>
         <w:rPr>
           <w:rFonts w:cs="Times"/>
@@ -8729,7 +9109,7 @@
           <w:rFonts w:cs="Times"/>
           <w:lang w:val="en-US"/>
         </w:rPr>
-        <w:instrText xml:space="preserve"> ADDIN ZOTERO_ITEM CSL_CITATION {"citationID":"ggrCD5SK","properties":{"formattedCitation":"[Dewan and Hegde 2007]","plainCitation":"[Dewan and Hegde 2007]"},"citationItems":[{"id":1795,"uris":["http://zotero.org/users/892576/items/ZA8958NJ"],"uri":["http://zotero.org/users/892576/items/ZA8958NJ"],"itemData":{"id":1795,"type":"chapter","title":"Semi-synchronous conflict detection and resolution in asynchronous software development","container-title":"ECSCW 2007","publisher":"Springer London","page":"159-178","source":"SpringerLink","abstract":"Previous work has found that (a) when software is developed collaboratively, concurrent accesses to related pieces of code are made, and (b) when these accesses are coordinated asynchronously through a version control system, they result in increased defects because of conflicting concurrent changes. Previous findings also show that distance collaboration aggravates software-development problems and radical colocation reduces them. These results motivate a semi-synchronous distributed computersupported model that allows programmers creating code asynchronously to synchronously collaborate with each other to detect and resolve potentially conflicting tasks before they have completed the tasks. We describe, illustrate, and evaluate a new model designed to meet these requirements. Our results show that the model can catch conflicts at editing time that would be expensive to manage at later times.","URL":"http://www.springerlink.com.ez24.periodicos.capes.gov.br/content/x58r16x73p670554/abstract/","ISBN":"978-1-84800-031-5","author":[{"family":"Dewan","given":"Prasun"},{"family":"Hegde","given":"Rajesh"}],"editor":[{"family":"Bannon","given":"Liam"},{"family":"Wagner","given":"Ina"},{"family":"Gutwin","given":"Carl"},{"family":"Harper","given":"Richard"},{"family":"Schmidt","given":"Kjeld"}],"issued":{"date-parts":[["2007"]]},"accessed":{"date-parts":[["2012",8,27]]}}}],"schema":"https://github.com/citation-style-language/schema/raw/master/csl-citation.json"} </w:instrText>
+        <w:instrText xml:space="preserve"> ADDIN ZOTERO_ITEM CSL_CITATION {"citationID":"ggrCD5SK","properties":{"formattedCitation":"[Dewan and Hegde 2007]","plainCitation":"[Dewan and Hegde 2007]"},"citationItems":[{"id":1795,"uris":["http://zotero.org/users/892576/items/ZA8958NJ"],"uri":["http://zotero.org/users/892576/items/ZA8958NJ"],"itemData":{"id":1795,"type":"paper-conference","title":"Semi-synchronous conflict detection and resolution in asynchronous software development","container-title":"Proceedings of the 10th European Conference on Computer-Supported Cooperative Work","collection-title":"ECSCW 2007","publisher":"Springer London","page":"159-178","source":"SpringerLink","abstract":"Previous work has found that (a) when software is developed collaboratively, concurrent accesses to related pieces of code are made, and (b) when these accesses are coordinated asynchronously through a version control system, they result in increased defects because of conflicting concurrent changes. Previous findings also show that distance collaboration aggravates software-development problems and radical colocation reduces them. These results motivate a semi-synchronous distributed computersupported model that allows programmers creating code asynchronously to synchronously collaborate with each other to detect and resolve potentially conflicting tasks before they have completed the tasks. We describe, illustrate, and evaluate a new model designed to meet these requirements. Our results show that the model can catch conflicts at editing time that would be expensive to manage at later times.","ISBN":"978-1-84800-031-5","author":[{"family":"Dewan","given":"Prasun"},{"family":"Hegde","given":"Rajesh"}],"issued":{"date-parts":[["2007",9]]}}}],"schema":"https://github.com/citation-style-language/schema/raw/master/csl-citation.json"} </w:instrText>
       </w:r>
       <w:r>
         <w:rPr>
@@ -8782,7 +9162,7 @@
         <w:rPr>
           <w:lang w:val="en-US"/>
         </w:rPr>
-        <w:instrText xml:space="preserve"> ADDIN ZOTERO_ITEM CSL_CITATION {"citationID":"132pf55mct","properties":{"formattedCitation":"[Brun et al. 2011]","plainCitation":"[Brun et al. 2011]"},"citationItems":[{"id":1889,"uris":["http://zotero.org/users/892576/items/QS2I9JH6"],"uri":["http://zotero.org/users/892576/items/QS2I9JH6"],"itemData":{"id":1889,"type":"paper-conference","title":"Proactive detection of collaboration conflicts","container-title":"Proceedings of the 19th ACM SIGSOFT symposium and the 13th European conference on Foundations of software engineering","collection-title":"ESEC/FSE '11","publisher":"ACM","publisher-place":"New York, NY, USA","page":"168–178","source":"ACM Digital Library","event-place":"New York, NY, USA","abstract":"Collaborative development can be hampered when conflicts arise because developers have inconsistent copies of a shared project. We present an approach to help developers identify and resolve conflicts early, before those conflicts become severe and before relevant changes fade away in the developers' memories. This paper presents three results. First, a study of open-source systems establishes that conflicts are frequent, persistent, and appear not only as overlapping textual edits but also as subsequent build and test failures. The study spans nine open-source systems totaling 3.4 million lines of code; our conflict data is derived from 550,000 development versions of the systems. Second, using previously-unexploited information, we precisely diagnose important classes of conflicts using the novel technique of speculative analysis over version control operations. Third, we describe the design of Crystal, a publicly-available tool that uses speculative analysis to make concrete advice unobtrusively available to developers, helping them identify, manage, and prevent conflicts.","DOI":"10.1145/2025113.2025139","ISBN":"978-1-4503-0443-6","author":[{"family":"Brun","given":"Yuriy"},{"family":"Holmes","given":"Reid"},{"family":"Ernst","given":"Michael D."},{"family":"Notkin","given":"David"}],"issued":{"date-parts":[["2011"]]}}}],"schema":"https://github.com/citation-style-language/schema/raw/master/csl-citation.json"} </w:instrText>
+        <w:instrText xml:space="preserve"> ADDIN ZOTERO_ITEM CSL_CITATION {"citationID":"132pf55mct","properties":{"formattedCitation":"[Brun et al. 2011]","plainCitation":"[Brun et al. 2011]"},"citationItems":[{"id":1889,"uris":["http://zotero.org/users/892576/items/QS2I9JH6"],"uri":["http://zotero.org/users/892576/items/QS2I9JH6"],"itemData":{"id":1889,"type":"paper-conference","title":"Proactive detection of collaboration conflicts","container-title":"Proceedings of the 19th ACM SIGSOFT symposium and the 13th European conference on Foundations of software engineering","collection-title":"ESEC/FSE '11","publisher":"ACM","publisher-place":"New York, NY, USA","page":"168–178","source":"ACM Digital Library","event-place":"New York, NY, USA","abstract":"Collaborative development can be hampered when conflicts arise because developers have inconsistent copies of a shared project. We present an approach to help developers identify and resolve conflicts early, before those conflicts become severe and before relevant changes fade away in the developers' memories. This paper presents three results. First, a study of open-source systems establishes that conflicts are frequent, persistent, and appear not only as overlapping textual edits but also as subsequent build and test failures. The study spans nine open-source systems totaling 3.4 million lines of code; our conflict data is derived from 550,000 development versions of the systems. Second, using previously-unexploited information, we precisely diagnose important classes of conflicts using the novel technique of speculative analysis over version control operations. Third, we describe the design of Crystal, a publicly-available tool that uses speculative analysis to make concrete advice unobtrusively available to developers, helping them identify, manage, and prevent conflicts.","DOI":"10.1145/2025113.2025139","ISBN":"978-1-4503-0443-6","author":[{"family":"Brun","given":"Yuriy"},{"family":"Holmes","given":"Reid"},{"family":"Ernst","given":"Michael D."},{"family":"Notkin","given":"David"}],"issued":{"date-parts":[["2011",9]]}}}],"schema":"https://github.com/citation-style-language/schema/raw/master/csl-citation.json"} </w:instrText>
       </w:r>
       <w:r>
         <w:rPr>
@@ -8836,7 +9216,7 @@
           <w:rFonts w:cs="Times"/>
           <w:lang w:val="en-US"/>
         </w:rPr>
-        <w:instrText xml:space="preserve"> ADDIN ZOTERO_ITEM CSL_CITATION {"citationID":"OPJPfVNq","properties":{"formattedCitation":"[Wloka et al. 2009]","plainCitation":"[Wloka et al. 2009]"},"citationItems":[{"id":1824,"uris":["http://zotero.org/users/892576/items/GGPFIC3M"],"uri":["http://zotero.org/users/892576/items/GGPFIC3M"],"itemData":{"id":1824,"type":"paper-conference","title":"Safe-commit analysis to facilitate team software development","container-title":"Proceedings of the 31st International Conference on Software Engineering","collection-title":"ICSE '09","publisher":"IEEE Computer Society","publisher-place":"Washington, DC, USA","page":"507–517","source":"ACM Digital Library","event-place":"Washington, DC, USA","abstract":"Software development teams exchange source code in shared repositories. These repositories are kept consistent by having developers follow a commit policy, such as “Program edits can be committed only if all available tests succeed.” Such policies may result in long intervals between commits, increasing the likelihood of duplicative development and merge conflicts. Furthermore, commit policies are generally not automatically enforceable. We present a program analysis to identify committable changes that can be released early, without causing failures of existing tests, even in the presence of failing tests in a developer's local workspace. The algorithm can support relaxed commit policies that allow early release of changes, reducing the potential for merge conflicts. In experiments using several versions of a non-trivial software system with failing tests, 3 newly enabled commit policies were shown to allow a significant percentage of changes to be committed.","DOI":"10.1109/ICSE.2009.5070549","ISBN":"978-1-4244-3453-4","author":[{"family":"Wloka","given":"Jan"},{"family":"Ryder","given":"Barbara"},{"family":"Tip","given":"Frank"},{"family":"Ren","given":"Xiaoxia"}],"issued":{"date-parts":[["2009"]]}}}],"schema":"https://github.com/citation-style-language/schema/raw/master/csl-citation.json"} </w:instrText>
+        <w:instrText xml:space="preserve"> ADDIN ZOTERO_ITEM CSL_CITATION {"citationID":"OPJPfVNq","properties":{"formattedCitation":"[Wloka et al. 2009]","plainCitation":"[Wloka et al. 2009]"},"citationItems":[{"id":1824,"uris":["http://zotero.org/users/892576/items/GGPFIC3M"],"uri":["http://zotero.org/users/892576/items/GGPFIC3M"],"itemData":{"id":1824,"type":"paper-conference","title":"Safe-commit analysis to facilitate team software development","container-title":"Proceedings of the 31st International Conference on Software Engineering","collection-title":"ICSE '09","publisher":"IEEE Computer Society","publisher-place":"Washington, DC, USA","page":"507–517","source":"ACM Digital Library","event-place":"Washington, DC, USA","abstract":"Software development teams exchange source code in shared repositories. These repositories are kept consistent by having developers follow a commit policy, such as “Program edits can be committed only if all available tests succeed.” Such policies may result in long intervals between commits, increasing the likelihood of duplicative development and merge conflicts. Furthermore, commit policies are generally not automatically enforceable. We present a program analysis to identify committable changes that can be released early, without causing failures of existing tests, even in the presence of failing tests in a developer's local workspace. The algorithm can support relaxed commit policies that allow early release of changes, reducing the potential for merge conflicts. In experiments using several versions of a non-trivial software system with failing tests, 3 newly enabled commit policies were shown to allow a significant percentage of changes to be committed.","DOI":"10.1109/ICSE.2009.5070549","ISBN":"978-1-4244-3453-4","author":[{"family":"Wloka","given":"Jan"},{"family":"Ryder","given":"Barbara"},{"family":"Tip","given":"Frank"},{"family":"Ren","given":"Xiaoxia"}],"issued":{"date-parts":[["2009",5]]}}}],"schema":"https://github.com/citation-style-language/schema/raw/master/csl-citation.json"} </w:instrText>
       </w:r>
       <w:r>
         <w:rPr>
@@ -8891,19 +9271,14 @@
           <w:rFonts w:cs="Times"/>
           <w:lang w:val="en-US"/>
         </w:rPr>
-        <w:instrText xml:space="preserve"> ADDIN ZOTERO_ITEM CSL_CITATION {"citationID":"f7Fo2rOO","properties":{"formattedCitation":"[Da Silva et al. 2006]","plainCitation":"[Da Silva et al. 2006]"},"citationItems":[{"id":2050,"uris":["http://zotero.org/users/892576/items/XTFV8KTW"],"uri":["http://zotero.org/users/892576/items/XTFV8KTW"],"itemData":{"id":2050,"type":"paper-conference","title":"Lighthouse: coordination through emerging design","container-title":"Proceedings of the 2006 OOPSLA workshop on eclipse technology eXchange","collection-title":"eclipse '06","publisher":"ACM","publisher-place":"New York, NY, USA","page":"11–15","source":"ACM Digital Library","event-place":"New York, NY, USA","abstract":"Despite the fact that software development is an inherently collaborative activity, a great deal of software</w:instrText>
-      </w:r>
-      <w:r>
-        <w:rPr>
-          <w:rFonts w:cs="Times"/>
-        </w:rPr>
-        <w:instrText xml:space="preserve"> development is spent with developers in isolation, working on their own parts of the system. In these situations developers are unaware of parallel changes being made by others, often resulting in conflicts. One common approach to deal with this issue is called conflict resolution, which means that changes have already been checked-in and developers must use merge tools to resolve conflicts and then retest the code to ensure its correctness. Unfortunately, this process becomes more difficult the longer the conflicts go undetected. In order to address these issues, have been proposed conflict avoidance approaches that detect conflicts as soon as they occur. In this paper,</w:instrText>
-      </w:r>
-      <w:r>
-        <w:rPr>
-          <w:rFonts w:cs="Times"/>
-        </w:rPr>
-        <w:instrText xml:space="preserve"> we present Lighthouse, an Eclipse plug-in that takes the conflict avoidance approach to coordinate developers. Lighthouse distinguishes itself by utilizing a concept called emerging design, an up to date design representation of the code, to alert developers of potentially conflicting implementation changes as they occur, indicating where the changes have been made and by whom.","DOI":"10.1145/1188835.1188838","ISBN":"1-59593-621-1","shortTitle":"Lighthouse","author":[{"family":"da Silva","given":"Isabella A."},{"family":"Chen","given":"Ping H."},{"family":"Van der Westhuizen","given":"Christopher"},{"family":"Ripley","given":"Roger M."},{"family":"van der Hoek","given":"André"}],"issued":{"date-parts":[["2006"]]}}}],"schema":"https://github.com/citation-style-language/schema/raw/master/csl-citation.json"} </w:instrText>
+        <w:instrText xml:space="preserve"> ADDIN ZOTERO_ITEM CSL_CITATION {"citationID":"f7Fo2rOO","properties":{"formattedCitation":"[Da Silva et al. 2006]","plainCitation":"[Da Silva et al. 2006]"},"citationItems":[{"id":2050,"uris":["http://zotero.org/users/892576/items/XTFV8KTW"],"uri":["http://zotero.org/users/892576/items/XTFV8KTW"],"itemData":{"id":2050,"type":"paper-conference","title":"Lighthouse: coordination through emerging design","container-title":"Proceedings of the 2006 OOPSLA workshop on eclipse technology eXchange","collection-title":"eclipse '06","publisher":"ACM","publisher-place":"New York, NY, USA","page":"11–15","source":"ACM Digital Library","event-place":"New York, NY, USA","abstract":"Despite the fact that software development is an inherently collaborative activity, a great deal of software de</w:instrText>
+      </w:r>
+      <w:r>
+        <w:rPr>
+          <w:rFonts w:cs="Times"/>
+          <w:lang w:val="en-US"/>
+        </w:rPr>
+        <w:instrText xml:space="preserve">velopment is spent with developers in isolation, working on their own parts of the system. In these situations developers are unaware of parallel changes being made by others, often resulting in conflicts. One common approach to deal with this issue is called conflict resolution, which means that changes have already been checked-in and developers must use merge tools to resolve conflicts and then retest the code to ensure its correctness. Unfortunately, this process becomes more difficult the longer the conflicts go undetected. In order to address these issues, have been proposed conflict avoidance approaches that detect conflicts as soon as they occur. In this paper, we present Lighthouse, an Eclipse plug-in that takes the conflict avoidance approach to coordinate developers. Lighthouse distinguishes itself by utilizing a concept called emerging design, an up to date design representation of the code, to alert developers of potentially conflicting implementation changes as they occur, indicating where the changes have been made and by whom.","DOI":"10.1145/1188835.1188838","ISBN":"1-59593-621-1","shortTitle":"Lighthouse","author":[{"family":"da Silva","given":"Isabella A."},{"family":"Chen","given":"Ping H."},{"family":"Van der Westhuizen","given":"Christopher"},{"family":"Ripley","given":"Roger M."},{"family":"van der Hoek","given":"André"}],"issued":{"date-parts":[["2006",10]]}}}],"schema":"https://github.com/citation-style-language/schema/raw/master/csl-citation.json"} </w:instrText>
       </w:r>
       <w:r>
         <w:rPr>
@@ -8915,6 +9290,7 @@
       <w:r>
         <w:rPr>
           <w:rFonts w:cs="Times"/>
+          <w:lang w:val="en-US"/>
         </w:rPr>
         <w:t>[Da Silva et al. 2006]</w:t>
       </w:r>
@@ -8928,24 +9304,32 @@
       <w:r>
         <w:rPr>
           <w:rFonts w:cs="Times"/>
+          <w:lang w:val="en-US"/>
         </w:rPr>
         <w:t>,</w:t>
       </w:r>
       <w:r>
+        <w:rPr>
+          <w:lang w:val="en-US"/>
+        </w:rPr>
         <w:t xml:space="preserve"> and </w:t>
       </w:r>
+      <w:proofErr w:type="spellStart"/>
       <w:r>
         <w:rPr>
           <w:rFonts w:cs="Times"/>
           <w:i/>
           <w:szCs w:val="24"/>
+          <w:lang w:val="en-US"/>
         </w:rPr>
         <w:t>WeCode</w:t>
       </w:r>
+      <w:proofErr w:type="spellEnd"/>
       <w:r>
         <w:rPr>
           <w:rFonts w:cs="Times"/>
           <w:szCs w:val="24"/>
+          <w:lang w:val="en-US"/>
         </w:rPr>
         <w:t xml:space="preserve"> </w:t>
       </w:r>
@@ -8961,8 +9345,9 @@
         <w:rPr>
           <w:rFonts w:cs="Times"/>
           <w:szCs w:val="24"/>
-        </w:rPr>
-        <w:instrText xml:space="preserve"> ADDIN ZOTERO_ITEM CSL_CITATION {"citationID":"rrkXaBL2","properties":{"formattedCitation":"{\\rtf [Guimar\\uc0\\u227{}es and Silva 2012]}","plainCitation":"[Guimarães and Silva 2012]"},"citationItems":[{"id":1820,"uris":["http://zotero.org/users/892576/items/PRJ46ETX"],"uri":["http://zotero.org/users/892576/items/PRJ46ETX"],"itemData":{"id":1820,"type":"paper-conference","title":"Improving early detection of software merge conflicts","container-title":"Proceedings of the 2012 International Conference on Software Engineering","collection-title":"ICSE 2012","publisher":"IEEE Press","publisher-place":"Piscataway, NJ, USA","page":"342–352","source":"ACM Digital Library","event-place":"Piscataway, NJ, USA","abstract":"Merge conflicts cause software defects which if detected late may require expensive resolution. This is especially true when developers work too long without integrating concurrent changes, which in practice is common as integration generally occurs at check-in. Awareness of others' activities was proposed to help developers detect conflicts earlier. However, it requires developers to detect conflicts by themselves and may overload them with notifications, thus making detection harder. This paper presents a novel solution that continuously merges uncommitted and committed changes to create a background system that is analyzed, compiled, and tested to precisely and accurately detect conflicts on behalf of developers, before check-in. An empirical study confirms that our solution avoids overloading developers and improves early detection of conflicts over existing approaches. Similarly to what happened with continuous compilation, this introduces the case for continuous merging inside the IDE.","ISBN":"978-1-4673-1067-3","author":[{"family":"Guimarães","given":"Mário Luís"},{"family":"Silva","given":"António Rito"}],"issued":{"date-parts":[["2012"]]}}}],"schema":"https://github.com/citation-style-language/schema/raw/master/csl-citation.json"} </w:instrText>
+          <w:lang w:val="en-US"/>
+        </w:rPr>
+        <w:instrText xml:space="preserve"> ADDIN ZOTERO_ITEM CSL_CITATION {"citationID":"rrkXaBL2","properties":{"formattedCitation":"{\\rtf [Guimar\\uc0\\u227{}es and Silva 2012]}","plainCitation":"[Guimarães and Silva 2012]"},"citationItems":[{"id":1820,"uris":["http://zotero.org/users/892576/items/PRJ46ETX"],"uri":["http://zotero.org/users/892576/items/PRJ46ETX"],"itemData":{"id":1820,"type":"paper-conference","title":"Improving early detection of software merge conflicts","container-title":"Proceedings of the 2012 International Conference on Software Engineering","collection-title":"ICSE 2012","publisher":"IEEE Press","publisher-place":"Piscataway, NJ, USA","page":"342–352","source":"ACM Digital Library","event-place":"Piscataway, NJ, USA","abstract":"Merge conflicts cause software defects which if detected late may require expensive resolution. This is especially true when developers work too long without integrating concurrent changes, which in practice is common as integration generally occurs at check-in. Awareness of others' activities was proposed to help developers detect conflicts earlier. However, it requires developers to detect conflicts by themselves and may overload them with notifications, thus making detection harder. This paper presents a novel solution that continuously merges uncommitted and committed changes to create a background system that is analyzed, compiled, and tested to precisely and accurately detect conflicts on behalf of developers, before check-in. An empirical study confirms that our solution avoids overloading developers and improves early detection of conflicts over existing approaches. Similarly to what happened with continuous compilation, this introduces the case for continuous merging inside the IDE.","ISBN":"978-1-4673-1067-3","author":[{"family":"Guimarães","given":"Mário Luís"},{"family":"Silva","given":"António Rito"}],"issued":{"date-parts":[["2012",6]]}}}],"schema":"https://github.com/citation-style-language/schema/raw/master/csl-citation.json"} </w:instrText>
       </w:r>
       <w:r>
         <w:rPr>
@@ -8976,6 +9361,7 @@
         <w:rPr>
           <w:rFonts w:cs="Times"/>
           <w:szCs w:val="24"/>
+          <w:lang w:val="en-US"/>
         </w:rPr>
         <w:t>[Guimarães and Silva 2012]</w:t>
       </w:r>
@@ -8991,6 +9377,7 @@
         <w:rPr>
           <w:rFonts w:cs="Times"/>
           <w:szCs w:val="24"/>
+          <w:lang w:val="en-US"/>
         </w:rPr>
         <w:t xml:space="preserve"> not only give the developer awareness of concurrent changes, but also inform if any conflict</w:t>
       </w:r>
@@ -8998,6 +9385,7 @@
         <w:rPr>
           <w:rFonts w:cs="Times"/>
           <w:szCs w:val="24"/>
+          <w:lang w:val="en-US"/>
         </w:rPr>
         <w:t>s</w:t>
       </w:r>
@@ -9005,6 +9393,7 @@
         <w:rPr>
           <w:rFonts w:cs="Times"/>
           <w:szCs w:val="24"/>
+          <w:lang w:val="en-US"/>
         </w:rPr>
         <w:t xml:space="preserve"> w</w:t>
       </w:r>
@@ -9012,6 +9401,7 @@
         <w:rPr>
           <w:rFonts w:cs="Times"/>
           <w:szCs w:val="24"/>
+          <w:lang w:val="en-US"/>
         </w:rPr>
         <w:t>ere</w:t>
       </w:r>
@@ -9019,8 +9409,18 @@
         <w:rPr>
           <w:rFonts w:cs="Times"/>
           <w:szCs w:val="24"/>
-        </w:rPr>
-        <w:t xml:space="preserve"> detected. </w:t>
+          <w:lang w:val="en-US"/>
+        </w:rPr>
+        <w:t xml:space="preserve"> detected.</w:t>
+      </w:r>
+      <w:proofErr w:type="gramEnd"/>
+      <w:r>
+        <w:rPr>
+          <w:rFonts w:cs="Times"/>
+          <w:szCs w:val="24"/>
+          <w:lang w:val="en-US"/>
+        </w:rPr>
+        <w:t xml:space="preserve"> </w:t>
       </w:r>
       <w:r>
         <w:rPr>
@@ -9069,7 +9469,7 @@
           <w:szCs w:val="24"/>
           <w:lang w:val="en-US"/>
         </w:rPr>
-        <w:t xml:space="preserve"> (provided that the user informs the compile and test commands)</w:t>
+        <w:t xml:space="preserve"> (provided that </w:t>
       </w:r>
       <w:r>
         <w:rPr>
@@ -9077,6 +9477,15 @@
           <w:szCs w:val="24"/>
           <w:lang w:val="en-US"/>
         </w:rPr>
+        <w:lastRenderedPageBreak/>
+        <w:t>the user informs the compile and test commands)</w:t>
+      </w:r>
+      <w:r>
+        <w:rPr>
+          <w:rFonts w:cs="Times"/>
+          <w:szCs w:val="24"/>
+          <w:lang w:val="en-US"/>
+        </w:rPr>
         <w:t xml:space="preserve">, but </w:t>
       </w:r>
       <w:r>
@@ -9103,6 +9512,7 @@
         </w:rPr>
         <w:t xml:space="preserve">On the other hand, </w:t>
       </w:r>
+      <w:proofErr w:type="spellStart"/>
       <w:r>
         <w:rPr>
           <w:rFonts w:cs="Times"/>
@@ -9111,6 +9521,7 @@
         </w:rPr>
         <w:t>Polvo</w:t>
       </w:r>
+      <w:proofErr w:type="spellEnd"/>
       <w:r>
         <w:rPr>
           <w:lang w:val="en-US"/>
@@ -9239,14 +9650,7 @@
         <w:rPr>
           <w:lang w:val="en-US"/>
         </w:rPr>
-        <w:t xml:space="preserve">, causing rework and productivity loss. The proliferation of branches and the distribution </w:t>
-      </w:r>
-      <w:r>
-        <w:rPr>
-          <w:lang w:val="en-US"/>
-        </w:rPr>
-        <w:lastRenderedPageBreak/>
-        <w:t>of repositories makes it difficult to realize parallel actions made by different developers.</w:t>
+        <w:t>, causing rework and productivity loss. The proliferation of branches and the distribution of repositories makes it difficult to realize parallel actions made by different developers.</w:t>
       </w:r>
       <w:r>
         <w:rPr>
@@ -9271,50 +9675,43 @@
         <w:rPr>
           <w:lang w:val="en-US"/>
         </w:rPr>
-        <w:t xml:space="preserve">DyeVC </w:t>
-      </w:r>
-      <w:r>
-        <w:rPr>
-          <w:lang w:val="en-US"/>
-        </w:rPr>
-        <w:t>is</w:t>
-      </w:r>
-      <w:r>
-        <w:rPr>
-          <w:lang w:val="en-US"/>
-        </w:rPr>
-        <w:t xml:space="preserve"> implemented using Java Web Start</w:t>
-      </w:r>
-      <w:r>
-        <w:rPr>
-          <w:rStyle w:val="Refdenotaderodap"/>
-        </w:rPr>
-        <w:footnoteReference w:id="8"/>
-      </w:r>
-      <w:r>
-        <w:rPr>
-          <w:lang w:val="en-US"/>
-        </w:rPr>
-        <w:t xml:space="preserve"> Technology, and monitors Git</w:t>
-      </w:r>
-      <w:r>
-        <w:rPr>
-          <w:lang w:val="en-US"/>
-        </w:rPr>
-        <w:t xml:space="preserve"> repositories</w:t>
-      </w:r>
-      <w:r>
-        <w:rPr>
-          <w:lang w:val="en-US"/>
-        </w:rPr>
-        <w:t>. The gathering of information from repositories is accomplished using JGit</w:t>
-      </w:r>
-      <w:r>
-        <w:rPr>
-          <w:rStyle w:val="Refdenotaderodap"/>
-          <w:lang w:val="en-US"/>
-        </w:rPr>
-        <w:footnoteReference w:id="9"/>
+        <w:t xml:space="preserve">A number of </w:t>
+      </w:r>
+      <w:r>
+        <w:rPr>
+          <w:lang w:val="en-US"/>
+        </w:rPr>
+        <w:t xml:space="preserve">research topics arise from this approach. </w:t>
+      </w:r>
+      <w:r>
+        <w:rPr>
+          <w:lang w:val="en-US"/>
+        </w:rPr>
+        <w:t xml:space="preserve">The ability to discover partners of a repository induces that it is possible to find all existing clones of a </w:t>
+      </w:r>
+      <w:r>
+        <w:rPr>
+          <w:lang w:val="en-US"/>
+        </w:rPr>
+        <w:t>repository</w:t>
+      </w:r>
+      <w:r>
+        <w:rPr>
+          <w:lang w:val="en-US"/>
+        </w:rPr>
+        <w:t xml:space="preserve">, showing them as a network topology of interrelated nodes that communicate with each other, sending and receiving updates. A global commit history view could be drawn, showing all existing commits in all nodes in the network, allowing one to see which commits exist </w:t>
+      </w:r>
+      <w:r>
+        <w:rPr>
+          <w:lang w:val="en-US"/>
+        </w:rPr>
+        <w:t>some</w:t>
+      </w:r>
+      <w:r>
+        <w:rPr>
+          <w:lang w:val="en-US"/>
+        </w:rPr>
+        <w:t>where, and which ones have not been propagated to all nodes yet.</w:t>
       </w:r>
       <w:r>
         <w:rPr>
@@ -9326,191 +9723,95 @@
         <w:rPr>
           <w:lang w:val="en-US"/>
         </w:rPr>
-        <w:t>library</w:t>
-      </w:r>
-      <w:r>
-        <w:rPr>
-          <w:lang w:val="en-US"/>
-        </w:rPr>
-        <w:t xml:space="preserve">, which allows the user to use </w:t>
-      </w:r>
-      <w:r>
-        <w:rPr>
-          <w:lang w:val="en-US"/>
-        </w:rPr>
-        <w:t>DyeVC</w:t>
-      </w:r>
-      <w:r>
-        <w:rPr>
-          <w:lang w:val="en-US"/>
-        </w:rPr>
-        <w:t xml:space="preserve"> without a Git client installed</w:t>
-      </w:r>
-      <w:r>
-        <w:rPr>
-          <w:lang w:val="en-US"/>
-        </w:rPr>
-        <w:t xml:space="preserve">. </w:t>
-      </w:r>
-      <w:r>
-        <w:rPr>
-          <w:lang w:val="en-US"/>
-        </w:rPr>
-        <w:t xml:space="preserve">DyeVC presents a visual log using </w:t>
-      </w:r>
-      <w:r>
-        <w:rPr>
-          <w:lang w:val="en-US"/>
-        </w:rPr>
-        <w:t>JUNG</w:t>
-      </w:r>
-      <w:r>
-        <w:rPr>
-          <w:rStyle w:val="Refdenotaderodap"/>
-          <w:lang w:val="en-US"/>
-        </w:rPr>
-        <w:footnoteReference w:id="10"/>
-      </w:r>
-      <w:r>
-        <w:rPr>
-          <w:lang w:val="en-US"/>
-        </w:rPr>
-        <w:t xml:space="preserve"> library</w:t>
-      </w:r>
-      <w:r>
-        <w:rPr>
-          <w:lang w:val="en-US"/>
-        </w:rPr>
-        <w:t>, from which it inherits an extension mechanism that allows</w:t>
-      </w:r>
-      <w:r>
-        <w:rPr>
-          <w:lang w:val="en-US"/>
-        </w:rPr>
-        <w:t xml:space="preserve"> </w:t>
-      </w:r>
-      <w:r>
-        <w:rPr>
-          <w:lang w:val="en-US"/>
-        </w:rPr>
-        <w:t xml:space="preserve">the implementation of </w:t>
-      </w:r>
-      <w:r>
-        <w:rPr>
-          <w:lang w:val="en-US"/>
-        </w:rPr>
-        <w:t>new layouts and filters</w:t>
-      </w:r>
-      <w:r>
-        <w:rPr>
-          <w:lang w:val="en-US"/>
-        </w:rPr>
-        <w:t>, being</w:t>
-      </w:r>
-      <w:r>
-        <w:rPr>
-          <w:lang w:val="en-US"/>
-        </w:rPr>
-        <w:t xml:space="preserve"> dynamically attached to the graphs it presents.</w:t>
+        <w:t xml:space="preserve">The ability to attach new layouts and filters allows the development of new visualizations, in order to present different metrics and views of the repository (e.g. which repositories or which people changed a specific artifact </w:t>
+      </w:r>
+      <w:r>
+        <w:rPr>
+          <w:lang w:val="en-US"/>
+        </w:rPr>
+        <w:t xml:space="preserve">or </w:t>
+      </w:r>
+      <w:r>
+        <w:rPr>
+          <w:lang w:val="en-US"/>
+        </w:rPr>
+        <w:t xml:space="preserve">group of artifacts, which commits introduced </w:t>
+      </w:r>
+      <w:r>
+        <w:rPr>
+          <w:lang w:val="en-US"/>
+        </w:rPr>
+        <w:t>high</w:t>
+      </w:r>
+      <w:r>
+        <w:rPr>
+          <w:lang w:val="en-US"/>
+        </w:rPr>
+        <w:t xml:space="preserve"> amount of changes in the code, which branches would cause a conflict if merged, among others). </w:t>
       </w:r>
     </w:p>
     <w:p>
       <w:pPr>
-        <w:rPr>
-          <w:lang w:val="en-US"/>
-        </w:rPr>
-      </w:pPr>
-      <w:r>
-        <w:rPr>
-          <w:lang w:val="en-US"/>
-        </w:rPr>
-        <w:t xml:space="preserve">A number of </w:t>
-      </w:r>
-      <w:r>
-        <w:rPr>
-          <w:lang w:val="en-US"/>
-        </w:rPr>
-        <w:t xml:space="preserve">research topics arise from this approach. </w:t>
-      </w:r>
-      <w:r>
-        <w:rPr>
-          <w:lang w:val="en-US"/>
-        </w:rPr>
-        <w:t xml:space="preserve">The ability to discover partners of a repository induces that it is possible to find all existing clones of a </w:t>
-      </w:r>
-      <w:r>
-        <w:rPr>
-          <w:lang w:val="en-US"/>
-        </w:rPr>
-        <w:t>repository</w:t>
-      </w:r>
-      <w:r>
-        <w:rPr>
-          <w:lang w:val="en-US"/>
-        </w:rPr>
-        <w:t xml:space="preserve">, showing them as a network topology of interrelated nodes that communicate with each other, sending and receiving updates. A global commit history view could be drawn, showing all existing commits in all nodes in the network, allowing one to see which commits exist </w:t>
-      </w:r>
-      <w:r>
-        <w:rPr>
-          <w:lang w:val="en-US"/>
-        </w:rPr>
-        <w:t>some</w:t>
-      </w:r>
-      <w:r>
-        <w:rPr>
-          <w:lang w:val="en-US"/>
-        </w:rPr>
-        <w:t>where, and which ones have not been propagated to all nodes yet.</w:t>
-      </w:r>
-      <w:r>
-        <w:rPr>
-          <w:lang w:val="en-US"/>
-        </w:rPr>
-        <w:t xml:space="preserve"> </w:t>
-      </w:r>
-      <w:r>
-        <w:rPr>
-          <w:lang w:val="en-US"/>
-        </w:rPr>
-        <w:t xml:space="preserve">The ability to attach new layouts and filters allows the development of new visualizations, in order to present different metrics and views of the repository (e.g. which repositories or which people changed a specific artifact </w:t>
-      </w:r>
-      <w:r>
-        <w:rPr>
-          <w:lang w:val="en-US"/>
-        </w:rPr>
-        <w:t xml:space="preserve">or </w:t>
-      </w:r>
-      <w:r>
-        <w:rPr>
-          <w:lang w:val="en-US"/>
-        </w:rPr>
-        <w:t xml:space="preserve">group of artifacts, which commits introduced </w:t>
-      </w:r>
-      <w:r>
-        <w:rPr>
-          <w:lang w:val="en-US"/>
-        </w:rPr>
-        <w:t>high</w:t>
-      </w:r>
-      <w:r>
-        <w:rPr>
-          <w:lang w:val="en-US"/>
-        </w:rPr>
-        <w:t xml:space="preserve"> amount of changes in the code, which branches would cause a conflict if merged, among others). </w:t>
+        <w:pStyle w:val="Ttulo1"/>
+        <w:rPr>
+          <w:lang w:val="en-US"/>
+        </w:rPr>
+      </w:pPr>
+      <w:r>
+        <w:rPr>
+          <w:lang w:val="en-US"/>
+        </w:rPr>
+        <w:t>References</w:t>
       </w:r>
     </w:p>
     <w:p>
       <w:pPr>
-        <w:pStyle w:val="Ttulo1"/>
-        <w:rPr>
-          <w:lang w:val="en-US"/>
-        </w:rPr>
-      </w:pPr>
-      <w:r>
-        <w:rPr>
-          <w:lang w:val="en-US"/>
-        </w:rPr>
-        <w:t>References</w:t>
+        <w:pStyle w:val="Bibliografia"/>
+        <w:rPr>
+          <w:rFonts w:cs="Times"/>
+          <w:lang w:val="en-US"/>
+        </w:rPr>
+      </w:pPr>
+      <w:r>
+        <w:rPr>
+          <w:lang w:val="en-US"/>
+        </w:rPr>
+        <w:fldChar w:fldCharType="begin"/>
+      </w:r>
+      <w:r>
+        <w:rPr>
+          <w:lang w:val="en-US"/>
+        </w:rPr>
+        <w:instrText xml:space="preserve"> ADDIN ZOTERO_BIBL {"custom":[]} CSL_BIBLIOGRAPHY </w:instrText>
+      </w:r>
+      <w:r>
+        <w:rPr>
+          <w:lang w:val="en-US"/>
+        </w:rPr>
+        <w:fldChar w:fldCharType="separate"/>
+      </w:r>
+      <w:r>
+        <w:rPr>
+          <w:rFonts w:cs="Times"/>
+          <w:lang w:val="en-US"/>
+        </w:rPr>
+        <w:t xml:space="preserve">Appleton, B., Berczuk, S., Cabrera, R. and Orenstein, R. (Aug 1998). Streamed lines: Branching patterns for parallel software development. In </w:t>
+      </w:r>
+      <w:r>
+        <w:rPr>
+          <w:rFonts w:cs="Times"/>
+          <w:i/>
+          <w:iCs/>
+          <w:lang w:val="en-US"/>
+        </w:rPr>
+        <w:t>Proceedings of the 1998 Pattern Languages of Programs Conference</w:t>
+      </w:r>
+      <w:r>
+        <w:rPr>
+          <w:rFonts w:cs="Times"/>
+          <w:lang w:val="en-US"/>
+        </w:rPr>
+        <w:t xml:space="preserve">. , PLoP 1998. ACM. </w:t>
       </w:r>
     </w:p>
     <w:p>
@@ -9523,28 +9824,10 @@
       </w:pPr>
       <w:r>
         <w:rPr>
-          <w:lang w:val="en-US"/>
-        </w:rPr>
-        <w:fldChar w:fldCharType="begin"/>
-      </w:r>
-      <w:r>
-        <w:rPr>
-          <w:lang w:val="en-US"/>
-        </w:rPr>
-        <w:instrText xml:space="preserve"> ADDIN ZOTERO_BIBL {"custom":[]} CSL_BIBLIOGRAPHY </w:instrText>
-      </w:r>
-      <w:r>
-        <w:rPr>
-          <w:lang w:val="en-US"/>
-        </w:rPr>
-        <w:fldChar w:fldCharType="separate"/>
-      </w:r>
-      <w:r>
-        <w:rPr>
-          <w:rFonts w:cs="Times"/>
-          <w:lang w:val="en-US"/>
-        </w:rPr>
-        <w:t xml:space="preserve">Appleton, B., Berczuk, S., Cabrera, R. and Orenstein, R. (1998). Streamed lines: Branching patterns for parallel software development. In </w:t>
+          <w:rFonts w:cs="Times"/>
+          <w:lang w:val="en-US"/>
+        </w:rPr>
+        <w:t xml:space="preserve">Brun, Y., Holmes, R., Ernst, M. D. and Notkin, D. (Sep 2011). Proactive detection of collaboration conflicts. In </w:t>
       </w:r>
       <w:r>
         <w:rPr>
@@ -9553,14 +9836,14 @@
           <w:iCs/>
           <w:lang w:val="en-US"/>
         </w:rPr>
-        <w:t>Proceedings of the 1998 Pattern Languages of Programs Conference</w:t>
-      </w:r>
-      <w:r>
-        <w:rPr>
-          <w:rFonts w:cs="Times"/>
-          <w:lang w:val="en-US"/>
-        </w:rPr>
-        <w:t xml:space="preserve">. , PLoP 1998. ACM. </w:t>
+        <w:t>Proceedings of the 19th ACM SIGSOFT symposium and the 13th European conference on Foundations of software engineering</w:t>
+      </w:r>
+      <w:r>
+        <w:rPr>
+          <w:rFonts w:cs="Times"/>
+          <w:lang w:val="en-US"/>
+        </w:rPr>
+        <w:t xml:space="preserve">. , ESEC/FSE  ’11. ACM. </w:t>
       </w:r>
     </w:p>
     <w:p>
@@ -9576,7 +9859,7 @@
           <w:rFonts w:cs="Times"/>
           <w:lang w:val="en-US"/>
         </w:rPr>
-        <w:t xml:space="preserve">Brun, Y., Holmes, R., Ernst, M. D. and Notkin, D. (2011). Proactive detection of collaboration conflicts. In </w:t>
+        <w:t xml:space="preserve">Cederqvist, P. (2005). </w:t>
       </w:r>
       <w:r>
         <w:rPr>
@@ -9585,14 +9868,14 @@
           <w:iCs/>
           <w:lang w:val="en-US"/>
         </w:rPr>
-        <w:t>Proceedings of the 19th ACM SIGSOFT symposium and the 13th European conference on Foundations of software engineering</w:t>
-      </w:r>
-      <w:r>
-        <w:rPr>
-          <w:rFonts w:cs="Times"/>
-          <w:lang w:val="en-US"/>
-        </w:rPr>
-        <w:t xml:space="preserve">. , ESEC/FSE  ’11. ACM. </w:t>
+        <w:t>Version Management with CVS</w:t>
+      </w:r>
+      <w:r>
+        <w:rPr>
+          <w:rFonts w:cs="Times"/>
+          <w:lang w:val="en-US"/>
+        </w:rPr>
+        <w:t xml:space="preserve">. Free Software Foundation. </w:t>
       </w:r>
     </w:p>
     <w:p>
@@ -9608,7 +9891,7 @@
           <w:rFonts w:cs="Times"/>
           <w:lang w:val="en-US"/>
         </w:rPr>
-        <w:t xml:space="preserve">Cederqvist, P. (2005). </w:t>
+        <w:t xml:space="preserve">Chacon, S. (2009). </w:t>
       </w:r>
       <w:r>
         <w:rPr>
@@ -9617,14 +9900,14 @@
           <w:iCs/>
           <w:lang w:val="en-US"/>
         </w:rPr>
-        <w:t>Version Management with CVS</w:t>
-      </w:r>
-      <w:r>
-        <w:rPr>
-          <w:rFonts w:cs="Times"/>
-          <w:lang w:val="en-US"/>
-        </w:rPr>
-        <w:t xml:space="preserve">. Free Software Foundation. </w:t>
+        <w:t>Pro Git</w:t>
+      </w:r>
+      <w:r>
+        <w:rPr>
+          <w:rFonts w:cs="Times"/>
+          <w:lang w:val="en-US"/>
+        </w:rPr>
+        <w:t xml:space="preserve">. 1. ed. Berkeley, CA, USA: Apress. </w:t>
       </w:r>
     </w:p>
     <w:p>
@@ -9640,7 +9923,7 @@
           <w:rFonts w:cs="Times"/>
           <w:lang w:val="en-US"/>
         </w:rPr>
-        <w:t xml:space="preserve">Chacon, S. (2009). </w:t>
+        <w:t xml:space="preserve">Collins-Sussman, B., Fitzpatrick, B. W. and Pilato, C. M. (2011). </w:t>
       </w:r>
       <w:r>
         <w:rPr>
@@ -9649,14 +9932,14 @@
           <w:iCs/>
           <w:lang w:val="en-US"/>
         </w:rPr>
-        <w:t>Pro Git</w:t>
-      </w:r>
-      <w:r>
-        <w:rPr>
-          <w:rFonts w:cs="Times"/>
-          <w:lang w:val="en-US"/>
-        </w:rPr>
-        <w:t xml:space="preserve">. 1. ed. Berkeley, CA, USA: Apress. </w:t>
+        <w:t>Version Control with Subversion</w:t>
+      </w:r>
+      <w:r>
+        <w:rPr>
+          <w:rFonts w:cs="Times"/>
+          <w:lang w:val="en-US"/>
+        </w:rPr>
+        <w:t xml:space="preserve">. Stanford, CA, USA: . </w:t>
       </w:r>
     </w:p>
     <w:p>
@@ -9672,7 +9955,7 @@
           <w:rFonts w:cs="Times"/>
           <w:lang w:val="en-US"/>
         </w:rPr>
-        <w:t xml:space="preserve">Collins-Sussman, B., Fitzpatrick, B. W. and Pilato, C. M. (2011). </w:t>
+        <w:t xml:space="preserve">Da Silva, I. A., Chen, P. H., Van der Westhuizen, C., Ripley, R. M. and Van der Hoek, A. (Oct 2006). Lighthouse: coordination through emerging design. In </w:t>
       </w:r>
       <w:r>
         <w:rPr>
@@ -9681,14 +9964,14 @@
           <w:iCs/>
           <w:lang w:val="en-US"/>
         </w:rPr>
-        <w:t>Version Control with Subversion</w:t>
-      </w:r>
-      <w:r>
-        <w:rPr>
-          <w:rFonts w:cs="Times"/>
-          <w:lang w:val="en-US"/>
-        </w:rPr>
-        <w:t xml:space="preserve">. Stanford, CA, USA: . </w:t>
+        <w:t>Proceedings of the 2006 OOPSLA workshop on eclipse technology eXchange</w:t>
+      </w:r>
+      <w:r>
+        <w:rPr>
+          <w:rFonts w:cs="Times"/>
+          <w:lang w:val="en-US"/>
+        </w:rPr>
+        <w:t xml:space="preserve">. , eclipse  ’06. ACM. </w:t>
       </w:r>
     </w:p>
     <w:p>
@@ -9704,7 +9987,7 @@
           <w:rFonts w:cs="Times"/>
           <w:lang w:val="en-US"/>
         </w:rPr>
-        <w:t xml:space="preserve">Da Silva, I. A., Chen, P. H., Van der Westhuizen, C., Ripley, R. M. and Van der Hoek, A. (2006). Lighthouse: coordination through emerging design. In </w:t>
+        <w:t xml:space="preserve">Dewan, P. and Hegde, R. (Sep 2007). Semi-synchronous conflict detection and resolution in asynchronous software development. In </w:t>
       </w:r>
       <w:r>
         <w:rPr>
@@ -9713,14 +9996,24 @@
           <w:iCs/>
           <w:lang w:val="en-US"/>
         </w:rPr>
-        <w:t>Proceedings of the 2006 OOPSLA workshop on eclipse technology eXchange</w:t>
-      </w:r>
-      <w:r>
-        <w:rPr>
-          <w:rFonts w:cs="Times"/>
-          <w:lang w:val="en-US"/>
-        </w:rPr>
-        <w:t xml:space="preserve">. , eclipse  ’06. ACM. </w:t>
+        <w:t xml:space="preserve">Proceedings of the 10th European </w:t>
+      </w:r>
+      <w:r>
+        <w:rPr>
+          <w:rFonts w:cs="Times"/>
+          <w:i/>
+          <w:iCs/>
+          <w:lang w:val="en-US"/>
+        </w:rPr>
+        <w:lastRenderedPageBreak/>
+        <w:t>Conference on Computer-Supported Cooperative Work</w:t>
+      </w:r>
+      <w:r>
+        <w:rPr>
+          <w:rFonts w:cs="Times"/>
+          <w:lang w:val="en-US"/>
+        </w:rPr>
+        <w:t xml:space="preserve">. , ECSCW 2007. Springer London. </w:t>
       </w:r>
     </w:p>
     <w:p>
@@ -9736,8 +10029,39 @@
           <w:rFonts w:cs="Times"/>
           <w:lang w:val="en-US"/>
         </w:rPr>
-        <w:lastRenderedPageBreak/>
-        <w:t xml:space="preserve">Dewan, P. and Hegde, R. (2007). Semi-synchronous conflict detection and resolution in asynchronous software development. In: Bannon, L.; Wagner, I.; Gutwin, C.; Harper, R.; Schmidt, K.[Eds.]. </w:t>
+        <w:t xml:space="preserve">Eclipse Foundation (Jun 2011). The Open Source Developer Report - 2011 Eclipse Community Survey. </w:t>
+      </w:r>
+    </w:p>
+    <w:p>
+      <w:pPr>
+        <w:pStyle w:val="Bibliografia"/>
+        <w:rPr>
+          <w:rFonts w:cs="Times"/>
+          <w:lang w:val="en-US"/>
+        </w:rPr>
+      </w:pPr>
+      <w:r>
+        <w:rPr>
+          <w:rFonts w:cs="Times"/>
+          <w:lang w:val="en-US"/>
+        </w:rPr>
+        <w:t xml:space="preserve">Eclipse Foundation (Jun 2012). The Open Source Developer Report - 2012 Eclipse Community Survey. </w:t>
+      </w:r>
+    </w:p>
+    <w:p>
+      <w:pPr>
+        <w:pStyle w:val="Bibliografia"/>
+        <w:rPr>
+          <w:rFonts w:cs="Times"/>
+          <w:lang w:val="en-US"/>
+        </w:rPr>
+      </w:pPr>
+      <w:r>
+        <w:rPr>
+          <w:rFonts w:cs="Times"/>
+          <w:lang w:val="en-US"/>
+        </w:rPr>
+        <w:t xml:space="preserve">Estublier, J. (May 2000). Software configuration management: a roadmap. In </w:t>
       </w:r>
       <w:r>
         <w:rPr>
@@ -9746,14 +10070,14 @@
           <w:iCs/>
           <w:lang w:val="en-US"/>
         </w:rPr>
-        <w:t>ECSCW 2007</w:t>
-      </w:r>
-      <w:r>
-        <w:rPr>
-          <w:rFonts w:cs="Times"/>
-          <w:lang w:val="en-US"/>
-        </w:rPr>
-        <w:t xml:space="preserve">. Springer London. p. 159–178. </w:t>
+        <w:t>Proceedings of the Conference on The Future of Software Engineering</w:t>
+      </w:r>
+      <w:r>
+        <w:rPr>
+          <w:rFonts w:cs="Times"/>
+          <w:lang w:val="en-US"/>
+        </w:rPr>
+        <w:t xml:space="preserve">. , ICSE  ’00. ACM. </w:t>
       </w:r>
     </w:p>
     <w:p>
@@ -9769,7 +10093,23 @@
           <w:rFonts w:cs="Times"/>
           <w:lang w:val="en-US"/>
         </w:rPr>
-        <w:t xml:space="preserve">Eclipse Foundation (Jun 2011). The Open Source Developer Report - 2011 Eclipse Community Survey. </w:t>
+        <w:t xml:space="preserve">Guimarães, M. L. and Silva, A. R. (Jun 2012). Improving early detection of software merge conflicts. In </w:t>
+      </w:r>
+      <w:r>
+        <w:rPr>
+          <w:rFonts w:cs="Times"/>
+          <w:i/>
+          <w:iCs/>
+          <w:lang w:val="en-US"/>
+        </w:rPr>
+        <w:t>Proceedings of the 2012 International Conference on Software Engineering</w:t>
+      </w:r>
+      <w:r>
+        <w:rPr>
+          <w:rFonts w:cs="Times"/>
+          <w:lang w:val="en-US"/>
+        </w:rPr>
+        <w:t xml:space="preserve">. , ICSE 2012. IEEE Press. </w:t>
       </w:r>
     </w:p>
     <w:p>
@@ -9785,7 +10125,23 @@
           <w:rFonts w:cs="Times"/>
           <w:lang w:val="en-US"/>
         </w:rPr>
-        <w:t xml:space="preserve">Eclipse Foundation (Jun 2012). The Open Source Developer Report - 2012 Eclipse Community Survey. </w:t>
+        <w:t xml:space="preserve">O’Sullivan, B. (2009a). </w:t>
+      </w:r>
+      <w:r>
+        <w:rPr>
+          <w:rFonts w:cs="Times"/>
+          <w:i/>
+          <w:iCs/>
+          <w:lang w:val="en-US"/>
+        </w:rPr>
+        <w:t>Mercurial: The Definitive Guide</w:t>
+      </w:r>
+      <w:r>
+        <w:rPr>
+          <w:rFonts w:cs="Times"/>
+          <w:lang w:val="en-US"/>
+        </w:rPr>
+        <w:t xml:space="preserve">. 1. ed. O’Reilly Media. </w:t>
       </w:r>
     </w:p>
     <w:p>
@@ -9801,7 +10157,7 @@
           <w:rFonts w:cs="Times"/>
           <w:lang w:val="en-US"/>
         </w:rPr>
-        <w:t xml:space="preserve">Estublier, J. (2000). Software configuration management: a roadmap. In </w:t>
+        <w:t xml:space="preserve">O’Sullivan, B. (Sep 2009b). Making sense of revision-control systems. </w:t>
       </w:r>
       <w:r>
         <w:rPr>
@@ -9810,14 +10166,14 @@
           <w:iCs/>
           <w:lang w:val="en-US"/>
         </w:rPr>
-        <w:t>Proceedings of the Conference on The Future of Software Engineering</w:t>
-      </w:r>
-      <w:r>
-        <w:rPr>
-          <w:rFonts w:cs="Times"/>
-          <w:lang w:val="en-US"/>
-        </w:rPr>
-        <w:t xml:space="preserve">. , ICSE  ’00. ACM. </w:t>
+        <w:t>Communications of the ACM</w:t>
+      </w:r>
+      <w:r>
+        <w:rPr>
+          <w:rFonts w:cs="Times"/>
+          <w:lang w:val="en-US"/>
+        </w:rPr>
+        <w:t xml:space="preserve">, v. 52, n. 9, p. 56–62. </w:t>
       </w:r>
     </w:p>
     <w:p>
@@ -9833,7 +10189,7 @@
           <w:rFonts w:cs="Times"/>
           <w:lang w:val="en-US"/>
         </w:rPr>
-        <w:t xml:space="preserve">Guimarães, M. L. and Silva, A. R. (2012). Improving early detection of software merge conflicts. In </w:t>
+        <w:t xml:space="preserve">Perry, D. E., Siy, H. P. and Votta, L. G. (Apr 1998). Parallel changes in large scale software development: an observational case study. In </w:t>
       </w:r>
       <w:r>
         <w:rPr>
@@ -9842,14 +10198,14 @@
           <w:iCs/>
           <w:lang w:val="en-US"/>
         </w:rPr>
-        <w:t>Proceedings of the 2012 International Conference on Software Engineering</w:t>
-      </w:r>
-      <w:r>
-        <w:rPr>
-          <w:rFonts w:cs="Times"/>
-          <w:lang w:val="en-US"/>
-        </w:rPr>
-        <w:t xml:space="preserve">. , ICSE 2012. IEEE Press. </w:t>
+        <w:t>Proceedings of the 20th International Conference on Software engineering</w:t>
+      </w:r>
+      <w:r>
+        <w:rPr>
+          <w:rFonts w:cs="Times"/>
+          <w:lang w:val="en-US"/>
+        </w:rPr>
+        <w:t xml:space="preserve">. , ICSE  ’98. IEEE Computer Society. </w:t>
       </w:r>
     </w:p>
     <w:p>
@@ -9865,21 +10221,7 @@
           <w:rFonts w:cs="Times"/>
           <w:lang w:val="en-US"/>
         </w:rPr>
-        <w:t>O’Sullivan, B. (</w:t>
-      </w:r>
-      <w:r>
-        <w:rPr>
-          <w:rFonts w:cs="Times"/>
-          <w:lang w:val="en-US"/>
-        </w:rPr>
-        <w:t>2009a</w:t>
-      </w:r>
-      <w:r>
-        <w:rPr>
-          <w:rFonts w:cs="Times"/>
-          <w:lang w:val="en-US"/>
-        </w:rPr>
-        <w:t xml:space="preserve">). </w:t>
+        <w:t xml:space="preserve">Rochkind, M. J. (Dec 1975). The source code control system. </w:t>
       </w:r>
       <w:r>
         <w:rPr>
@@ -9888,21 +10230,14 @@
           <w:iCs/>
           <w:lang w:val="en-US"/>
         </w:rPr>
-        <w:t>Mercurial: The Definitive Guide</w:t>
-      </w:r>
-      <w:r>
-        <w:rPr>
-          <w:rFonts w:cs="Times"/>
-          <w:lang w:val="en-US"/>
-        </w:rPr>
-        <w:t>. 1. ed. O’Reilly Media.</w:t>
-      </w:r>
-      <w:r>
-        <w:rPr>
-          <w:rFonts w:cs="Times"/>
-          <w:lang w:val="en-US"/>
-        </w:rPr>
-        <w:t xml:space="preserve"> </w:t>
+        <w:t>IEEE Transactions on Software Engineering. (TSE)</w:t>
+      </w:r>
+      <w:r>
+        <w:rPr>
+          <w:rFonts w:cs="Times"/>
+          <w:lang w:val="en-US"/>
+        </w:rPr>
+        <w:t xml:space="preserve">, v. 1, n. 4, p. 364–470. </w:t>
       </w:r>
     </w:p>
     <w:p>
@@ -9918,7 +10253,7 @@
           <w:rFonts w:cs="Times"/>
           <w:lang w:val="en-US"/>
         </w:rPr>
-        <w:t xml:space="preserve">O’Sullivan, B. (Sep 2009b). Making sense of revision-control systems. </w:t>
+        <w:t xml:space="preserve">Santos, R. and Murta, L. G. P. (2012). Evaluating the Branch Merging Effort in Version Control Systems. In </w:t>
       </w:r>
       <w:r>
         <w:rPr>
@@ -9927,22 +10262,17 @@
           <w:iCs/>
           <w:lang w:val="en-US"/>
         </w:rPr>
-        <w:t>Communications of the ACM</w:t>
-      </w:r>
-      <w:r>
-        <w:rPr>
-          <w:rFonts w:cs="Times"/>
-          <w:lang w:val="en-US"/>
-        </w:rPr>
-        <w:t>, v. 52, n. 9, p. 56–62.</w:t>
-      </w:r>
-      <w:r>
-        <w:rPr>
-          <w:rFonts w:cs="Times"/>
-          <w:lang w:val="en-US"/>
-        </w:rPr>
-        <w:t xml:space="preserve"> </w:t>
-      </w:r>
+        <w:t>Proceedings of the 26th Brazilian Symposium on Software Engineering (SBES)</w:t>
+      </w:r>
+      <w:r>
+        <w:rPr>
+          <w:rFonts w:cs="Times"/>
+          <w:lang w:val="en-US"/>
+        </w:rPr>
+        <w:t xml:space="preserve">. , SBES  ’12. IEEE Computer Society. </w:t>
+      </w:r>
+      <w:bookmarkStart w:id="9" w:name="_GoBack"/>
+      <w:bookmarkEnd w:id="9"/>
     </w:p>
     <w:p>
       <w:pPr>
@@ -9957,7 +10287,7 @@
           <w:rFonts w:cs="Times"/>
           <w:lang w:val="en-US"/>
         </w:rPr>
-        <w:t xml:space="preserve">Perry, D. E., Siy, H. P. and Votta, L. G. (1998). Parallel changes in large scale software development: an observational case study. In </w:t>
+        <w:t xml:space="preserve">Sarma, A. and Van der Hoek, A. (Aug 2002). Palantir: coordinating distributed workspaces. In </w:t>
       </w:r>
       <w:r>
         <w:rPr>
@@ -9966,14 +10296,14 @@
           <w:iCs/>
           <w:lang w:val="en-US"/>
         </w:rPr>
-        <w:t>Proceedings of the 20th international conference on Software engineering</w:t>
-      </w:r>
-      <w:r>
-        <w:rPr>
-          <w:rFonts w:cs="Times"/>
-          <w:lang w:val="en-US"/>
-        </w:rPr>
-        <w:t xml:space="preserve">. , ICSE  ’98. IEEE Computer Society. </w:t>
+        <w:t>Computer Software and Applications Conference, 2002. COMPSAC 2002. Proceedings. 26th Annual International</w:t>
+      </w:r>
+      <w:r>
+        <w:rPr>
+          <w:rFonts w:cs="Times"/>
+          <w:lang w:val="en-US"/>
+        </w:rPr>
+        <w:t xml:space="preserve">. </w:t>
       </w:r>
     </w:p>
     <w:p>
@@ -9981,14 +10311,15 @@
         <w:pStyle w:val="Bibliografia"/>
         <w:rPr>
           <w:rFonts w:cs="Times"/>
-        </w:rPr>
-      </w:pPr>
-      <w:r>
-        <w:rPr>
-          <w:rFonts w:cs="Times"/>
-          <w:lang w:val="en-US"/>
-        </w:rPr>
-        <w:t xml:space="preserve">Rochkind, M. J. (1975). The source code control system. </w:t>
+          <w:lang w:val="en-US"/>
+        </w:rPr>
+      </w:pPr>
+      <w:r>
+        <w:rPr>
+          <w:rFonts w:cs="Times"/>
+          <w:lang w:val="en-US"/>
+        </w:rPr>
+        <w:t xml:space="preserve">Steinmacher, I., Chaves, A. and Gerosa, M. (May 2012). Awareness Support in Distributed Software Development: A Systematic Review and Mapping of the Literature. </w:t>
       </w:r>
       <w:r>
         <w:rPr>
@@ -9997,21 +10328,46 @@
           <w:iCs/>
           <w:lang w:val="en-US"/>
         </w:rPr>
-        <w:t xml:space="preserve">IEEE Transactions on Software Engineering. </w:t>
+        <w:t>Computer Supported Cooperative Work (CSCW)</w:t>
+      </w:r>
+      <w:r>
+        <w:rPr>
+          <w:rFonts w:cs="Times"/>
+          <w:lang w:val="en-US"/>
+        </w:rPr>
+        <w:t xml:space="preserve">, p. 1–46. </w:t>
+      </w:r>
+    </w:p>
+    <w:p>
+      <w:pPr>
+        <w:pStyle w:val="Bibliografia"/>
+        <w:rPr>
+          <w:rFonts w:cs="Times"/>
+          <w:lang w:val="en-US"/>
+        </w:rPr>
+      </w:pPr>
+      <w:r>
+        <w:rPr>
+          <w:rFonts w:cs="Times"/>
+          <w:lang w:val="en-US"/>
+        </w:rPr>
+        <w:t xml:space="preserve">Tichy, W. (1985). RCS: A system for version control. </w:t>
       </w:r>
       <w:r>
         <w:rPr>
           <w:rFonts w:cs="Times"/>
           <w:i/>
           <w:iCs/>
-        </w:rPr>
-        <w:t>(TSE)</w:t>
-      </w:r>
-      <w:r>
-        <w:rPr>
-          <w:rFonts w:cs="Times"/>
-        </w:rPr>
-        <w:t xml:space="preserve">, v. 1, n. 4, p. 364–470. </w:t>
+          <w:lang w:val="en-US"/>
+        </w:rPr>
+        <w:t>Software - Practice and Experience</w:t>
+      </w:r>
+      <w:r>
+        <w:rPr>
+          <w:rFonts w:cs="Times"/>
+          <w:lang w:val="en-US"/>
+        </w:rPr>
+        <w:t xml:space="preserve">, v. 15, n. 7, p. 637–654. </w:t>
       </w:r>
     </w:p>
     <w:p>
@@ -10025,52 +10381,25 @@
       <w:r>
         <w:rPr>
           <w:rFonts w:cs="Times"/>
-        </w:rPr>
-        <w:t xml:space="preserve">Santos, R. </w:t>
-      </w:r>
-      <w:r>
-        <w:rPr>
-          <w:rFonts w:cs="Times"/>
-        </w:rPr>
-        <w:t>and Murta, L. G. P.</w:t>
-      </w:r>
-      <w:r>
-        <w:rPr>
-          <w:rFonts w:cs="Times"/>
-        </w:rPr>
-        <w:t xml:space="preserve"> (2012). </w:t>
-      </w:r>
-      <w:r>
-        <w:rPr>
-          <w:rFonts w:cs="Times"/>
-        </w:rPr>
-        <w:t>Monitoramento da Complexidade</w:t>
-      </w:r>
-      <w:r>
-        <w:rPr>
-          <w:rFonts w:cs="Times"/>
-        </w:rPr>
-        <w:t xml:space="preserve"> de Junção de Ramos em Sistemas de </w:t>
-      </w:r>
-      <w:r>
-        <w:rPr>
-          <w:rFonts w:cs="Times"/>
-        </w:rPr>
-        <w:t xml:space="preserve">Gerência de Configuração. . </w:t>
-      </w:r>
-      <w:r>
-        <w:rPr>
-          <w:rFonts w:cs="Times"/>
-          <w:lang w:val="en-US"/>
-        </w:rPr>
-        <w:t>IEEE</w:t>
-      </w:r>
-      <w:r>
-        <w:rPr>
-          <w:rFonts w:cs="Times"/>
-          <w:lang w:val="en-US"/>
-        </w:rPr>
-        <w:t xml:space="preserve">. </w:t>
+          <w:lang w:val="en-US"/>
+        </w:rPr>
+        <w:t xml:space="preserve">Walrad, C. and Strom, D. (Sep 2002). The importance of branching models in SCM. </w:t>
+      </w:r>
+      <w:r>
+        <w:rPr>
+          <w:rFonts w:cs="Times"/>
+          <w:i/>
+          <w:iCs/>
+          <w:lang w:val="en-US"/>
+        </w:rPr>
+        <w:t>Computer</w:t>
+      </w:r>
+      <w:r>
+        <w:rPr>
+          <w:rFonts w:cs="Times"/>
+          <w:lang w:val="en-US"/>
+        </w:rPr>
+        <w:t xml:space="preserve">, v. 35, n. 9, p. 31 – 38. </w:t>
       </w:r>
     </w:p>
     <w:p>
@@ -10078,170 +10407,14 @@
         <w:pStyle w:val="Bibliografia"/>
         <w:rPr>
           <w:rFonts w:cs="Times"/>
-          <w:lang w:val="en-US"/>
-        </w:rPr>
-      </w:pPr>
-      <w:r>
-        <w:rPr>
-          <w:rFonts w:cs="Times"/>
-          <w:lang w:val="en-US"/>
-        </w:rPr>
-        <w:t xml:space="preserve">Sarma, A. and Van der Hoek, A. (2002). Palantir: coordinating distributed workspaces. In </w:t>
-      </w:r>
-      <w:r>
-        <w:rPr>
-          <w:rFonts w:cs="Times"/>
-          <w:i/>
-          <w:iCs/>
-          <w:lang w:val="en-US"/>
-        </w:rPr>
-        <w:t>Computer Software and Applications Conference, 2002. COMPSAC 2002. Proceedings. 26th Annual International</w:t>
-      </w:r>
-      <w:r>
-        <w:rPr>
-          <w:rFonts w:cs="Times"/>
-          <w:lang w:val="en-US"/>
-        </w:rPr>
-        <w:t xml:space="preserve">. </w:t>
-      </w:r>
-    </w:p>
-    <w:p>
-      <w:pPr>
-        <w:pStyle w:val="Bibliografia"/>
-        <w:rPr>
-          <w:rFonts w:cs="Times"/>
-          <w:lang w:val="en-US"/>
-        </w:rPr>
-      </w:pPr>
-      <w:r>
-        <w:rPr>
-          <w:rFonts w:cs="Times"/>
-          <w:lang w:val="en-US"/>
-        </w:rPr>
-        <w:t xml:space="preserve">Steinmacher, I., Chaves, A. and Gerosa, M. </w:t>
-      </w:r>
-      <w:r>
-        <w:rPr>
-          <w:rFonts w:cs="Times"/>
-          <w:lang w:val="en-US"/>
-        </w:rPr>
-        <w:t>(31 May 2012).</w:t>
-      </w:r>
-      <w:r>
-        <w:rPr>
-          <w:rFonts w:cs="Times"/>
-          <w:lang w:val="en-US"/>
-        </w:rPr>
-        <w:t xml:space="preserve"> Awareness Support in Distributed Software Development: A Systematic Review and Mapping of the Literature. </w:t>
-      </w:r>
-      <w:r>
-        <w:rPr>
-          <w:rFonts w:cs="Times"/>
-          <w:i/>
-          <w:iCs/>
-          <w:lang w:val="en-US"/>
-        </w:rPr>
-        <w:t>Computer Supported Cooperative Work (CSCW)</w:t>
-      </w:r>
-      <w:r>
-        <w:rPr>
-          <w:rFonts w:cs="Times"/>
-          <w:lang w:val="en-US"/>
-        </w:rPr>
-        <w:t xml:space="preserve">, p. 1–46. </w:t>
-      </w:r>
-    </w:p>
-    <w:p>
-      <w:pPr>
-        <w:pStyle w:val="Bibliografia"/>
-        <w:rPr>
-          <w:rFonts w:cs="Times"/>
-          <w:lang w:val="en-US"/>
-        </w:rPr>
-      </w:pPr>
-      <w:r>
-        <w:rPr>
-          <w:rFonts w:cs="Times"/>
-          <w:lang w:val="en-US"/>
-        </w:rPr>
-        <w:t xml:space="preserve">Tichy, W. (1985). RCS: A system for version control. </w:t>
-      </w:r>
-      <w:r>
-        <w:rPr>
-          <w:rFonts w:cs="Times"/>
-          <w:i/>
-          <w:iCs/>
-          <w:lang w:val="en-US"/>
-        </w:rPr>
-        <w:t>Software - Practice and Experience</w:t>
-      </w:r>
-      <w:r>
-        <w:rPr>
-          <w:rFonts w:cs="Times"/>
-          <w:lang w:val="en-US"/>
-        </w:rPr>
-        <w:t xml:space="preserve">, v. 15, n. 7, p. 637–654. </w:t>
-      </w:r>
-    </w:p>
-    <w:p>
-      <w:pPr>
-        <w:pStyle w:val="Bibliografia"/>
-        <w:rPr>
-          <w:rFonts w:cs="Times"/>
-          <w:lang w:val="en-US"/>
-        </w:rPr>
-      </w:pPr>
-      <w:r>
-        <w:rPr>
-          <w:rFonts w:cs="Times"/>
-          <w:lang w:val="en-US"/>
-        </w:rPr>
-        <w:t>Walrad, C. and Strom, D. (</w:t>
-      </w:r>
-      <w:r>
-        <w:rPr>
-          <w:rFonts w:cs="Times"/>
-          <w:lang w:val="en-US"/>
-        </w:rPr>
-        <w:t>Sep</w:t>
-      </w:r>
-      <w:r>
-        <w:rPr>
-          <w:rFonts w:cs="Times"/>
-          <w:lang w:val="en-US"/>
-        </w:rPr>
-        <w:t xml:space="preserve"> 2002). The importance of branching models in SCM. </w:t>
-      </w:r>
-      <w:r>
-        <w:rPr>
-          <w:rFonts w:cs="Times"/>
-          <w:i/>
-          <w:iCs/>
-          <w:lang w:val="en-US"/>
-        </w:rPr>
-        <w:t>Computer</w:t>
-      </w:r>
-      <w:r>
-        <w:rPr>
-          <w:rFonts w:cs="Times"/>
-          <w:lang w:val="en-US"/>
-        </w:rPr>
-        <w:t xml:space="preserve">, v. 35, n. 9, p. 31 – 38. </w:t>
-      </w:r>
-    </w:p>
-    <w:p>
-      <w:pPr>
-        <w:pStyle w:val="Bibliografia"/>
-        <w:rPr>
-          <w:rFonts w:cs="Times"/>
-        </w:rPr>
-      </w:pPr>
-      <w:r>
-        <w:rPr>
-          <w:rFonts w:cs="Times"/>
-          <w:lang w:val="en-US"/>
-        </w:rPr>
-        <w:t xml:space="preserve">Wloka, J., Ryder, B., Tip, F. and Ren, X. (2009). Safe-commit analysis to facilitate team software development. In </w:t>
+        </w:rPr>
+      </w:pPr>
+      <w:r>
+        <w:rPr>
+          <w:rFonts w:cs="Times"/>
+          <w:lang w:val="en-US"/>
+        </w:rPr>
+        <w:t xml:space="preserve">Wloka, J., Ryder, B., Tip, F. and Ren, X. (May 2009). Safe-commit analysis to facilitate team software development. In </w:t>
       </w:r>
       <w:r>
         <w:rPr>
@@ -10357,7 +10530,7 @@
       <w:rPr>
         <w:noProof/>
       </w:rPr>
-      <w:t>2</w:t>
+      <w:t>7</w:t>
     </w:r>
     <w:r>
       <w:fldChar w:fldCharType="end"/>
@@ -10480,13 +10653,7 @@
         <w:rPr>
           <w:lang w:val="en-US"/>
         </w:rPr>
-        <w:t xml:space="preserve"> http://svnnotifier.tigris.org/</w:t>
-      </w:r>
-      <w:r>
-        <w:rPr>
-          <w:lang w:val="en-US"/>
-        </w:rPr>
-        <w:t xml:space="preserve"> (2012)</w:t>
+        <w:t xml:space="preserve"> http://docs.oracle.com/javase/6/docs/technotes/guides/javaws/</w:t>
       </w:r>
     </w:p>
   </w:footnote>
@@ -10508,13 +10675,7 @@
         <w:rPr>
           <w:lang w:val="en-US"/>
         </w:rPr>
-        <w:t xml:space="preserve"> https://github.com/pocorall/scm-notifier</w:t>
-      </w:r>
-      <w:r>
-        <w:rPr>
-          <w:lang w:val="en-US"/>
-        </w:rPr>
-        <w:t xml:space="preserve"> (2012)</w:t>
+        <w:t xml:space="preserve"> http://www.eclipse.org/jgit/</w:t>
       </w:r>
     </w:p>
   </w:footnote>
@@ -10536,13 +10697,7 @@
         <w:rPr>
           <w:lang w:val="en-US"/>
         </w:rPr>
-        <w:t xml:space="preserve"> http://tools.tortoisesvn.net/CommitMonitor.html</w:t>
-      </w:r>
-      <w:r>
-        <w:rPr>
-          <w:lang w:val="en-US"/>
-        </w:rPr>
-        <w:t xml:space="preserve"> (2013)</w:t>
+        <w:t xml:space="preserve"> http://jung.sourceforge.net/</w:t>
       </w:r>
     </w:p>
   </w:footnote>
@@ -10564,13 +10719,13 @@
         <w:rPr>
           <w:lang w:val="en-US"/>
         </w:rPr>
-        <w:t xml:space="preserve"> http://code.google.com/p/svnradar/</w:t>
-      </w:r>
-      <w:r>
-        <w:rPr>
-          <w:lang w:val="en-US"/>
-        </w:rPr>
-        <w:t xml:space="preserve"> (2011)</w:t>
+        <w:t xml:space="preserve"> http://svnnotifier.tigris.org/</w:t>
+      </w:r>
+      <w:r>
+        <w:rPr>
+          <w:lang w:val="en-US"/>
+        </w:rPr>
+        <w:t xml:space="preserve"> (2012)</w:t>
       </w:r>
     </w:p>
   </w:footnote>
@@ -10592,13 +10747,13 @@
         <w:rPr>
           <w:lang w:val="en-US"/>
         </w:rPr>
-        <w:t xml:space="preserve"> http://www.fsmpi.uni-bayreuth.de/~dun3/hg-commit-monitor</w:t>
-      </w:r>
-      <w:r>
-        <w:rPr>
-          <w:lang w:val="en-US"/>
-        </w:rPr>
-        <w:t xml:space="preserve"> (2009)</w:t>
+        <w:t xml:space="preserve"> https://github.com/pocorall/scm-notifier</w:t>
+      </w:r>
+      <w:r>
+        <w:rPr>
+          <w:lang w:val="en-US"/>
+        </w:rPr>
+        <w:t xml:space="preserve"> (2012)</w:t>
       </w:r>
     </w:p>
   </w:footnote>
@@ -10620,7 +10775,13 @@
         <w:rPr>
           <w:lang w:val="en-US"/>
         </w:rPr>
-        <w:t xml:space="preserve"> http://docs.oracle.com/javase/6/docs/technotes/guides/javaws/</w:t>
+        <w:t xml:space="preserve"> http://tools.tortoisesvn.net/CommitMonitor.html</w:t>
+      </w:r>
+      <w:r>
+        <w:rPr>
+          <w:lang w:val="en-US"/>
+        </w:rPr>
+        <w:t xml:space="preserve"> (2013)</w:t>
       </w:r>
     </w:p>
   </w:footnote>
@@ -10642,7 +10803,13 @@
         <w:rPr>
           <w:lang w:val="en-US"/>
         </w:rPr>
-        <w:t xml:space="preserve"> http://www.eclipse.org/jgit/</w:t>
+        <w:t xml:space="preserve"> http://code.google.com/p/svnradar/</w:t>
+      </w:r>
+      <w:r>
+        <w:rPr>
+          <w:lang w:val="en-US"/>
+        </w:rPr>
+        <w:t xml:space="preserve"> (2011)</w:t>
       </w:r>
     </w:p>
   </w:footnote>
@@ -10664,7 +10831,13 @@
         <w:rPr>
           <w:lang w:val="en-US"/>
         </w:rPr>
-        <w:t xml:space="preserve"> http://jung.sourceforge.net/</w:t>
+        <w:t xml:space="preserve"> http://www.fsmpi.uni-bayreuth.de/~dun3/hg-commit-monitor</w:t>
+      </w:r>
+      <w:r>
+        <w:rPr>
+          <w:lang w:val="en-US"/>
+        </w:rPr>
+        <w:t xml:space="preserve"> (2009)</w:t>
       </w:r>
     </w:p>
   </w:footnote>
@@ -10695,8 +10868,21 @@
   </w:p>
   <w:p>
     <w:r>
-      <w:t>S. Sandri, J. Stolfi, L.Velho</w:t>
+      <w:t xml:space="preserve">S. </w:t>
     </w:r>
+    <w:proofErr w:type="spellStart"/>
+    <w:r>
+      <w:t>Sandri</w:t>
+    </w:r>
+    <w:proofErr w:type="spellEnd"/>
+    <w:r>
+      <w:t xml:space="preserve">, J. Stolfi, </w:t>
+    </w:r>
+    <w:proofErr w:type="spellStart"/>
+    <w:r>
+      <w:t>L.Velho</w:t>
+    </w:r>
+    <w:proofErr w:type="spellEnd"/>
   </w:p>
   <w:p/>
 </w:hdr>
@@ -12351,8 +12537,9 @@
   <w:style w:type="paragraph" w:default="1" w:styleId="Normal">
     <w:name w:val="Normal"/>
     <w:unhideWhenUsed/>
-    <w:rsid w:val="004E35AB"/>
+    <w:rsid w:val="00101902"/>
     <w:pPr>
+      <w:widowControl w:val="0"/>
       <w:tabs>
         <w:tab w:val="left" w:pos="720"/>
       </w:tabs>
@@ -12549,7 +12736,6 @@
   <w:style w:type="character" w:default="1" w:styleId="Fontepargpadro">
     <w:name w:val="Default Paragraph Font"/>
     <w:uiPriority w:val="1"/>
-    <w:semiHidden/>
     <w:unhideWhenUsed/>
   </w:style>
   <w:style w:type="table" w:default="1" w:styleId="Tabelanormal">
@@ -13124,7 +13310,6 @@
     <w:basedOn w:val="Normal"/>
     <w:rsid w:val="00741092"/>
     <w:pPr>
-      <w:widowControl w:val="0"/>
       <w:tabs>
         <w:tab w:val="clear" w:pos="720"/>
       </w:tabs>
@@ -13484,7 +13669,7 @@
 </file>
 
 <file path=customXml/itemProps1.xml><?xml version="1.0" encoding="utf-8"?>
-<ds:datastoreItem xmlns:ds="http://schemas.openxmlformats.org/officeDocument/2006/customXml" ds:itemID="{B9B22153-90CB-4285-B40D-4A1BE96F3590}">
+<ds:datastoreItem xmlns:ds="http://schemas.openxmlformats.org/officeDocument/2006/customXml" ds:itemID="{FFE4A353-269B-4CFC-ADCA-A315875C661C}">
   <ds:schemaRefs>
     <ds:schemaRef ds:uri="http://schemas.openxmlformats.org/officeDocument/2006/bibliography"/>
   </ds:schemaRefs>
@@ -13492,7 +13677,7 @@
 </file>
 
 <file path=customXml/itemProps2.xml><?xml version="1.0" encoding="utf-8"?>
-<ds:datastoreItem xmlns:ds="http://schemas.openxmlformats.org/officeDocument/2006/customXml" ds:itemID="{F5B702B4-EFD3-49EA-A18B-83DBA87202C6}">
+<ds:datastoreItem xmlns:ds="http://schemas.openxmlformats.org/officeDocument/2006/customXml" ds:itemID="{8A65F9C6-6DAB-4BFF-B539-35E80D4459DE}">
   <ds:schemaRefs>
     <ds:schemaRef ds:uri="http://schemas.openxmlformats.org/officeDocument/2006/bibliography"/>
   </ds:schemaRefs>

</xml_diff>

<commit_message>
Versão final do artigo para o Workshop VEM 2013
</commit_message>
<xml_diff>
--- a/VEM_2013/DyeVC_VEM2013.docx
+++ b/VEM_2013/DyeVC_VEM2013.docx
@@ -1425,26 +1425,26 @@
         <w:rPr>
           <w:lang w:val="en-US"/>
         </w:rPr>
-        <w:t xml:space="preserve">with the assistance of VCSs, which work in majority with the concept of each developer having a private workspace. This postpones the perception of conflicts </w:t>
+        <w:t xml:space="preserve">with the assistance of VCSs, which work in majority with the concept of each developer having a private workspace. This postpones the perception of conflicts that result from changes made by co-workers. These conflicts are noticed only after a </w:t>
+      </w:r>
+      <w:r>
+        <w:rPr>
+          <w:lang w:val="en-US"/>
+        </w:rPr>
+        <w:t>pull</w:t>
+      </w:r>
+      <w:r>
+        <w:rPr>
+          <w:lang w:val="en-US"/>
+        </w:rPr>
+        <w:t xml:space="preserve"> </w:t>
       </w:r>
       <w:r>
         <w:rPr>
           <w:lang w:val="en-US"/>
         </w:rPr>
         <w:lastRenderedPageBreak/>
-        <w:t xml:space="preserve">that result from changes made by co-workers. These conflicts are noticed only after a </w:t>
-      </w:r>
-      <w:r>
-        <w:rPr>
-          <w:lang w:val="en-US"/>
-        </w:rPr>
-        <w:t>pull</w:t>
-      </w:r>
-      <w:r>
-        <w:rPr>
-          <w:lang w:val="en-US"/>
-        </w:rPr>
-        <w:t xml:space="preserve"> or a </w:t>
+        <w:t xml:space="preserve">or a </w:t>
       </w:r>
       <w:r>
         <w:rPr>
@@ -1811,87 +1811,93 @@
         <w:rPr>
           <w:lang w:val="en-US"/>
         </w:rPr>
-        <w:t xml:space="preserve">questions </w:t>
+        <w:t>questions like</w:t>
+      </w:r>
+      <w:r>
+        <w:rPr>
+          <w:lang w:val="en-US"/>
+        </w:rPr>
+        <w:t>:</w:t>
+      </w:r>
+      <w:r>
+        <w:rPr>
+          <w:lang w:val="en-US"/>
+        </w:rPr>
+        <w:t xml:space="preserve"> </w:t>
+      </w:r>
+      <w:r>
+        <w:rPr>
+          <w:lang w:val="en-US"/>
+        </w:rPr>
+        <w:t>“Which</w:t>
+      </w:r>
+      <w:r>
+        <w:rPr>
+          <w:lang w:val="en-US"/>
+        </w:rPr>
+        <w:t xml:space="preserve"> c</w:t>
+      </w:r>
+      <w:r>
+        <w:rPr>
+          <w:lang w:val="en-US"/>
+        </w:rPr>
+        <w:t>lones were created from a repository</w:t>
+      </w:r>
+      <w:r>
+        <w:rPr>
+          <w:lang w:val="en-US"/>
+        </w:rPr>
+        <w:t>?”</w:t>
+      </w:r>
+      <w:r>
+        <w:rPr>
+          <w:lang w:val="en-US"/>
+        </w:rPr>
+        <w:t xml:space="preserve"> or</w:t>
+      </w:r>
+      <w:r>
+        <w:rPr>
+          <w:lang w:val="en-US"/>
+        </w:rPr>
+        <w:t xml:space="preserve"> </w:t>
+      </w:r>
+      <w:r>
+        <w:rPr>
+          <w:lang w:val="en-US"/>
+        </w:rPr>
+        <w:t xml:space="preserve">“What are the </w:t>
+      </w:r>
+      <w:r>
+        <w:rPr>
+          <w:lang w:val="en-US"/>
+        </w:rPr>
+        <w:t>d</w:t>
+      </w:r>
+      <w:r>
+        <w:rPr>
+          <w:lang w:val="en-US"/>
+        </w:rPr>
+        <w:t>ependencies between different clones</w:t>
+      </w:r>
+      <w:r>
+        <w:rPr>
+          <w:lang w:val="en-US"/>
+        </w:rPr>
+        <w:t>?</w:t>
       </w:r>
       <w:proofErr w:type="gramStart"/>
       <w:r>
         <w:rPr>
           <w:lang w:val="en-US"/>
         </w:rPr>
-        <w:t>like</w:t>
-      </w:r>
-      <w:r>
-        <w:rPr>
-          <w:lang w:val="en-US"/>
-        </w:rPr>
-        <w:t>:</w:t>
+        <w:t>”,</w:t>
       </w:r>
       <w:proofErr w:type="gramEnd"/>
       <w:r>
         <w:rPr>
           <w:lang w:val="en-US"/>
         </w:rPr>
-        <w:t xml:space="preserve"> </w:t>
-      </w:r>
-      <w:r>
-        <w:rPr>
-          <w:lang w:val="en-US"/>
-        </w:rPr>
-        <w:t>“Which</w:t>
-      </w:r>
-      <w:r>
-        <w:rPr>
-          <w:lang w:val="en-US"/>
-        </w:rPr>
-        <w:t xml:space="preserve"> c</w:t>
-      </w:r>
-      <w:r>
-        <w:rPr>
-          <w:lang w:val="en-US"/>
-        </w:rPr>
-        <w:t>lones were created from a repository</w:t>
-      </w:r>
-      <w:r>
-        <w:rPr>
-          <w:lang w:val="en-US"/>
-        </w:rPr>
-        <w:t>?”</w:t>
-      </w:r>
-      <w:r>
-        <w:rPr>
-          <w:lang w:val="en-US"/>
-        </w:rPr>
-        <w:t xml:space="preserve"> or</w:t>
-      </w:r>
-      <w:r>
-        <w:rPr>
-          <w:lang w:val="en-US"/>
-        </w:rPr>
-        <w:t xml:space="preserve"> </w:t>
-      </w:r>
-      <w:r>
-        <w:rPr>
-          <w:lang w:val="en-US"/>
-        </w:rPr>
-        <w:t xml:space="preserve">“What are the </w:t>
-      </w:r>
-      <w:r>
-        <w:rPr>
-          <w:lang w:val="en-US"/>
-        </w:rPr>
-        <w:t>d</w:t>
-      </w:r>
-      <w:r>
-        <w:rPr>
-          <w:lang w:val="en-US"/>
-        </w:rPr>
-        <w:t>ependencies between different clones</w:t>
-      </w:r>
-      <w:r>
-        <w:rPr>
-          <w:lang w:val="en-US"/>
-        </w:rPr>
-        <w:t>?”, among others</w:t>
+        <w:t xml:space="preserve"> among others</w:t>
       </w:r>
       <w:r>
         <w:rPr>
@@ -2078,49 +2084,7 @@
         <w:rPr>
           <w:rFonts w:cs="Times"/>
         </w:rPr>
-        <w:t>[</w:t>
-      </w:r>
-      <w:proofErr w:type="spellStart"/>
-      <w:r>
-        <w:rPr>
-          <w:rFonts w:cs="Times"/>
-        </w:rPr>
-        <w:t>Dewan</w:t>
-      </w:r>
-      <w:proofErr w:type="spellEnd"/>
-      <w:r>
-        <w:rPr>
-          <w:rFonts w:cs="Times"/>
-        </w:rPr>
-        <w:t xml:space="preserve"> </w:t>
-      </w:r>
-      <w:proofErr w:type="spellStart"/>
-      <w:r>
-        <w:rPr>
-          <w:rFonts w:cs="Times"/>
-        </w:rPr>
-        <w:t>and</w:t>
-      </w:r>
-      <w:proofErr w:type="spellEnd"/>
-      <w:r>
-        <w:rPr>
-          <w:rFonts w:cs="Times"/>
-        </w:rPr>
-        <w:t xml:space="preserve"> </w:t>
-      </w:r>
-      <w:proofErr w:type="spellStart"/>
-      <w:r>
-        <w:rPr>
-          <w:rFonts w:cs="Times"/>
-        </w:rPr>
-        <w:t>Hegde</w:t>
-      </w:r>
-      <w:proofErr w:type="spellEnd"/>
-      <w:r>
-        <w:rPr>
-          <w:rFonts w:cs="Times"/>
-        </w:rPr>
-        <w:t xml:space="preserve"> 2007]</w:t>
+        <w:t>[Dewan and Hegde 2007]</w:t>
       </w:r>
       <w:r>
         <w:rPr>
@@ -2171,23 +2135,7 @@
           <w:rFonts w:cs="Times"/>
           <w:lang w:val="en-US"/>
         </w:rPr>
-        <w:t>[</w:t>
-      </w:r>
-      <w:proofErr w:type="spellStart"/>
-      <w:r>
-        <w:rPr>
-          <w:rFonts w:cs="Times"/>
-          <w:lang w:val="en-US"/>
-        </w:rPr>
-        <w:t>Wloka</w:t>
-      </w:r>
-      <w:proofErr w:type="spellEnd"/>
-      <w:r>
-        <w:rPr>
-          <w:rFonts w:cs="Times"/>
-          <w:lang w:val="en-US"/>
-        </w:rPr>
-        <w:t xml:space="preserve"> et al. 2009]</w:t>
+        <w:t>[Wloka et al. 2009]</w:t>
       </w:r>
       <w:r>
         <w:rPr>
@@ -2842,7 +2790,21 @@
         <w:rPr>
           <w:lang w:val="en-US"/>
         </w:rPr>
-        <w:t xml:space="preserve"> indicate the direction in which updates are sent. Thus, for example, Rogue can pull updates from Gambit</w:t>
+        <w:t xml:space="preserve"> indicate the direction in which updates </w:t>
+      </w:r>
+      <w:proofErr w:type="gramStart"/>
+      <w:r>
+        <w:rPr>
+          <w:lang w:val="en-US"/>
+        </w:rPr>
+        <w:t>are sent</w:t>
+      </w:r>
+      <w:proofErr w:type="gramEnd"/>
+      <w:r>
+        <w:rPr>
+          <w:lang w:val="en-US"/>
+        </w:rPr>
+        <w:t>. Thus, for example, Rogue can pull updates from Gambit</w:t>
       </w:r>
       <w:r>
         <w:rPr>
@@ -2860,14 +2822,7 @@
         <w:rPr>
           <w:lang w:val="en-US"/>
         </w:rPr>
-        <w:t xml:space="preserve">and both Gambit and Beast can </w:t>
-      </w:r>
-      <w:r>
-        <w:rPr>
-          <w:lang w:val="en-US"/>
-        </w:rPr>
-        <w:lastRenderedPageBreak/>
-        <w:t xml:space="preserve">pull </w:t>
+        <w:t xml:space="preserve">and both Gambit and Beast can pull </w:t>
       </w:r>
       <w:r>
         <w:rPr>
@@ -2910,7 +2865,9 @@
         <w:rPr>
           <w:noProof/>
           <w:color w:val="FF0000"/>
-        </w:rPr>
+          <w:lang w:val="en-US" w:eastAsia="en-US"/>
+        </w:rPr>
+        <w:lastRenderedPageBreak/>
         <w:drawing>
           <wp:inline distT="0" distB="0" distL="0" distR="0" wp14:anchorId="2437DB07" wp14:editId="6A573664">
             <wp:extent cx="3086100" cy="2238375"/>
@@ -3248,6 +3205,7 @@
     </w:p>
     <w:p>
       <w:pPr>
+        <w:pStyle w:val="PrimeiroPargrafo"/>
         <w:rPr>
           <w:lang w:val="en-US"/>
         </w:rPr>
@@ -3347,19 +3305,7 @@
         <w:rPr>
           <w:lang w:val="en-US"/>
         </w:rPr>
-        <w:t xml:space="preserve">, which allows the user to use DyeVC without </w:t>
-      </w:r>
-      <w:r>
-        <w:rPr>
-          <w:lang w:val="en-US"/>
-        </w:rPr>
-        <w:t xml:space="preserve">having </w:t>
-      </w:r>
-      <w:r>
-        <w:rPr>
-          <w:lang w:val="en-US"/>
-        </w:rPr>
-        <w:t>a Git client installed</w:t>
+        <w:t>, which allows the user to use DyeVC without having a Git client installed</w:t>
       </w:r>
       <w:r>
         <w:rPr>
@@ -3396,19 +3342,21 @@
         <w:rPr>
           <w:lang w:val="en-US"/>
         </w:rPr>
-        <w:t xml:space="preserve">, from which it inherits </w:t>
-      </w:r>
-      <w:r>
-        <w:rPr>
-          <w:lang w:val="en-US"/>
-        </w:rPr>
-        <w:t>the ability to extend existing layouts and filters to create new ones, which can be</w:t>
-      </w:r>
-      <w:r>
-        <w:rPr>
-          <w:lang w:val="en-US"/>
-        </w:rPr>
-        <w:t xml:space="preserve"> dynamically attached to the graphs it presents.</w:t>
+        <w:t xml:space="preserve">, from which it inherits the ability to extend existing layouts and filters to create new ones, which </w:t>
+      </w:r>
+      <w:proofErr w:type="gramStart"/>
+      <w:r>
+        <w:rPr>
+          <w:lang w:val="en-US"/>
+        </w:rPr>
+        <w:t>can be dynamically attached</w:t>
+      </w:r>
+      <w:proofErr w:type="gramEnd"/>
+      <w:r>
+        <w:rPr>
+          <w:lang w:val="en-US"/>
+        </w:rPr>
+        <w:t xml:space="preserve"> to the graphs it presents.</w:t>
       </w:r>
     </w:p>
     <w:p>
@@ -3511,14 +3459,7 @@
         <w:rPr>
           <w:lang w:val="en-US"/>
         </w:rPr>
-        <w:t xml:space="preserve">es </w:t>
-      </w:r>
-      <w:r>
-        <w:rPr>
-          <w:lang w:val="en-US"/>
-        </w:rPr>
-        <w:lastRenderedPageBreak/>
-        <w:t xml:space="preserve">with, as shown in </w:t>
+        <w:t xml:space="preserve">es with, as shown in </w:t>
       </w:r>
       <w:r>
         <w:rPr>
@@ -3586,13 +3527,6 @@
         </w:rPr>
         <w:t xml:space="preserve"> between subsequent monitor runs is configurable and defaults to 5 minutes.</w:t>
       </w:r>
-    </w:p>
-    <w:p>
-      <w:pPr>
-        <w:rPr>
-          <w:lang w:val="en-US"/>
-        </w:rPr>
-      </w:pPr>
     </w:p>
     <w:p>
       <w:pPr>
@@ -3608,7 +3542,9 @@
       <w:r>
         <w:rPr>
           <w:noProof/>
-        </w:rPr>
+          <w:lang w:val="en-US" w:eastAsia="en-US"/>
+        </w:rPr>
+        <w:lastRenderedPageBreak/>
         <w:drawing>
           <wp:inline distT="0" distB="0" distL="0" distR="0" wp14:anchorId="0DDA6D98" wp14:editId="2B6A3811">
             <wp:extent cx="2507869" cy="866775"/>
@@ -4265,6 +4201,7 @@
             <w:r>
               <w:rPr>
                 <w:noProof/>
+                <w:lang w:val="en-US" w:eastAsia="en-US"/>
               </w:rPr>
               <w:drawing>
                 <wp:inline distT="0" distB="0" distL="0" distR="0" wp14:anchorId="30870C31" wp14:editId="4BA65BF9">
@@ -4379,6 +4316,7 @@
             <w:r>
               <w:rPr>
                 <w:noProof/>
+                <w:lang w:val="en-US" w:eastAsia="en-US"/>
               </w:rPr>
               <w:drawing>
                 <wp:inline distT="0" distB="0" distL="0" distR="0" wp14:anchorId="47EB816D" wp14:editId="4D41FAE3">
@@ -4481,6 +4419,7 @@
             <w:r>
               <w:rPr>
                 <w:noProof/>
+                <w:lang w:val="en-US" w:eastAsia="en-US"/>
               </w:rPr>
               <w:drawing>
                 <wp:inline distT="0" distB="0" distL="0" distR="0" wp14:anchorId="30D11355" wp14:editId="0A63E73D">
@@ -4583,6 +4522,7 @@
             <w:r>
               <w:rPr>
                 <w:noProof/>
+                <w:lang w:val="en-US" w:eastAsia="en-US"/>
               </w:rPr>
               <w:drawing>
                 <wp:inline distT="0" distB="0" distL="0" distR="0" wp14:anchorId="5FDF6A76" wp14:editId="24E8AB82">
@@ -4691,6 +4631,7 @@
             <w:r>
               <w:rPr>
                 <w:noProof/>
+                <w:lang w:val="en-US" w:eastAsia="en-US"/>
               </w:rPr>
               <w:drawing>
                 <wp:inline distT="0" distB="0" distL="0" distR="0" wp14:anchorId="19040EC1" wp14:editId="73CDCA13">
@@ -4793,6 +4734,7 @@
             <w:r>
               <w:rPr>
                 <w:noProof/>
+                <w:lang w:val="en-US" w:eastAsia="en-US"/>
               </w:rPr>
               <w:drawing>
                 <wp:inline distT="0" distB="0" distL="0" distR="0" wp14:anchorId="4BB6CC71" wp14:editId="43172CF5">
@@ -5383,6 +5325,7 @@
             <w:r>
               <w:rPr>
                 <w:noProof/>
+                <w:lang w:val="en-US" w:eastAsia="en-US"/>
               </w:rPr>
               <w:drawing>
                 <wp:inline distT="0" distB="0" distL="0" distR="0" wp14:anchorId="3ECDEC15" wp14:editId="42EE44A1">
@@ -5547,6 +5490,7 @@
             <w:r>
               <w:rPr>
                 <w:noProof/>
+                <w:lang w:val="en-US" w:eastAsia="en-US"/>
               </w:rPr>
               <w:drawing>
                 <wp:inline distT="0" distB="0" distL="0" distR="0" wp14:anchorId="7CE6C415" wp14:editId="5D7AEA80">
@@ -5694,6 +5638,7 @@
             <w:r>
               <w:rPr>
                 <w:noProof/>
+                <w:lang w:val="en-US" w:eastAsia="en-US"/>
               </w:rPr>
               <w:drawing>
                 <wp:inline distT="0" distB="0" distL="0" distR="0" wp14:anchorId="3BFD4D65" wp14:editId="292B3584">
@@ -5846,6 +5791,7 @@
             <w:r>
               <w:rPr>
                 <w:noProof/>
+                <w:lang w:val="en-US" w:eastAsia="en-US"/>
               </w:rPr>
               <w:drawing>
                 <wp:inline distT="0" distB="0" distL="0" distR="0" wp14:anchorId="7F8EE797" wp14:editId="79ABE9D9">
@@ -5916,7 +5862,6 @@
         <w:rPr>
           <w:lang w:val="en-US"/>
         </w:rPr>
-        <w:lastRenderedPageBreak/>
         <w:t xml:space="preserve">To illustrate how this approach works, let us assume that each commit is represented by an integer number. At a giving moment, the local repository of some of the developers from </w:t>
       </w:r>
       <w:r>
@@ -5965,7 +5910,13 @@
         <w:rPr>
           <w:lang w:val="en-US"/>
         </w:rPr>
-        <w:t xml:space="preserve"> have the commits shown in </w:t>
+        <w:t xml:space="preserve"> have the commits shown in</w:t>
+      </w:r>
+      <w:r>
+        <w:rPr>
+          <w:lang w:val="en-US"/>
+        </w:rPr>
+        <w:t xml:space="preserve"> </w:t>
       </w:r>
       <w:r>
         <w:rPr>
@@ -5977,7 +5928,7 @@
         <w:rPr>
           <w:lang w:val="en-US"/>
         </w:rPr>
-        <w:instrText xml:space="preserve"> REF _Ref359171380 \h </w:instrText>
+        <w:instrText xml:space="preserve"> REF _Ref363111324 \h </w:instrText>
       </w:r>
       <w:r>
         <w:rPr>
@@ -6018,16 +5969,41 @@
     </w:p>
     <w:p>
       <w:pPr>
+        <w:tabs>
+          <w:tab w:val="clear" w:pos="720"/>
+        </w:tabs>
+        <w:spacing w:before="0"/>
+        <w:ind w:firstLine="0"/>
+        <w:jc w:val="left"/>
+        <w:rPr>
+          <w:rFonts w:ascii="Helvetica" w:hAnsi="Helvetica"/>
+          <w:b/>
+          <w:bCs/>
+          <w:sz w:val="20"/>
+          <w:lang w:val="en-US"/>
+        </w:rPr>
+      </w:pPr>
+      <w:bookmarkStart w:id="5" w:name="_Ref359171380"/>
+      <w:r>
+        <w:rPr>
+          <w:lang w:val="en-US"/>
+        </w:rPr>
+        <w:br w:type="page"/>
+      </w:r>
+    </w:p>
+    <w:p>
+      <w:pPr>
         <w:pStyle w:val="Legenda"/>
         <w:rPr>
           <w:lang w:val="en-US"/>
         </w:rPr>
       </w:pPr>
-      <w:bookmarkStart w:id="5" w:name="_Ref359171380"/>
-      <w:r>
-        <w:rPr>
-          <w:lang w:val="en-US"/>
-        </w:rPr>
+      <w:bookmarkStart w:id="6" w:name="_Ref363111324"/>
+      <w:r>
+        <w:rPr>
+          <w:lang w:val="en-US"/>
+        </w:rPr>
+        <w:lastRenderedPageBreak/>
         <w:t xml:space="preserve">Table </w:t>
       </w:r>
       <w:r>
@@ -6062,6 +6038,7 @@
         <w:fldChar w:fldCharType="end"/>
       </w:r>
       <w:bookmarkEnd w:id="5"/>
+      <w:bookmarkEnd w:id="6"/>
       <w:r>
         <w:rPr>
           <w:lang w:val="en-US"/>
@@ -6543,11 +6520,19 @@
         </w:rPr>
         <w:t xml:space="preserve">partners </w:t>
       </w:r>
-      <w:r>
-        <w:rPr>
-          <w:lang w:val="en-US"/>
-        </w:rPr>
-        <w:t>is shown in</w:t>
+      <w:proofErr w:type="gramStart"/>
+      <w:r>
+        <w:rPr>
+          <w:lang w:val="en-US"/>
+        </w:rPr>
+        <w:t>is shown</w:t>
+      </w:r>
+      <w:proofErr w:type="gramEnd"/>
+      <w:r>
+        <w:rPr>
+          <w:lang w:val="en-US"/>
+        </w:rPr>
+        <w:t xml:space="preserve"> in</w:t>
       </w:r>
       <w:r>
         <w:rPr>
@@ -6616,7 +6601,7 @@
           <w:lang w:val="en-US"/>
         </w:rPr>
       </w:pPr>
-      <w:bookmarkStart w:id="6" w:name="_Ref359171616"/>
+      <w:bookmarkStart w:id="7" w:name="_Ref359171616"/>
       <w:r>
         <w:rPr>
           <w:lang w:val="en-US"/>
@@ -6654,7 +6639,7 @@
         </w:rPr>
         <w:fldChar w:fldCharType="end"/>
       </w:r>
-      <w:bookmarkEnd w:id="6"/>
+      <w:bookmarkEnd w:id="7"/>
       <w:r>
         <w:rPr>
           <w:lang w:val="en-US"/>
@@ -6910,6 +6895,7 @@
             <w:r>
               <w:rPr>
                 <w:noProof/>
+                <w:lang w:val="en-US" w:eastAsia="en-US"/>
               </w:rPr>
               <w:drawing>
                 <wp:inline distT="0" distB="0" distL="0" distR="0" wp14:anchorId="28578C22" wp14:editId="6B2D2D50">
@@ -7069,6 +7055,7 @@
             <w:r>
               <w:rPr>
                 <w:noProof/>
+                <w:lang w:val="en-US" w:eastAsia="en-US"/>
               </w:rPr>
               <w:drawing>
                 <wp:inline distT="0" distB="0" distL="0" distR="0" wp14:anchorId="41A7CCFE" wp14:editId="2AA965D0">
@@ -7158,6 +7145,7 @@
             <w:r>
               <w:rPr>
                 <w:noProof/>
+                <w:lang w:val="en-US" w:eastAsia="en-US"/>
               </w:rPr>
               <w:drawing>
                 <wp:inline distT="0" distB="0" distL="0" distR="0" wp14:anchorId="5D70018A" wp14:editId="3B4ACD62">
@@ -7247,6 +7235,7 @@
             <w:r>
               <w:rPr>
                 <w:noProof/>
+                <w:lang w:val="en-US" w:eastAsia="en-US"/>
               </w:rPr>
               <w:drawing>
                 <wp:inline distT="0" distB="0" distL="0" distR="0" wp14:anchorId="41288750" wp14:editId="4407208B">
@@ -7364,6 +7353,7 @@
             <w:r>
               <w:rPr>
                 <w:noProof/>
+                <w:lang w:val="en-US" w:eastAsia="en-US"/>
               </w:rPr>
               <w:drawing>
                 <wp:inline distT="0" distB="0" distL="0" distR="0" wp14:anchorId="4ADBE5CC" wp14:editId="015C76B0">
@@ -7544,6 +7534,7 @@
             <w:r>
               <w:rPr>
                 <w:noProof/>
+                <w:lang w:val="en-US" w:eastAsia="en-US"/>
               </w:rPr>
               <w:drawing>
                 <wp:inline distT="0" distB="0" distL="0" distR="0" wp14:anchorId="66E6F88F" wp14:editId="227B70D5">
@@ -7745,6 +7736,7 @@
             <w:r>
               <w:rPr>
                 <w:noProof/>
+                <w:lang w:val="en-US" w:eastAsia="en-US"/>
               </w:rPr>
               <w:drawing>
                 <wp:inline distT="0" distB="0" distL="0" distR="0" wp14:anchorId="79DFBCE2" wp14:editId="6015A659">
@@ -7813,6 +7805,7 @@
             <w:r>
               <w:rPr>
                 <w:noProof/>
+                <w:lang w:val="en-US" w:eastAsia="en-US"/>
               </w:rPr>
               <w:drawing>
                 <wp:inline distT="0" distB="0" distL="0" distR="0" wp14:anchorId="175E200B" wp14:editId="1F049B7C">
@@ -8072,10 +8065,12 @@
           <w:lang w:val="en-US"/>
         </w:rPr>
       </w:pPr>
+      <w:bookmarkStart w:id="8" w:name="_GoBack"/>
       <w:r>
         <w:rPr>
           <w:noProof/>
           <w:color w:val="FF0000"/>
+          <w:lang w:val="en-US" w:eastAsia="en-US"/>
         </w:rPr>
         <w:drawing>
           <wp:inline distT="0" distB="0" distL="0" distR="0" wp14:anchorId="329F4387" wp14:editId="22EE4F1D">
@@ -8126,6 +8121,7 @@
           </wp:inline>
         </w:drawing>
       </w:r>
+      <w:bookmarkEnd w:id="8"/>
     </w:p>
     <w:p>
       <w:pPr>
@@ -8138,7 +8134,7 @@
           <w:lang w:val="en-US"/>
         </w:rPr>
       </w:pPr>
-      <w:bookmarkStart w:id="7" w:name="_Ref359679502"/>
+      <w:bookmarkStart w:id="9" w:name="_Ref359679502"/>
       <w:r>
         <w:rPr>
           <w:lang w:val="en-US"/>
@@ -8176,7 +8172,7 @@
         </w:rPr>
         <w:fldChar w:fldCharType="end"/>
       </w:r>
-      <w:bookmarkEnd w:id="7"/>
+      <w:bookmarkEnd w:id="9"/>
       <w:r>
         <w:rPr>
           <w:lang w:val="en-US"/>
@@ -8218,7 +8214,21 @@
         <w:rPr>
           <w:lang w:val="en-US"/>
         </w:rPr>
-        <w:t xml:space="preserve"> is shown as a visual log of the repository</w:t>
+        <w:t xml:space="preserve"> </w:t>
+      </w:r>
+      <w:proofErr w:type="gramStart"/>
+      <w:r>
+        <w:rPr>
+          <w:lang w:val="en-US"/>
+        </w:rPr>
+        <w:t>is shown</w:t>
+      </w:r>
+      <w:proofErr w:type="gramEnd"/>
+      <w:r>
+        <w:rPr>
+          <w:lang w:val="en-US"/>
+        </w:rPr>
+        <w:t xml:space="preserve"> as a visual log of the repository</w:t>
       </w:r>
       <w:r>
         <w:rPr>
@@ -8284,14 +8294,7 @@
         <w:rPr>
           <w:lang w:val="en-US"/>
         </w:rPr>
-        <w:t xml:space="preserve">Each node in the graph represents a commit, and receives a color according with its type, which can be one of: regular node (cyan), branch node (red), merge node (green), branch and </w:t>
-      </w:r>
-      <w:r>
-        <w:rPr>
-          <w:lang w:val="en-US"/>
-        </w:rPr>
-        <w:lastRenderedPageBreak/>
-        <w:t xml:space="preserve">merge node (yellow), start node (black) or branch head (last commit in a branch, in dark gray). </w:t>
+        <w:t xml:space="preserve">Each node in the graph represents a commit, and receives a color according with its type, which can be one of: regular node (cyan), branch node (red), merge node (green), branch and merge node (yellow), start node (black) or branch head (last commit in a branch, in dark gray). </w:t>
       </w:r>
       <w:r>
         <w:rPr>
@@ -8352,6 +8355,7 @@
         <w:rPr>
           <w:lang w:val="en-US"/>
         </w:rPr>
+        <w:lastRenderedPageBreak/>
         <w:t xml:space="preserve">The log window can also be zoomed in or out, whether the user wants to see details of a particular area of the log or an overview of the entire history. The line style can be one of cubic curves, straight or quad curves. </w:t>
       </w:r>
       <w:r>
@@ -8460,6 +8464,7 @@
         <w:rPr>
           <w:noProof/>
           <w:color w:val="FF0000"/>
+          <w:lang w:val="en-US" w:eastAsia="en-US"/>
         </w:rPr>
         <w:drawing>
           <wp:inline distT="0" distB="0" distL="0" distR="0" wp14:anchorId="074FFCDA" wp14:editId="2ED06679">
@@ -8518,7 +8523,7 @@
           <w:lang w:val="en-US"/>
         </w:rPr>
       </w:pPr>
-      <w:bookmarkStart w:id="8" w:name="_Ref359524376"/>
+      <w:bookmarkStart w:id="10" w:name="_Ref359524376"/>
       <w:r>
         <w:rPr>
           <w:lang w:val="en-US"/>
@@ -8547,7 +8552,7 @@
       <w:r>
         <w:fldChar w:fldCharType="end"/>
       </w:r>
-      <w:bookmarkEnd w:id="8"/>
+      <w:bookmarkEnd w:id="10"/>
       <w:r>
         <w:rPr>
           <w:lang w:val="en-US"/>
@@ -8973,6 +8978,7 @@
         </w:rPr>
         <w:t xml:space="preserve"> </w:t>
       </w:r>
+      <w:proofErr w:type="gramEnd"/>
       <w:r>
         <w:rPr>
           <w:rFonts w:cs="Times"/>
@@ -9008,6 +9014,7 @@
         </w:rPr>
         <w:fldChar w:fldCharType="end"/>
       </w:r>
+      <w:proofErr w:type="gramStart"/>
       <w:r>
         <w:rPr>
           <w:lang w:val="en-US"/>
@@ -9038,6 +9045,7 @@
         </w:rPr>
         <w:t xml:space="preserve">, </w:t>
       </w:r>
+      <w:proofErr w:type="gramEnd"/>
       <w:r>
         <w:rPr>
           <w:rFonts w:cs="Times"/>
@@ -9073,6 +9081,7 @@
         </w:rPr>
         <w:fldChar w:fldCharType="end"/>
       </w:r>
+      <w:proofErr w:type="gramStart"/>
       <w:r>
         <w:rPr>
           <w:rFonts w:cs="Times"/>
@@ -9097,6 +9106,7 @@
         </w:rPr>
         <w:t xml:space="preserve"> </w:t>
       </w:r>
+      <w:proofErr w:type="gramEnd"/>
       <w:r>
         <w:rPr>
           <w:rFonts w:cs="Times"/>
@@ -9132,6 +9142,7 @@
         </w:rPr>
         <w:fldChar w:fldCharType="end"/>
       </w:r>
+      <w:proofErr w:type="gramStart"/>
       <w:r>
         <w:rPr>
           <w:rFonts w:cs="Times"/>
@@ -9152,6 +9163,7 @@
         </w:rPr>
         <w:t xml:space="preserve"> </w:t>
       </w:r>
+      <w:proofErr w:type="gramEnd"/>
       <w:r>
         <w:rPr>
           <w:lang w:val="en-US"/>
@@ -9183,6 +9195,7 @@
         </w:rPr>
         <w:fldChar w:fldCharType="end"/>
       </w:r>
+      <w:proofErr w:type="gramStart"/>
       <w:r>
         <w:rPr>
           <w:lang w:val="en-US"/>
@@ -9204,6 +9217,7 @@
         </w:rPr>
         <w:t xml:space="preserve"> </w:t>
       </w:r>
+      <w:proofErr w:type="gramEnd"/>
       <w:r>
         <w:rPr>
           <w:rFonts w:cs="Times"/>
@@ -9239,6 +9253,7 @@
         </w:rPr>
         <w:fldChar w:fldCharType="end"/>
       </w:r>
+      <w:proofErr w:type="gramStart"/>
       <w:r>
         <w:rPr>
           <w:rFonts w:cs="Times"/>
@@ -9259,6 +9274,7 @@
         </w:rPr>
         <w:t xml:space="preserve"> </w:t>
       </w:r>
+      <w:proofErr w:type="gramEnd"/>
       <w:r>
         <w:rPr>
           <w:rFonts w:cs="Times"/>
@@ -9301,6 +9317,7 @@
         </w:rPr>
         <w:fldChar w:fldCharType="end"/>
       </w:r>
+      <w:proofErr w:type="gramStart"/>
       <w:r>
         <w:rPr>
           <w:rFonts w:cs="Times"/>
@@ -9333,6 +9350,7 @@
         </w:rPr>
         <w:t xml:space="preserve"> </w:t>
       </w:r>
+      <w:proofErr w:type="gramEnd"/>
       <w:r>
         <w:rPr>
           <w:rFonts w:cs="Times"/>
@@ -9373,6 +9391,7 @@
         </w:rPr>
         <w:fldChar w:fldCharType="end"/>
       </w:r>
+      <w:proofErr w:type="gramStart"/>
       <w:r>
         <w:rPr>
           <w:rFonts w:cs="Times"/>
@@ -9469,16 +9488,7 @@
           <w:szCs w:val="24"/>
           <w:lang w:val="en-US"/>
         </w:rPr>
-        <w:t xml:space="preserve"> (provided that </w:t>
-      </w:r>
-      <w:r>
-        <w:rPr>
-          <w:rFonts w:cs="Times"/>
-          <w:szCs w:val="24"/>
-          <w:lang w:val="en-US"/>
-        </w:rPr>
-        <w:lastRenderedPageBreak/>
-        <w:t>the user informs the compile and test commands)</w:t>
+        <w:t xml:space="preserve"> (provided that the user informs the compile and test commands)</w:t>
       </w:r>
       <w:r>
         <w:rPr>
@@ -9600,6 +9610,7 @@
         <w:rPr>
           <w:lang w:val="en-US"/>
         </w:rPr>
+        <w:lastRenderedPageBreak/>
         <w:t>Conclusions and Future Work</w:t>
       </w:r>
     </w:p>
@@ -9753,22 +9764,57 @@
     <w:p>
       <w:pPr>
         <w:pStyle w:val="Ttulo1"/>
-        <w:rPr>
-          <w:lang w:val="en-US"/>
-        </w:rPr>
-      </w:pPr>
-      <w:r>
-        <w:rPr>
-          <w:lang w:val="en-US"/>
-        </w:rPr>
-        <w:t>References</w:t>
+        <w:numPr>
+          <w:ilvl w:val="0"/>
+          <w:numId w:val="0"/>
+        </w:numPr>
+        <w:rPr>
+          <w:lang w:val="en-US"/>
+        </w:rPr>
+      </w:pPr>
+      <w:r>
+        <w:rPr>
+          <w:lang w:val="en-US"/>
+        </w:rPr>
+        <w:t>Acknowledgments</w:t>
       </w:r>
     </w:p>
     <w:p>
       <w:pPr>
-        <w:pStyle w:val="Bibliografia"/>
-        <w:rPr>
-          <w:rFonts w:cs="Times"/>
+        <w:pStyle w:val="PrimeiroPargrafo"/>
+        <w:rPr>
+          <w:lang w:val="en-US"/>
+        </w:rPr>
+      </w:pPr>
+      <w:r>
+        <w:rPr>
+          <w:lang w:val="en-US"/>
+        </w:rPr>
+        <w:t>The authors would like to thank CNPq and FAPERJ for the financial support.</w:t>
+      </w:r>
+    </w:p>
+    <w:p>
+      <w:pPr>
+        <w:pStyle w:val="Ttulo1"/>
+        <w:numPr>
+          <w:ilvl w:val="0"/>
+          <w:numId w:val="0"/>
+        </w:numPr>
+        <w:rPr>
+          <w:lang w:val="en-US"/>
+        </w:rPr>
+      </w:pPr>
+      <w:r>
+        <w:rPr>
+          <w:lang w:val="en-US"/>
+        </w:rPr>
+        <w:t>References</w:t>
+      </w:r>
+    </w:p>
+    <w:p>
+      <w:pPr>
+        <w:pStyle w:val="Reference"/>
+        <w:rPr>
           <w:lang w:val="en-US"/>
         </w:rPr>
       </w:pPr>
@@ -9792,14 +9838,12 @@
       </w:r>
       <w:r>
         <w:rPr>
-          <w:rFonts w:cs="Times"/>
           <w:lang w:val="en-US"/>
         </w:rPr>
         <w:t xml:space="preserve">Appleton, B., Berczuk, S., Cabrera, R. and Orenstein, R. (Aug 1998). Streamed lines: Branching patterns for parallel software development. In </w:t>
       </w:r>
       <w:r>
         <w:rPr>
-          <w:rFonts w:cs="Times"/>
           <w:i/>
           <w:iCs/>
           <w:lang w:val="en-US"/>
@@ -9808,7 +9852,6 @@
       </w:r>
       <w:r>
         <w:rPr>
-          <w:rFonts w:cs="Times"/>
           <w:lang w:val="en-US"/>
         </w:rPr>
         <w:t xml:space="preserve">. , PLoP 1998. ACM. </w:t>
@@ -9816,22 +9859,19 @@
     </w:p>
     <w:p>
       <w:pPr>
-        <w:pStyle w:val="Bibliografia"/>
-        <w:rPr>
-          <w:rFonts w:cs="Times"/>
-          <w:lang w:val="en-US"/>
-        </w:rPr>
-      </w:pPr>
-      <w:r>
-        <w:rPr>
-          <w:rFonts w:cs="Times"/>
+        <w:pStyle w:val="Reference"/>
+        <w:rPr>
+          <w:lang w:val="en-US"/>
+        </w:rPr>
+      </w:pPr>
+      <w:r>
+        <w:rPr>
           <w:lang w:val="en-US"/>
         </w:rPr>
         <w:t xml:space="preserve">Brun, Y., Holmes, R., Ernst, M. D. and Notkin, D. (Sep 2011). Proactive detection of collaboration conflicts. In </w:t>
       </w:r>
       <w:r>
         <w:rPr>
-          <w:rFonts w:cs="Times"/>
           <w:i/>
           <w:iCs/>
           <w:lang w:val="en-US"/>
@@ -9840,7 +9880,6 @@
       </w:r>
       <w:r>
         <w:rPr>
-          <w:rFonts w:cs="Times"/>
           <w:lang w:val="en-US"/>
         </w:rPr>
         <w:t xml:space="preserve">. , ESEC/FSE  ’11. ACM. </w:t>
@@ -9848,22 +9887,19 @@
     </w:p>
     <w:p>
       <w:pPr>
-        <w:pStyle w:val="Bibliografia"/>
-        <w:rPr>
-          <w:rFonts w:cs="Times"/>
-          <w:lang w:val="en-US"/>
-        </w:rPr>
-      </w:pPr>
-      <w:r>
-        <w:rPr>
-          <w:rFonts w:cs="Times"/>
+        <w:pStyle w:val="Reference"/>
+        <w:rPr>
+          <w:lang w:val="en-US"/>
+        </w:rPr>
+      </w:pPr>
+      <w:r>
+        <w:rPr>
           <w:lang w:val="en-US"/>
         </w:rPr>
         <w:t xml:space="preserve">Cederqvist, P. (2005). </w:t>
       </w:r>
       <w:r>
         <w:rPr>
-          <w:rFonts w:cs="Times"/>
           <w:i/>
           <w:iCs/>
           <w:lang w:val="en-US"/>
@@ -9872,7 +9908,6 @@
       </w:r>
       <w:r>
         <w:rPr>
-          <w:rFonts w:cs="Times"/>
           <w:lang w:val="en-US"/>
         </w:rPr>
         <w:t xml:space="preserve">. Free Software Foundation. </w:t>
@@ -9880,22 +9915,19 @@
     </w:p>
     <w:p>
       <w:pPr>
-        <w:pStyle w:val="Bibliografia"/>
-        <w:rPr>
-          <w:rFonts w:cs="Times"/>
-          <w:lang w:val="en-US"/>
-        </w:rPr>
-      </w:pPr>
-      <w:r>
-        <w:rPr>
-          <w:rFonts w:cs="Times"/>
+        <w:pStyle w:val="Reference"/>
+        <w:rPr>
+          <w:lang w:val="en-US"/>
+        </w:rPr>
+      </w:pPr>
+      <w:r>
+        <w:rPr>
           <w:lang w:val="en-US"/>
         </w:rPr>
         <w:t xml:space="preserve">Chacon, S. (2009). </w:t>
       </w:r>
       <w:r>
         <w:rPr>
-          <w:rFonts w:cs="Times"/>
           <w:i/>
           <w:iCs/>
           <w:lang w:val="en-US"/>
@@ -9904,7 +9936,6 @@
       </w:r>
       <w:r>
         <w:rPr>
-          <w:rFonts w:cs="Times"/>
           <w:lang w:val="en-US"/>
         </w:rPr>
         <w:t xml:space="preserve">. 1. ed. Berkeley, CA, USA: Apress. </w:t>
@@ -9912,22 +9943,19 @@
     </w:p>
     <w:p>
       <w:pPr>
-        <w:pStyle w:val="Bibliografia"/>
-        <w:rPr>
-          <w:rFonts w:cs="Times"/>
-          <w:lang w:val="en-US"/>
-        </w:rPr>
-      </w:pPr>
-      <w:r>
-        <w:rPr>
-          <w:rFonts w:cs="Times"/>
+        <w:pStyle w:val="Reference"/>
+        <w:rPr>
+          <w:lang w:val="en-US"/>
+        </w:rPr>
+      </w:pPr>
+      <w:r>
+        <w:rPr>
           <w:lang w:val="en-US"/>
         </w:rPr>
         <w:t xml:space="preserve">Collins-Sussman, B., Fitzpatrick, B. W. and Pilato, C. M. (2011). </w:t>
       </w:r>
       <w:r>
         <w:rPr>
-          <w:rFonts w:cs="Times"/>
           <w:i/>
           <w:iCs/>
           <w:lang w:val="en-US"/>
@@ -9936,7 +9964,6 @@
       </w:r>
       <w:r>
         <w:rPr>
-          <w:rFonts w:cs="Times"/>
           <w:lang w:val="en-US"/>
         </w:rPr>
         <w:t xml:space="preserve">. Stanford, CA, USA: . </w:t>
@@ -9944,22 +9971,19 @@
     </w:p>
     <w:p>
       <w:pPr>
-        <w:pStyle w:val="Bibliografia"/>
-        <w:rPr>
-          <w:rFonts w:cs="Times"/>
-          <w:lang w:val="en-US"/>
-        </w:rPr>
-      </w:pPr>
-      <w:r>
-        <w:rPr>
-          <w:rFonts w:cs="Times"/>
+        <w:pStyle w:val="Reference"/>
+        <w:rPr>
+          <w:lang w:val="en-US"/>
+        </w:rPr>
+      </w:pPr>
+      <w:r>
+        <w:rPr>
           <w:lang w:val="en-US"/>
         </w:rPr>
         <w:t xml:space="preserve">Da Silva, I. A., Chen, P. H., Van der Westhuizen, C., Ripley, R. M. and Van der Hoek, A. (Oct 2006). Lighthouse: coordination through emerging design. In </w:t>
       </w:r>
       <w:r>
         <w:rPr>
-          <w:rFonts w:cs="Times"/>
           <w:i/>
           <w:iCs/>
           <w:lang w:val="en-US"/>
@@ -9968,7 +9992,6 @@
       </w:r>
       <w:r>
         <w:rPr>
-          <w:rFonts w:cs="Times"/>
           <w:lang w:val="en-US"/>
         </w:rPr>
         <w:t xml:space="preserve">. , eclipse  ’06. ACM. </w:t>
@@ -9976,472 +9999,400 @@
     </w:p>
     <w:p>
       <w:pPr>
-        <w:pStyle w:val="Bibliografia"/>
-        <w:rPr>
-          <w:rFonts w:cs="Times"/>
-          <w:lang w:val="en-US"/>
-        </w:rPr>
-      </w:pPr>
-      <w:r>
-        <w:rPr>
-          <w:rFonts w:cs="Times"/>
+        <w:pStyle w:val="Reference"/>
+        <w:rPr>
+          <w:lang w:val="en-US"/>
+        </w:rPr>
+      </w:pPr>
+      <w:r>
+        <w:rPr>
           <w:lang w:val="en-US"/>
         </w:rPr>
         <w:t xml:space="preserve">Dewan, P. and Hegde, R. (Sep 2007). Semi-synchronous conflict detection and resolution in asynchronous software development. In </w:t>
       </w:r>
       <w:r>
         <w:rPr>
-          <w:rFonts w:cs="Times"/>
           <w:i/>
           <w:iCs/>
           <w:lang w:val="en-US"/>
         </w:rPr>
-        <w:t xml:space="preserve">Proceedings of the 10th European </w:t>
-      </w:r>
-      <w:r>
-        <w:rPr>
-          <w:rFonts w:cs="Times"/>
+        <w:t>Proceedings of the 10th European Conference on Computer-Supported Cooperative Work</w:t>
+      </w:r>
+      <w:r>
+        <w:rPr>
+          <w:lang w:val="en-US"/>
+        </w:rPr>
+        <w:t xml:space="preserve">. , ECSCW 2007. Springer London. </w:t>
+      </w:r>
+    </w:p>
+    <w:p>
+      <w:pPr>
+        <w:pStyle w:val="Reference"/>
+        <w:rPr>
+          <w:lang w:val="en-US"/>
+        </w:rPr>
+      </w:pPr>
+      <w:r>
+        <w:rPr>
+          <w:lang w:val="en-US"/>
+        </w:rPr>
+        <w:t xml:space="preserve">Eclipse Foundation (Jun 2011). The Open Source Developer Report - 2011 Eclipse Community Survey. </w:t>
+      </w:r>
+    </w:p>
+    <w:p>
+      <w:pPr>
+        <w:pStyle w:val="Reference"/>
+        <w:rPr>
+          <w:lang w:val="en-US"/>
+        </w:rPr>
+      </w:pPr>
+      <w:r>
+        <w:rPr>
+          <w:lang w:val="en-US"/>
+        </w:rPr>
+        <w:lastRenderedPageBreak/>
+        <w:t xml:space="preserve">Eclipse Foundation (Jun 2012). The Open Source Developer Report - 2012 Eclipse Community Survey. </w:t>
+      </w:r>
+    </w:p>
+    <w:p>
+      <w:pPr>
+        <w:pStyle w:val="Reference"/>
+        <w:rPr>
+          <w:lang w:val="en-US"/>
+        </w:rPr>
+      </w:pPr>
+      <w:r>
+        <w:rPr>
+          <w:lang w:val="en-US"/>
+        </w:rPr>
+        <w:t xml:space="preserve">Estublier, J. (May 2000). Software configuration management: a roadmap. In </w:t>
+      </w:r>
+      <w:r>
+        <w:rPr>
           <w:i/>
           <w:iCs/>
           <w:lang w:val="en-US"/>
         </w:rPr>
-        <w:lastRenderedPageBreak/>
-        <w:t>Conference on Computer-Supported Cooperative Work</w:t>
-      </w:r>
-      <w:r>
-        <w:rPr>
-          <w:rFonts w:cs="Times"/>
-          <w:lang w:val="en-US"/>
-        </w:rPr>
-        <w:t xml:space="preserve">. , ECSCW 2007. Springer London. </w:t>
+        <w:t>Proceedings of the Conference on The Future of Software Engineering</w:t>
+      </w:r>
+      <w:r>
+        <w:rPr>
+          <w:lang w:val="en-US"/>
+        </w:rPr>
+        <w:t xml:space="preserve">. , ICSE  ’00. ACM. </w:t>
       </w:r>
     </w:p>
     <w:p>
       <w:pPr>
-        <w:pStyle w:val="Bibliografia"/>
-        <w:rPr>
-          <w:rFonts w:cs="Times"/>
-          <w:lang w:val="en-US"/>
-        </w:rPr>
-      </w:pPr>
-      <w:r>
-        <w:rPr>
-          <w:rFonts w:cs="Times"/>
-          <w:lang w:val="en-US"/>
-        </w:rPr>
-        <w:t xml:space="preserve">Eclipse Foundation (Jun 2011). The Open Source Developer Report - 2011 Eclipse Community Survey. </w:t>
+        <w:pStyle w:val="Reference"/>
+        <w:rPr>
+          <w:lang w:val="en-US"/>
+        </w:rPr>
+      </w:pPr>
+      <w:r>
+        <w:rPr>
+          <w:lang w:val="en-US"/>
+        </w:rPr>
+        <w:t xml:space="preserve">Guimarães, M. L. and Silva, A. R. (Jun 2012). Improving early detection of software merge conflicts. In </w:t>
+      </w:r>
+      <w:r>
+        <w:rPr>
+          <w:i/>
+          <w:iCs/>
+          <w:lang w:val="en-US"/>
+        </w:rPr>
+        <w:t>Proceedings of the 2012 International Conference on Software Engineering</w:t>
+      </w:r>
+      <w:r>
+        <w:rPr>
+          <w:lang w:val="en-US"/>
+        </w:rPr>
+        <w:t xml:space="preserve">. , ICSE 2012. IEEE Press. </w:t>
       </w:r>
     </w:p>
     <w:p>
       <w:pPr>
-        <w:pStyle w:val="Bibliografia"/>
-        <w:rPr>
-          <w:rFonts w:cs="Times"/>
-          <w:lang w:val="en-US"/>
-        </w:rPr>
-      </w:pPr>
-      <w:r>
-        <w:rPr>
-          <w:rFonts w:cs="Times"/>
-          <w:lang w:val="en-US"/>
-        </w:rPr>
-        <w:t xml:space="preserve">Eclipse Foundation (Jun 2012). The Open Source Developer Report - 2012 Eclipse Community Survey. </w:t>
+        <w:pStyle w:val="Reference"/>
+        <w:rPr>
+          <w:lang w:val="en-US"/>
+        </w:rPr>
+      </w:pPr>
+      <w:r>
+        <w:rPr>
+          <w:lang w:val="en-US"/>
+        </w:rPr>
+        <w:t xml:space="preserve">O’Sullivan, B. (2009a). </w:t>
+      </w:r>
+      <w:r>
+        <w:rPr>
+          <w:i/>
+          <w:iCs/>
+          <w:lang w:val="en-US"/>
+        </w:rPr>
+        <w:t>Mercurial: The Definitive Guide</w:t>
+      </w:r>
+      <w:r>
+        <w:rPr>
+          <w:lang w:val="en-US"/>
+        </w:rPr>
+        <w:t xml:space="preserve">. 1. ed. O’Reilly Media. </w:t>
       </w:r>
     </w:p>
     <w:p>
       <w:pPr>
-        <w:pStyle w:val="Bibliografia"/>
-        <w:rPr>
-          <w:rFonts w:cs="Times"/>
-          <w:lang w:val="en-US"/>
-        </w:rPr>
-      </w:pPr>
-      <w:r>
-        <w:rPr>
-          <w:rFonts w:cs="Times"/>
-          <w:lang w:val="en-US"/>
-        </w:rPr>
-        <w:t xml:space="preserve">Estublier, J. (May 2000). Software configuration management: a roadmap. In </w:t>
-      </w:r>
-      <w:r>
-        <w:rPr>
-          <w:rFonts w:cs="Times"/>
+        <w:pStyle w:val="Reference"/>
+        <w:rPr>
+          <w:lang w:val="en-US"/>
+        </w:rPr>
+      </w:pPr>
+      <w:r>
+        <w:rPr>
+          <w:lang w:val="en-US"/>
+        </w:rPr>
+        <w:t xml:space="preserve">O’Sullivan, B. (Sep 2009b). Making sense of revision-control systems. </w:t>
+      </w:r>
+      <w:r>
+        <w:rPr>
           <w:i/>
           <w:iCs/>
           <w:lang w:val="en-US"/>
         </w:rPr>
-        <w:t>Proceedings of the Conference on The Future of Software Engineering</w:t>
-      </w:r>
-      <w:r>
-        <w:rPr>
-          <w:rFonts w:cs="Times"/>
-          <w:lang w:val="en-US"/>
-        </w:rPr>
-        <w:t xml:space="preserve">. , ICSE  ’00. ACM. </w:t>
+        <w:t>Communications of the ACM</w:t>
+      </w:r>
+      <w:r>
+        <w:rPr>
+          <w:lang w:val="en-US"/>
+        </w:rPr>
+        <w:t xml:space="preserve">, v. 52, n. 9, p. 56–62. </w:t>
       </w:r>
     </w:p>
     <w:p>
       <w:pPr>
-        <w:pStyle w:val="Bibliografia"/>
-        <w:rPr>
-          <w:rFonts w:cs="Times"/>
-          <w:lang w:val="en-US"/>
-        </w:rPr>
-      </w:pPr>
-      <w:r>
-        <w:rPr>
-          <w:rFonts w:cs="Times"/>
-          <w:lang w:val="en-US"/>
-        </w:rPr>
-        <w:t xml:space="preserve">Guimarães, M. L. and Silva, A. R. (Jun 2012). Improving early detection of software merge conflicts. In </w:t>
-      </w:r>
-      <w:r>
-        <w:rPr>
-          <w:rFonts w:cs="Times"/>
+        <w:pStyle w:val="Reference"/>
+        <w:rPr>
+          <w:lang w:val="en-US"/>
+        </w:rPr>
+      </w:pPr>
+      <w:r>
+        <w:rPr>
+          <w:lang w:val="en-US"/>
+        </w:rPr>
+        <w:t xml:space="preserve">Perry, D. E., Siy, H. P. and Votta, L. G. (Apr 1998). Parallel changes in large scale software development: an observational case study. In </w:t>
+      </w:r>
+      <w:r>
+        <w:rPr>
           <w:i/>
           <w:iCs/>
           <w:lang w:val="en-US"/>
         </w:rPr>
-        <w:t>Proceedings of the 2012 International Conference on Software Engineering</w:t>
-      </w:r>
-      <w:r>
-        <w:rPr>
-          <w:rFonts w:cs="Times"/>
-          <w:lang w:val="en-US"/>
-        </w:rPr>
-        <w:t xml:space="preserve">. , ICSE 2012. IEEE Press. </w:t>
+        <w:t>Proceedings of the 20th International Conference on Software engineering</w:t>
+      </w:r>
+      <w:r>
+        <w:rPr>
+          <w:lang w:val="en-US"/>
+        </w:rPr>
+        <w:t xml:space="preserve">. , ICSE  ’98. IEEE Computer Society. </w:t>
       </w:r>
     </w:p>
     <w:p>
       <w:pPr>
-        <w:pStyle w:val="Bibliografia"/>
-        <w:rPr>
-          <w:rFonts w:cs="Times"/>
-          <w:lang w:val="en-US"/>
-        </w:rPr>
-      </w:pPr>
-      <w:r>
-        <w:rPr>
-          <w:rFonts w:cs="Times"/>
-          <w:lang w:val="en-US"/>
-        </w:rPr>
-        <w:t xml:space="preserve">O’Sullivan, B. (2009a). </w:t>
-      </w:r>
-      <w:r>
-        <w:rPr>
-          <w:rFonts w:cs="Times"/>
+        <w:pStyle w:val="Reference"/>
+        <w:rPr>
+          <w:lang w:val="en-US"/>
+        </w:rPr>
+      </w:pPr>
+      <w:r>
+        <w:rPr>
+          <w:lang w:val="en-US"/>
+        </w:rPr>
+        <w:t xml:space="preserve">Rochkind, M. J. (Dec 1975). The source code control system. </w:t>
+      </w:r>
+      <w:r>
+        <w:rPr>
           <w:i/>
           <w:iCs/>
           <w:lang w:val="en-US"/>
         </w:rPr>
-        <w:t>Mercurial: The Definitive Guide</w:t>
-      </w:r>
-      <w:r>
-        <w:rPr>
-          <w:rFonts w:cs="Times"/>
-          <w:lang w:val="en-US"/>
-        </w:rPr>
-        <w:t xml:space="preserve">. 1. ed. O’Reilly Media. </w:t>
+        <w:t>IEEE Transactions on Software Engineering. (TSE)</w:t>
+      </w:r>
+      <w:r>
+        <w:rPr>
+          <w:lang w:val="en-US"/>
+        </w:rPr>
+        <w:t xml:space="preserve">, v. 1, n. 4, p. 364–470. </w:t>
       </w:r>
     </w:p>
     <w:p>
       <w:pPr>
-        <w:pStyle w:val="Bibliografia"/>
-        <w:rPr>
-          <w:rFonts w:cs="Times"/>
-          <w:lang w:val="en-US"/>
-        </w:rPr>
-      </w:pPr>
-      <w:r>
-        <w:rPr>
-          <w:rFonts w:cs="Times"/>
-          <w:lang w:val="en-US"/>
-        </w:rPr>
-        <w:t xml:space="preserve">O’Sullivan, B. (Sep 2009b). Making sense of revision-control systems. </w:t>
-      </w:r>
-      <w:r>
-        <w:rPr>
-          <w:rFonts w:cs="Times"/>
+        <w:pStyle w:val="Reference"/>
+        <w:rPr>
+          <w:lang w:val="en-US"/>
+        </w:rPr>
+      </w:pPr>
+      <w:r>
+        <w:rPr>
+          <w:lang w:val="en-US"/>
+        </w:rPr>
+        <w:t xml:space="preserve">Santos, R. and Murta, L. G. P. (2012). Evaluating the Branch Merging Effort in Version Control Systems. In </w:t>
+      </w:r>
+      <w:r>
+        <w:rPr>
           <w:i/>
           <w:iCs/>
           <w:lang w:val="en-US"/>
         </w:rPr>
-        <w:t>Communications of the ACM</w:t>
-      </w:r>
-      <w:r>
-        <w:rPr>
-          <w:rFonts w:cs="Times"/>
-          <w:lang w:val="en-US"/>
-        </w:rPr>
-        <w:t xml:space="preserve">, v. 52, n. 9, p. 56–62. </w:t>
+        <w:t>Proceedings of the 26th Brazilian Symposium on Software Engineering (SBES)</w:t>
+      </w:r>
+      <w:r>
+        <w:rPr>
+          <w:lang w:val="en-US"/>
+        </w:rPr>
+        <w:t xml:space="preserve">. , SBES  ’12. IEEE Computer Society. </w:t>
       </w:r>
     </w:p>
     <w:p>
       <w:pPr>
-        <w:pStyle w:val="Bibliografia"/>
-        <w:rPr>
-          <w:rFonts w:cs="Times"/>
-          <w:lang w:val="en-US"/>
-        </w:rPr>
-      </w:pPr>
-      <w:r>
-        <w:rPr>
-          <w:rFonts w:cs="Times"/>
-          <w:lang w:val="en-US"/>
-        </w:rPr>
-        <w:t xml:space="preserve">Perry, D. E., Siy, H. P. and Votta, L. G. (Apr 1998). Parallel changes in large scale software development: an observational case study. In </w:t>
-      </w:r>
-      <w:r>
-        <w:rPr>
-          <w:rFonts w:cs="Times"/>
+        <w:pStyle w:val="Reference"/>
+        <w:rPr>
+          <w:lang w:val="en-US"/>
+        </w:rPr>
+      </w:pPr>
+      <w:r>
+        <w:rPr>
+          <w:lang w:val="en-US"/>
+        </w:rPr>
+        <w:t xml:space="preserve">Sarma, A. and Van der Hoek, A. (Aug 2002). Palantir: coordinating distributed workspaces. In </w:t>
+      </w:r>
+      <w:r>
+        <w:rPr>
           <w:i/>
           <w:iCs/>
           <w:lang w:val="en-US"/>
         </w:rPr>
-        <w:t>Proceedings of the 20th International Conference on Software engineering</w:t>
-      </w:r>
-      <w:r>
-        <w:rPr>
-          <w:rFonts w:cs="Times"/>
-          <w:lang w:val="en-US"/>
-        </w:rPr>
-        <w:t xml:space="preserve">. , ICSE  ’98. IEEE Computer Society. </w:t>
+        <w:t>Computer Software and Applications Conference, 2002. COMPSAC 2002. Proceedings. 26th Annual International</w:t>
+      </w:r>
+      <w:r>
+        <w:rPr>
+          <w:lang w:val="en-US"/>
+        </w:rPr>
+        <w:t xml:space="preserve">. </w:t>
       </w:r>
     </w:p>
     <w:p>
       <w:pPr>
-        <w:pStyle w:val="Bibliografia"/>
-        <w:rPr>
-          <w:rFonts w:cs="Times"/>
-          <w:lang w:val="en-US"/>
-        </w:rPr>
-      </w:pPr>
-      <w:r>
-        <w:rPr>
-          <w:rFonts w:cs="Times"/>
-          <w:lang w:val="en-US"/>
-        </w:rPr>
-        <w:t xml:space="preserve">Rochkind, M. J. (Dec 1975). The source code control system. </w:t>
-      </w:r>
-      <w:r>
-        <w:rPr>
-          <w:rFonts w:cs="Times"/>
+        <w:pStyle w:val="Reference"/>
+        <w:rPr>
+          <w:lang w:val="en-US"/>
+        </w:rPr>
+      </w:pPr>
+      <w:r>
+        <w:rPr>
+          <w:lang w:val="en-US"/>
+        </w:rPr>
+        <w:t xml:space="preserve">Steinmacher, I., Chaves, A. and Gerosa, M. (May 2012). Awareness Support in Distributed Software Development: A Systematic Review and Mapping of the Literature. </w:t>
+      </w:r>
+      <w:r>
+        <w:rPr>
           <w:i/>
           <w:iCs/>
           <w:lang w:val="en-US"/>
         </w:rPr>
-        <w:t>IEEE Transactions on Software Engineering. (TSE)</w:t>
-      </w:r>
-      <w:r>
-        <w:rPr>
-          <w:rFonts w:cs="Times"/>
-          <w:lang w:val="en-US"/>
-        </w:rPr>
-        <w:t xml:space="preserve">, v. 1, n. 4, p. 364–470. </w:t>
+        <w:t>Computer Supported Cooperative Work (CSCW)</w:t>
+      </w:r>
+      <w:r>
+        <w:rPr>
+          <w:lang w:val="en-US"/>
+        </w:rPr>
+        <w:t xml:space="preserve">, p. 1–46. </w:t>
       </w:r>
     </w:p>
     <w:p>
       <w:pPr>
-        <w:pStyle w:val="Bibliografia"/>
-        <w:rPr>
-          <w:rFonts w:cs="Times"/>
-          <w:lang w:val="en-US"/>
-        </w:rPr>
-      </w:pPr>
-      <w:r>
-        <w:rPr>
-          <w:rFonts w:cs="Times"/>
-          <w:lang w:val="en-US"/>
-        </w:rPr>
-        <w:t xml:space="preserve">Santos, R. and Murta, L. G. P. (2012). Evaluating the Branch Merging Effort in Version Control Systems. In </w:t>
-      </w:r>
-      <w:r>
-        <w:rPr>
-          <w:rFonts w:cs="Times"/>
+        <w:pStyle w:val="Reference"/>
+        <w:rPr>
+          <w:lang w:val="en-US"/>
+        </w:rPr>
+      </w:pPr>
+      <w:r>
+        <w:rPr>
+          <w:lang w:val="en-US"/>
+        </w:rPr>
+        <w:t xml:space="preserve">Tichy, W. (1985). RCS: A system for version control. </w:t>
+      </w:r>
+      <w:r>
+        <w:rPr>
           <w:i/>
           <w:iCs/>
           <w:lang w:val="en-US"/>
         </w:rPr>
-        <w:t>Proceedings of the 26th Brazilian Symposium on Software Engineering (SBES)</w:t>
-      </w:r>
-      <w:r>
-        <w:rPr>
-          <w:rFonts w:cs="Times"/>
-          <w:lang w:val="en-US"/>
-        </w:rPr>
-        <w:t xml:space="preserve">. , SBES  ’12. IEEE Computer Society. </w:t>
-      </w:r>
-      <w:bookmarkStart w:id="9" w:name="_GoBack"/>
-      <w:bookmarkEnd w:id="9"/>
+        <w:t>Software - Practice and Experience</w:t>
+      </w:r>
+      <w:r>
+        <w:rPr>
+          <w:lang w:val="en-US"/>
+        </w:rPr>
+        <w:t xml:space="preserve">, v. 15, n. 7, p. 637–654. </w:t>
+      </w:r>
     </w:p>
     <w:p>
       <w:pPr>
-        <w:pStyle w:val="Bibliografia"/>
-        <w:rPr>
-          <w:rFonts w:cs="Times"/>
-          <w:lang w:val="en-US"/>
-        </w:rPr>
-      </w:pPr>
-      <w:r>
-        <w:rPr>
-          <w:rFonts w:cs="Times"/>
-          <w:lang w:val="en-US"/>
-        </w:rPr>
-        <w:t xml:space="preserve">Sarma, A. and Van der Hoek, A. (Aug 2002). Palantir: coordinating distributed workspaces. In </w:t>
-      </w:r>
-      <w:r>
-        <w:rPr>
-          <w:rFonts w:cs="Times"/>
+        <w:pStyle w:val="Reference"/>
+        <w:rPr>
+          <w:lang w:val="en-US"/>
+        </w:rPr>
+      </w:pPr>
+      <w:r>
+        <w:rPr>
+          <w:lang w:val="en-US"/>
+        </w:rPr>
+        <w:t xml:space="preserve">Walrad, C. and Strom, D. (Sep 2002). The importance of branching models in SCM. </w:t>
+      </w:r>
+      <w:r>
+        <w:rPr>
           <w:i/>
           <w:iCs/>
           <w:lang w:val="en-US"/>
         </w:rPr>
-        <w:t>Computer Software and Applications Conference, 2002. COMPSAC 2002. Proceedings. 26th Annual International</w:t>
-      </w:r>
-      <w:r>
-        <w:rPr>
-          <w:rFonts w:cs="Times"/>
-          <w:lang w:val="en-US"/>
-        </w:rPr>
-        <w:t xml:space="preserve">. </w:t>
+        <w:t>Computer</w:t>
+      </w:r>
+      <w:r>
+        <w:rPr>
+          <w:lang w:val="en-US"/>
+        </w:rPr>
+        <w:t xml:space="preserve">, v. 35, n. 9, p. 31 – 38. </w:t>
       </w:r>
     </w:p>
     <w:p>
       <w:pPr>
-        <w:pStyle w:val="Bibliografia"/>
-        <w:rPr>
-          <w:rFonts w:cs="Times"/>
-          <w:lang w:val="en-US"/>
-        </w:rPr>
-      </w:pPr>
-      <w:r>
-        <w:rPr>
-          <w:rFonts w:cs="Times"/>
-          <w:lang w:val="en-US"/>
-        </w:rPr>
-        <w:t xml:space="preserve">Steinmacher, I., Chaves, A. and Gerosa, M. (May 2012). Awareness Support in Distributed Software Development: A Systematic Review and Mapping of the Literature. </w:t>
-      </w:r>
-      <w:r>
-        <w:rPr>
-          <w:rFonts w:cs="Times"/>
+        <w:pStyle w:val="Reference"/>
+      </w:pPr>
+      <w:r>
+        <w:rPr>
+          <w:lang w:val="en-US"/>
+        </w:rPr>
+        <w:t xml:space="preserve">Wloka, J., Ryder, B., Tip, F. and Ren, X. (May 2009). Safe-commit analysis to facilitate team software development. In </w:t>
+      </w:r>
+      <w:r>
+        <w:rPr>
           <w:i/>
           <w:iCs/>
           <w:lang w:val="en-US"/>
         </w:rPr>
-        <w:t>Computer Supported Cooperative Work (CSCW)</w:t>
-      </w:r>
-      <w:r>
-        <w:rPr>
-          <w:rFonts w:cs="Times"/>
-          <w:lang w:val="en-US"/>
-        </w:rPr>
-        <w:t xml:space="preserve">, p. 1–46. </w:t>
+        <w:t>Proceedings of the 31st International Conference on Software Engineering</w:t>
+      </w:r>
+      <w:r>
+        <w:rPr>
+          <w:lang w:val="en-US"/>
+        </w:rPr>
+        <w:t xml:space="preserve">. , ICSE  ’09. </w:t>
+      </w:r>
+      <w:r>
+        <w:t xml:space="preserve">IEEE Computer Society. </w:t>
       </w:r>
     </w:p>
     <w:p>
       <w:pPr>
-        <w:pStyle w:val="Bibliografia"/>
-        <w:rPr>
-          <w:rFonts w:cs="Times"/>
-          <w:lang w:val="en-US"/>
-        </w:rPr>
-      </w:pPr>
-      <w:r>
-        <w:rPr>
-          <w:rFonts w:cs="Times"/>
-          <w:lang w:val="en-US"/>
-        </w:rPr>
-        <w:t xml:space="preserve">Tichy, W. (1985). RCS: A system for version control. </w:t>
-      </w:r>
-      <w:r>
-        <w:rPr>
-          <w:rFonts w:cs="Times"/>
-          <w:i/>
-          <w:iCs/>
-          <w:lang w:val="en-US"/>
-        </w:rPr>
-        <w:t>Software - Practice and Experience</w:t>
-      </w:r>
-      <w:r>
-        <w:rPr>
-          <w:rFonts w:cs="Times"/>
-          <w:lang w:val="en-US"/>
-        </w:rPr>
-        <w:t xml:space="preserve">, v. 15, n. 7, p. 637–654. </w:t>
-      </w:r>
-    </w:p>
-    <w:p>
-      <w:pPr>
-        <w:pStyle w:val="Bibliografia"/>
-        <w:rPr>
-          <w:rFonts w:cs="Times"/>
-          <w:lang w:val="en-US"/>
-        </w:rPr>
-      </w:pPr>
-      <w:r>
-        <w:rPr>
-          <w:rFonts w:cs="Times"/>
-          <w:lang w:val="en-US"/>
-        </w:rPr>
-        <w:t xml:space="preserve">Walrad, C. and Strom, D. (Sep 2002). The importance of branching models in SCM. </w:t>
-      </w:r>
-      <w:r>
-        <w:rPr>
-          <w:rFonts w:cs="Times"/>
-          <w:i/>
-          <w:iCs/>
-          <w:lang w:val="en-US"/>
-        </w:rPr>
-        <w:t>Computer</w:t>
-      </w:r>
-      <w:r>
-        <w:rPr>
-          <w:rFonts w:cs="Times"/>
-          <w:lang w:val="en-US"/>
-        </w:rPr>
-        <w:t xml:space="preserve">, v. 35, n. 9, p. 31 – 38. </w:t>
-      </w:r>
-    </w:p>
-    <w:p>
-      <w:pPr>
-        <w:pStyle w:val="Bibliografia"/>
-        <w:rPr>
-          <w:rFonts w:cs="Times"/>
-        </w:rPr>
-      </w:pPr>
-      <w:r>
-        <w:rPr>
-          <w:rFonts w:cs="Times"/>
-          <w:lang w:val="en-US"/>
-        </w:rPr>
-        <w:t xml:space="preserve">Wloka, J., Ryder, B., Tip, F. and Ren, X. (May 2009). Safe-commit analysis to facilitate team software development. In </w:t>
-      </w:r>
-      <w:r>
-        <w:rPr>
-          <w:rFonts w:cs="Times"/>
-          <w:i/>
-          <w:iCs/>
-          <w:lang w:val="en-US"/>
-        </w:rPr>
-        <w:t>Proceedings of the 31st International Conference on Software Engineering</w:t>
-      </w:r>
-      <w:r>
-        <w:rPr>
-          <w:rFonts w:cs="Times"/>
-          <w:lang w:val="en-US"/>
-        </w:rPr>
-        <w:t xml:space="preserve">. , ICSE  ’09. </w:t>
-      </w:r>
-      <w:r>
-        <w:rPr>
-          <w:rFonts w:cs="Times"/>
-        </w:rPr>
-        <w:t xml:space="preserve">IEEE Computer Society. </w:t>
-      </w:r>
-    </w:p>
-    <w:p>
-      <w:pPr>
-        <w:pStyle w:val="Bibliografia"/>
+        <w:pStyle w:val="Reference"/>
       </w:pPr>
       <w:r>
         <w:fldChar w:fldCharType="end"/>
@@ -10509,36 +10460,6 @@
 
 <file path=word/footer2.xml><?xml version="1.0" encoding="utf-8"?>
 <w:ftr xmlns:wpc="http://schemas.microsoft.com/office/word/2010/wordprocessingCanvas" xmlns:mc="http://schemas.openxmlformats.org/markup-compatibility/2006" xmlns:o="urn:schemas-microsoft-com:office:office" xmlns:r="http://schemas.openxmlformats.org/officeDocument/2006/relationships" xmlns:m="http://schemas.openxmlformats.org/officeDocument/2006/math" xmlns:v="urn:schemas-microsoft-com:vml" xmlns:wp14="http://schemas.microsoft.com/office/word/2010/wordprocessingDrawing" xmlns:wp="http://schemas.openxmlformats.org/drawingml/2006/wordprocessingDrawing" xmlns:w10="urn:schemas-microsoft-com:office:word" xmlns:w="http://schemas.openxmlformats.org/wordprocessingml/2006/main" xmlns:w14="http://schemas.microsoft.com/office/word/2010/wordml" xmlns:w15="http://schemas.microsoft.com/office/word/2012/wordml" xmlns:wpg="http://schemas.microsoft.com/office/word/2010/wordprocessingGroup" xmlns:wpi="http://schemas.microsoft.com/office/word/2010/wordprocessingInk" xmlns:wne="http://schemas.microsoft.com/office/word/2006/wordml" xmlns:wps="http://schemas.microsoft.com/office/word/2010/wordprocessingShape" mc:Ignorable="w14 w15 wp14">
-  <w:p>
-    <w:pPr>
-      <w:pStyle w:val="Rodap"/>
-      <w:jc w:val="center"/>
-    </w:pPr>
-    <w:r>
-      <w:t xml:space="preserve">- </w:t>
-    </w:r>
-    <w:r>
-      <w:fldChar w:fldCharType="begin"/>
-    </w:r>
-    <w:r>
-      <w:instrText xml:space="preserve"> PAGE   \* MERGEFORMAT </w:instrText>
-    </w:r>
-    <w:r>
-      <w:fldChar w:fldCharType="separate"/>
-    </w:r>
-    <w:r>
-      <w:rPr>
-        <w:noProof/>
-      </w:rPr>
-      <w:t>7</w:t>
-    </w:r>
-    <w:r>
-      <w:fldChar w:fldCharType="end"/>
-    </w:r>
-    <w:r>
-      <w:t xml:space="preserve"> -</w:t>
-    </w:r>
-  </w:p>
   <w:p>
     <w:pPr>
       <w:pStyle w:val="Rodap"/>
@@ -12537,9 +12458,8 @@
   <w:style w:type="paragraph" w:default="1" w:styleId="Normal">
     <w:name w:val="Normal"/>
     <w:unhideWhenUsed/>
-    <w:rsid w:val="00101902"/>
+    <w:rsid w:val="00752801"/>
     <w:pPr>
-      <w:widowControl w:val="0"/>
       <w:tabs>
         <w:tab w:val="left" w:pos="720"/>
       </w:tabs>
@@ -12736,6 +12656,7 @@
   <w:style w:type="character" w:default="1" w:styleId="Fontepargpadro">
     <w:name w:val="Default Paragraph Font"/>
     <w:uiPriority w:val="1"/>
+    <w:semiHidden/>
     <w:unhideWhenUsed/>
   </w:style>
   <w:style w:type="table" w:default="1" w:styleId="Tabelanormal">
@@ -13669,7 +13590,7 @@
 </file>
 
 <file path=customXml/itemProps1.xml><?xml version="1.0" encoding="utf-8"?>
-<ds:datastoreItem xmlns:ds="http://schemas.openxmlformats.org/officeDocument/2006/customXml" ds:itemID="{FFE4A353-269B-4CFC-ADCA-A315875C661C}">
+<ds:datastoreItem xmlns:ds="http://schemas.openxmlformats.org/officeDocument/2006/customXml" ds:itemID="{F8836962-22EC-4572-ACD6-04A463C552D9}">
   <ds:schemaRefs>
     <ds:schemaRef ds:uri="http://schemas.openxmlformats.org/officeDocument/2006/bibliography"/>
   </ds:schemaRefs>
@@ -13677,7 +13598,7 @@
 </file>
 
 <file path=customXml/itemProps2.xml><?xml version="1.0" encoding="utf-8"?>
-<ds:datastoreItem xmlns:ds="http://schemas.openxmlformats.org/officeDocument/2006/customXml" ds:itemID="{8A65F9C6-6DAB-4BFF-B539-35E80D4459DE}">
+<ds:datastoreItem xmlns:ds="http://schemas.openxmlformats.org/officeDocument/2006/customXml" ds:itemID="{6BFC21E2-8CDA-4000-ADF2-441C0FDA2580}">
   <ds:schemaRefs>
     <ds:schemaRef ds:uri="http://schemas.openxmlformats.org/officeDocument/2006/bibliography"/>
   </ds:schemaRefs>

</xml_diff>